<commit_message>
Mie à jour Q et excel et sommaire
</commit_message>
<xml_diff>
--- a/Dossier_professionnel_I2_FURNON_Cyril.docx
+++ b/Dossier_professionnel_I2_FURNON_Cyril.docx
@@ -17,7 +17,7 @@
               <w:noProof/>
             </w:rPr>
             <w:drawing>
-              <wp:anchor distT="0" distB="0" distL="114300" distR="114300" simplePos="0" relativeHeight="251654144" behindDoc="0" locked="0" layoutInCell="1" allowOverlap="1" wp14:anchorId="2F7E1DF6" wp14:editId="79C6F797">
+              <wp:anchor distT="0" distB="0" distL="114300" distR="114300" simplePos="0" relativeHeight="251648512" behindDoc="0" locked="0" layoutInCell="1" allowOverlap="1" wp14:anchorId="30F1C1A8" wp14:editId="459F15B5">
                 <wp:simplePos x="0" y="0"/>
                 <wp:positionH relativeFrom="column">
                   <wp:posOffset>2750820</wp:posOffset>
@@ -77,8 +77,8 @@
             <w:rPr>
               <w:noProof/>
             </w:rPr>
-            <w:pict w14:anchorId="75E5C6A6">
-              <v:rect id="Rectangle 81" o:spid="_x0000_s2067" style="position:absolute;margin-left:267.8pt;margin-top:21.65pt;width:219.95pt;height:252.2pt;z-index:251657216;visibility:visible;mso-wrap-style:square;mso-width-percent:370;mso-height-percent:300;mso-wrap-distance-left:9pt;mso-wrap-distance-top:0;mso-wrap-distance-right:9pt;mso-wrap-distance-bottom:0;mso-position-horizontal-relative:page;mso-position-vertical-relative:page;mso-width-percent:370;mso-height-percent:300;mso-width-relative:page;mso-height-relative:page;v-text-anchor:bottom" o:gfxdata="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" fillcolor="#44546a [3215]" stroked="f" strokeweight="1pt">
+            <w:pict w14:anchorId="3A544A30">
+              <v:rect id="Rectangle 81" o:spid="_x0000_s2084" style="position:absolute;margin-left:267.8pt;margin-top:21.65pt;width:219.95pt;height:252.2pt;z-index:251656704;visibility:visible;mso-wrap-style:square;mso-width-percent:370;mso-height-percent:300;mso-wrap-distance-left:9pt;mso-wrap-distance-top:0;mso-wrap-distance-right:9pt;mso-wrap-distance-bottom:0;mso-position-horizontal-relative:page;mso-position-vertical-relative:page;mso-width-percent:370;mso-height-percent:300;mso-width-relative:page;mso-height-relative:page;v-text-anchor:bottom" o:gfxdata="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" fillcolor="#44546a [3215]" stroked="f" strokeweight="1pt">
                 <v:textbox style="mso-next-textbox:#Rectangle 81" inset="14.4pt,14.4pt,14.4pt,28.8pt">
                   <w:txbxContent>
                     <w:p>
@@ -94,7 +94,7 @@
                           <w:noProof/>
                         </w:rPr>
                         <w:drawing>
-                          <wp:inline distT="0" distB="0" distL="0" distR="0" wp14:anchorId="09276CDA" wp14:editId="66ED1391">
+                          <wp:inline distT="0" distB="0" distL="0" distR="0" wp14:anchorId="06CCCE6B" wp14:editId="7A17A35A">
                             <wp:extent cx="1866900" cy="1267522"/>
                             <wp:effectExtent l="0" t="0" r="0" b="0"/>
                             <wp:docPr id="802167797" name="Image 802167797" descr="Une image contenant texte, Police, Graphique, capture d’écran&#10;&#10;Description générée automatiquement"/>
@@ -158,7 +158,7 @@
                           <w:noProof/>
                         </w:rPr>
                         <w:drawing>
-                          <wp:inline distT="0" distB="0" distL="0" distR="0" wp14:anchorId="7D741EFA" wp14:editId="6BFAFA41">
+                          <wp:inline distT="0" distB="0" distL="0" distR="0" wp14:anchorId="77E2B4A5" wp14:editId="4F390F02">
                             <wp:extent cx="2016361" cy="563880"/>
                             <wp:effectExtent l="0" t="0" r="0" b="0"/>
                             <wp:docPr id="1735174610" name="Image 1735174610" descr="Une image contenant Police, texte, Graphique, logo&#10;&#10;Description générée automatiquement"/>
@@ -217,8 +217,8 @@
             <w:rPr>
               <w:noProof/>
             </w:rPr>
-            <w:pict w14:anchorId="48456FB1">
-              <v:rect id="Rectangle 82" o:spid="_x0000_s2066" style="position:absolute;margin-left:251.75pt;margin-top:-44.95pt;width:250.9pt;height:586.95pt;z-index:251656192;visibility:visible;mso-wrap-style:square;mso-height-percent:700;mso-wrap-distance-left:9pt;mso-wrap-distance-top:0;mso-wrap-distance-right:9pt;mso-wrap-distance-bottom:0;mso-position-horizontal-relative:page;mso-position-vertical-relative:page;mso-height-percent:700;mso-width-relative:page;mso-height-relative:page;v-text-anchor:middle" o:gfxdata="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" fillcolor="white [3212]" strokecolor="#747070 [1614]" strokeweight="1.25pt">
+            <w:pict w14:anchorId="4EAEF4D8">
+              <v:rect id="Rectangle 82" o:spid="_x0000_s2083" style="position:absolute;margin-left:251.75pt;margin-top:-44.95pt;width:250.9pt;height:586.95pt;z-index:251655680;visibility:visible;mso-wrap-style:square;mso-height-percent:700;mso-wrap-distance-left:9pt;mso-wrap-distance-top:0;mso-wrap-distance-right:9pt;mso-wrap-distance-bottom:0;mso-position-horizontal-relative:page;mso-position-vertical-relative:page;mso-height-percent:700;mso-width-relative:page;mso-height-relative:page;v-text-anchor:middle" o:gfxdata="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" fillcolor="white [3212]" strokecolor="#747070 [1614]" strokeweight="1.25pt">
                 <w10:wrap anchorx="page" anchory="page"/>
               </v:rect>
             </w:pict>
@@ -227,12 +227,12 @@
             <w:rPr>
               <w:noProof/>
             </w:rPr>
-            <w:pict w14:anchorId="590F5EC0">
+            <w:pict w14:anchorId="28F3E168">
               <v:shapetype id="_x0000_t202" coordsize="21600,21600" o:spt="202" path="m,l,21600r21600,l21600,xe">
                 <v:stroke joinstyle="miter"/>
                 <v:path gradientshapeok="t" o:connecttype="rect"/>
               </v:shapetype>
-              <v:shape id="Zone de texte 79" o:spid="_x0000_s2069" type="#_x0000_t202" style="position:absolute;margin-left:273.85pt;margin-top:488.45pt;width:213.9pt;height:20.65pt;z-index:251661312;visibility:visible;mso-wrap-style:square;mso-width-percent:360;mso-height-percent:0;mso-wrap-distance-left:9pt;mso-wrap-distance-top:0;mso-wrap-distance-right:9pt;mso-wrap-distance-bottom:0;mso-position-horizontal-relative:page;mso-position-vertical-relative:page;mso-width-percent:360;mso-height-percent:0;mso-width-relative:page;mso-height-relative:margin;v-text-anchor:bottom" o:gfxdata="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" filled="f" stroked="f" strokeweight=".5pt">
+              <v:shape id="Zone de texte 79" o:spid="_x0000_s2088" type="#_x0000_t202" style="position:absolute;margin-left:273.85pt;margin-top:488.45pt;width:213.9pt;height:20.65pt;z-index:251660800;visibility:visible;mso-wrap-style:square;mso-width-percent:360;mso-height-percent:0;mso-wrap-distance-left:9pt;mso-wrap-distance-top:0;mso-wrap-distance-right:9pt;mso-wrap-distance-bottom:0;mso-position-horizontal-relative:page;mso-position-vertical-relative:page;mso-width-percent:360;mso-height-percent:0;mso-width-relative:page;mso-height-relative:margin;v-text-anchor:bottom" o:gfxdata="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" filled="f" stroked="f" strokeweight=".5pt">
                 <v:textbox style="mso-next-textbox:#Zone de texte 79;mso-fit-shape-to-text:t">
                   <w:txbxContent>
                     <w:p>
@@ -272,8 +272,8 @@
             <w:rPr>
               <w:noProof/>
             </w:rPr>
-            <w:pict w14:anchorId="07CD8E4A">
-              <v:rect id="Rectangle 80" o:spid="_x0000_s2068" style="position:absolute;margin-left:0;margin-top:0;width:581.4pt;height:752.4pt;z-index:-251656192;visibility:visible;mso-wrap-style:square;mso-width-percent:950;mso-height-percent:950;mso-wrap-distance-left:9pt;mso-wrap-distance-top:0;mso-wrap-distance-right:9pt;mso-wrap-distance-bottom:0;mso-position-horizontal:center;mso-position-horizontal-relative:page;mso-position-vertical:center;mso-position-vertical-relative:page;mso-width-percent:950;mso-height-percent:950;mso-width-relative:page;mso-height-relative:page;v-text-anchor:middle" o:gfxdata="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" fillcolor="#d9e2f3 [660]" stroked="f" strokeweight="1pt">
+            <w:pict w14:anchorId="2F1B0B94">
+              <v:rect id="Rectangle 80" o:spid="_x0000_s2087" style="position:absolute;margin-left:0;margin-top:0;width:581.4pt;height:752.4pt;z-index:-251656704;visibility:visible;mso-wrap-style:square;mso-width-percent:950;mso-height-percent:950;mso-wrap-distance-left:9pt;mso-wrap-distance-top:0;mso-wrap-distance-right:9pt;mso-wrap-distance-bottom:0;mso-position-horizontal:center;mso-position-horizontal-relative:page;mso-position-vertical:center;mso-position-vertical-relative:page;mso-width-percent:950;mso-height-percent:950;mso-width-relative:page;mso-height-relative:page;v-text-anchor:middle" o:gfxdata="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" fillcolor="#d9e2f3 [660]" stroked="f" strokeweight="1pt">
                 <v:fill color2="#8eaadb [1940]" rotate="t" focus="100%" type="gradient">
                   <o:fill v:ext="view" type="gradientUnscaled"/>
                 </v:fill>
@@ -293,7 +293,7 @@
               <w:noProof/>
             </w:rPr>
             <w:drawing>
-              <wp:anchor distT="0" distB="0" distL="114300" distR="114300" simplePos="0" relativeHeight="251655168" behindDoc="0" locked="0" layoutInCell="1" allowOverlap="1" wp14:anchorId="63354006" wp14:editId="61154248">
+              <wp:anchor distT="0" distB="0" distL="114300" distR="114300" simplePos="0" relativeHeight="251649536" behindDoc="0" locked="0" layoutInCell="1" allowOverlap="1" wp14:anchorId="0310AC21" wp14:editId="31A82CA1">
                 <wp:simplePos x="0" y="0"/>
                 <wp:positionH relativeFrom="column">
                   <wp:posOffset>2955925</wp:posOffset>
@@ -359,8 +359,8 @@
             <w:rPr>
               <w:noProof/>
             </w:rPr>
-            <w:pict w14:anchorId="4F72EC92">
-              <v:shape id="Zone de texte 84" o:spid="_x0000_s2064" type="#_x0000_t202" style="position:absolute;margin-left:253.5pt;margin-top:295.25pt;width:251pt;height:142.4pt;z-index:251658240;visibility:visible;mso-height-percent:280;mso-wrap-distance-left:9pt;mso-wrap-distance-top:0;mso-wrap-distance-right:9pt;mso-wrap-distance-bottom:0;mso-position-horizontal-relative:page;mso-position-vertical-relative:page;mso-height-percent:280;mso-width-relative:page;mso-height-relative:page;v-text-anchor:top" o:gfxdata="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" filled="f" stroked="f" strokeweight=".5pt">
+            <w:pict w14:anchorId="3B97FA78">
+              <v:shape id="Zone de texte 84" o:spid="_x0000_s2085" type="#_x0000_t202" style="position:absolute;margin-left:253.5pt;margin-top:295.25pt;width:251pt;height:142.4pt;z-index:251657728;visibility:visible;mso-height-percent:280;mso-wrap-distance-left:9pt;mso-wrap-distance-top:0;mso-wrap-distance-right:9pt;mso-wrap-distance-bottom:0;mso-position-horizontal-relative:page;mso-position-vertical-relative:page;mso-height-percent:280;mso-width-relative:page;mso-height-relative:page;v-text-anchor:top" o:gfxdata="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" filled="f" stroked="f" strokeweight=".5pt">
                 <v:textbox style="mso-next-textbox:#Zone de texte 84;mso-fit-shape-to-text:t">
                   <w:txbxContent>
                     <w:sdt>
@@ -447,8 +447,8 @@
             <w:rPr>
               <w:noProof/>
             </w:rPr>
-            <w:pict w14:anchorId="0B0CC09A">
-              <v:rect id="Rectangle 83" o:spid="_x0000_s2065" style="position:absolute;margin-left:272.05pt;margin-top:508.45pt;width:219.95pt;height:9.35pt;z-index:251659264;visibility:visible;mso-wrap-style:square;mso-width-percent:370;mso-height-percent:0;mso-wrap-distance-left:9pt;mso-wrap-distance-top:0;mso-wrap-distance-right:9pt;mso-wrap-distance-bottom:0;mso-position-horizontal-relative:page;mso-position-vertical-relative:page;mso-width-percent:370;mso-height-percent:0;mso-width-relative:page;mso-height-relative:margin;v-text-anchor:middle" o:gfxdata="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" fillcolor="#4472c4 [3204]" stroked="f" strokeweight="1pt">
+            <w:pict w14:anchorId="50708EEE">
+              <v:rect id="Rectangle 83" o:spid="_x0000_s2086" style="position:absolute;margin-left:272.05pt;margin-top:508.45pt;width:219.95pt;height:9.35pt;z-index:251658752;visibility:visible;mso-wrap-style:square;mso-width-percent:370;mso-height-percent:0;mso-wrap-distance-left:9pt;mso-wrap-distance-top:0;mso-wrap-distance-right:9pt;mso-wrap-distance-bottom:0;mso-position-horizontal-relative:page;mso-position-vertical-relative:page;mso-width-percent:370;mso-height-percent:0;mso-width-relative:page;mso-height-relative:margin;v-text-anchor:middle" o:gfxdata="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" fillcolor="#4472c4 [3204]" stroked="f" strokeweight="1pt">
                 <w10:wrap anchorx="page" anchory="page"/>
               </v:rect>
             </w:pict>
@@ -547,13 +547,7 @@
         <w:rPr>
           <w:szCs w:val="24"/>
         </w:rPr>
-        <w:t>,</w:t>
-      </w:r>
-      <w:r>
-        <w:rPr>
-          <w:szCs w:val="24"/>
-        </w:rPr>
-        <w:t xml:space="preserve"> M. </w:t>
+        <w:t xml:space="preserve">, M. </w:t>
       </w:r>
       <w:r>
         <w:rPr>
@@ -580,55 +574,7 @@
         <w:rPr>
           <w:szCs w:val="24"/>
         </w:rPr>
-        <w:t xml:space="preserve"> de Lyon,</w:t>
-      </w:r>
-      <w:r>
-        <w:rPr>
-          <w:szCs w:val="24"/>
-        </w:rPr>
-        <w:t xml:space="preserve"> et l’ensemble de la société Ausy pour m’avoir permis de réaliser mon alternance, pour leur </w:t>
-      </w:r>
-      <w:r>
-        <w:rPr>
-          <w:szCs w:val="24"/>
-        </w:rPr>
-        <w:t>accueil</w:t>
-      </w:r>
-      <w:r>
-        <w:rPr>
-          <w:szCs w:val="24"/>
-        </w:rPr>
-        <w:t xml:space="preserve"> et leur sympathie</w:t>
-      </w:r>
-      <w:r>
-        <w:rPr>
-          <w:szCs w:val="24"/>
-        </w:rPr>
-        <w:t xml:space="preserve"> tout au long de la période</w:t>
-      </w:r>
-      <w:r>
-        <w:rPr>
-          <w:szCs w:val="24"/>
-        </w:rPr>
-        <w:t xml:space="preserve">. </w:t>
-      </w:r>
-      <w:r>
-        <w:rPr>
-          <w:szCs w:val="24"/>
-        </w:rPr>
-        <w:t xml:space="preserve">Je </w:t>
-      </w:r>
-      <w:r>
-        <w:rPr>
-          <w:szCs w:val="24"/>
-        </w:rPr>
-        <w:t>tiens</w:t>
-      </w:r>
-      <w:r>
-        <w:rPr>
-          <w:szCs w:val="24"/>
-        </w:rPr>
-        <w:t xml:space="preserve"> également à remercier M. Hassan </w:t>
+        <w:t xml:space="preserve"> de Lyon, et l’ensemble de la société Ausy pour m’avoir permis de réaliser mon alternance, pour leur accueil et leur sympathie tout au long de la période. Je tiens également à remercier M. Hassan </w:t>
       </w:r>
       <w:r>
         <w:t>OUZEGDOUH</w:t>
@@ -663,79 +609,43 @@
         <w:rPr>
           <w:szCs w:val="24"/>
         </w:rPr>
-        <w:t>D’autres part, je voudrais évoquer le client de ma mission dur</w:t>
+        <w:t xml:space="preserve">D’autres part, je voudrais évoquer le client de ma mission durant ces deux années : Domusvi en mentionnant M. Aurélien </w:t>
       </w:r>
       <w:r>
         <w:rPr>
           <w:szCs w:val="24"/>
         </w:rPr>
-        <w:t>ant</w:t>
+        <w:t>HUVETEAU</w:t>
       </w:r>
       <w:r>
         <w:rPr>
           <w:szCs w:val="24"/>
         </w:rPr>
-        <w:t xml:space="preserve"> ces deux années : Domusvi</w:t>
+        <w:t xml:space="preserve">, responsable du pôle développement, et son équipe </w:t>
       </w:r>
       <w:r>
         <w:rPr>
           <w:szCs w:val="24"/>
         </w:rPr>
-        <w:t xml:space="preserve"> en mentionnant M. Aurélien </w:t>
+        <w:t xml:space="preserve">« Portail » </w:t>
       </w:r>
       <w:r>
         <w:rPr>
           <w:szCs w:val="24"/>
         </w:rPr>
-        <w:t>HUVETEAU</w:t>
+        <w:t xml:space="preserve">qui </w:t>
       </w:r>
       <w:r>
         <w:rPr>
           <w:szCs w:val="24"/>
         </w:rPr>
-        <w:t>, responsable du pôle développement</w:t>
+        <w:t xml:space="preserve">m’ont traité avec bienveillance et </w:t>
       </w:r>
       <w:r>
         <w:rPr>
           <w:szCs w:val="24"/>
         </w:rPr>
-        <w:t xml:space="preserve">, et son équipe </w:t>
-      </w:r>
-      <w:r>
-        <w:rPr>
-          <w:szCs w:val="24"/>
-        </w:rPr>
-        <w:t xml:space="preserve">« Portail » </w:t>
-      </w:r>
-      <w:r>
-        <w:rPr>
-          <w:szCs w:val="24"/>
-        </w:rPr>
-        <w:t xml:space="preserve">qui </w:t>
-      </w:r>
-      <w:r>
-        <w:rPr>
-          <w:szCs w:val="24"/>
-        </w:rPr>
-        <w:t xml:space="preserve">m’ont traité avec bienveillance et </w:t>
-      </w:r>
-      <w:r>
-        <w:rPr>
-          <w:szCs w:val="24"/>
-        </w:rPr>
-        <w:t>m’ont accordé leur confiance pour leur projet</w:t>
-      </w:r>
-      <w:r>
-        <w:rPr>
-          <w:szCs w:val="24"/>
-        </w:rPr>
-        <w:t>.</w:t>
-      </w:r>
-      <w:r>
-        <w:rPr>
-          <w:szCs w:val="24"/>
-        </w:rPr>
-        <w:t xml:space="preserve"> </w:t>
+        <w:t xml:space="preserve">m’ont accordé leur confiance pour leur projet. </w:t>
       </w:r>
     </w:p>
     <w:p>
@@ -761,67 +671,7 @@
         <w:rPr>
           <w:szCs w:val="24"/>
         </w:rPr>
-        <w:t xml:space="preserve"> enfin remercier aussi bien à l’EPSI qu</w:t>
-      </w:r>
-      <w:r>
-        <w:rPr>
-          <w:szCs w:val="24"/>
-        </w:rPr>
-        <w:t>e</w:t>
-      </w:r>
-      <w:r>
-        <w:rPr>
-          <w:szCs w:val="24"/>
-        </w:rPr>
-        <w:t xml:space="preserve"> l</w:t>
-      </w:r>
-      <w:r>
-        <w:rPr>
-          <w:szCs w:val="24"/>
-        </w:rPr>
-        <w:t xml:space="preserve">es </w:t>
-      </w:r>
-      <w:r>
-        <w:rPr>
-          <w:szCs w:val="24"/>
-        </w:rPr>
-        <w:t>entreprise</w:t>
-      </w:r>
-      <w:r>
-        <w:rPr>
-          <w:szCs w:val="24"/>
-        </w:rPr>
-        <w:t>s</w:t>
-      </w:r>
-      <w:r>
-        <w:rPr>
-          <w:szCs w:val="24"/>
-        </w:rPr>
-        <w:t xml:space="preserve"> </w:t>
-      </w:r>
-      <w:r>
-        <w:rPr>
-          <w:szCs w:val="24"/>
-        </w:rPr>
-        <w:t>Ausy</w:t>
-      </w:r>
-      <w:r>
-        <w:rPr>
-          <w:szCs w:val="24"/>
-        </w:rPr>
-        <w:t xml:space="preserve"> </w:t>
-      </w:r>
-      <w:r>
-        <w:rPr>
-          <w:szCs w:val="24"/>
-        </w:rPr>
-        <w:t xml:space="preserve">et Domusvi </w:t>
-      </w:r>
-      <w:r>
-        <w:rPr>
-          <w:szCs w:val="24"/>
-        </w:rPr>
-        <w:t>d’avoir partagé leurs connaissances et leur savoir afin de faire évoluer mon projet professionnel.</w:t>
+        <w:t xml:space="preserve"> enfin remercier aussi bien à l’EPSI que les entreprises Ausy et Domusvi d’avoir partagé leurs connaissances et leur savoir afin de faire évoluer mon projet professionnel.</w:t>
       </w:r>
     </w:p>
     <w:p>
@@ -1005,7 +855,6 @@
               <w:noProof/>
               <w:kern w:val="2"/>
               <w:lang w:eastAsia="fr-FR"/>
-              <w14:ligatures w14:val="standardContextual"/>
             </w:rPr>
           </w:pPr>
           <w:r>
@@ -1086,7 +935,6 @@
               <w:noProof/>
               <w:kern w:val="2"/>
               <w:lang w:eastAsia="fr-FR"/>
-              <w14:ligatures w14:val="standardContextual"/>
             </w:rPr>
           </w:pPr>
           <w:hyperlink w:anchor="_Toc139137293" w:history="1">
@@ -1158,7 +1006,6 @@
               <w:noProof/>
               <w:kern w:val="2"/>
               <w:lang w:eastAsia="fr-FR"/>
-              <w14:ligatures w14:val="standardContextual"/>
             </w:rPr>
           </w:pPr>
           <w:hyperlink w:anchor="_Toc139137294" w:history="1">
@@ -1230,7 +1077,6 @@
               <w:noProof/>
               <w:kern w:val="2"/>
               <w:lang w:eastAsia="fr-FR"/>
-              <w14:ligatures w14:val="standardContextual"/>
             </w:rPr>
           </w:pPr>
           <w:hyperlink w:anchor="_Toc139137295" w:history="1">
@@ -1302,7 +1148,6 @@
               <w:noProof/>
               <w:kern w:val="2"/>
               <w:lang w:eastAsia="fr-FR"/>
-              <w14:ligatures w14:val="standardContextual"/>
             </w:rPr>
           </w:pPr>
           <w:hyperlink w:anchor="_Toc139137296" w:history="1">
@@ -1510,7 +1355,6 @@
               <w:noProof/>
               <w:kern w:val="2"/>
               <w:lang w:eastAsia="fr-FR"/>
-              <w14:ligatures w14:val="standardContextual"/>
             </w:rPr>
           </w:pPr>
           <w:hyperlink w:anchor="_Toc139137299" w:history="1">
@@ -2566,7 +2410,6 @@
               <w:noProof/>
               <w:kern w:val="2"/>
               <w:lang w:eastAsia="fr-FR"/>
-              <w14:ligatures w14:val="standardContextual"/>
             </w:rPr>
           </w:pPr>
           <w:hyperlink w:anchor="_Toc139137312" w:history="1">
@@ -2638,7 +2481,6 @@
               <w:noProof/>
               <w:kern w:val="2"/>
               <w:lang w:eastAsia="fr-FR"/>
-              <w14:ligatures w14:val="standardContextual"/>
             </w:rPr>
           </w:pPr>
           <w:hyperlink w:anchor="_Toc139137313" w:history="1">
@@ -2710,7 +2552,6 @@
               <w:noProof/>
               <w:kern w:val="2"/>
               <w:lang w:eastAsia="fr-FR"/>
-              <w14:ligatures w14:val="standardContextual"/>
             </w:rPr>
           </w:pPr>
           <w:hyperlink w:anchor="_Toc139137314" w:history="1">
@@ -2809,34 +2650,7 @@
     <w:p/>
     <w:p>
       <w:r>
-        <w:t>Ce dossier rentre dans le cadre de la formation d’</w:t>
-      </w:r>
-      <w:r>
-        <w:t>E</w:t>
-      </w:r>
-      <w:r>
-        <w:t xml:space="preserve">xpert en </w:t>
-      </w:r>
-      <w:r>
-        <w:t>I</w:t>
-      </w:r>
-      <w:r>
-        <w:t xml:space="preserve">nformatique et en </w:t>
-      </w:r>
-      <w:r>
-        <w:t>S</w:t>
-      </w:r>
-      <w:r>
-        <w:t>ystème d’</w:t>
-      </w:r>
-      <w:r>
-        <w:t>I</w:t>
-      </w:r>
-      <w:r>
-        <w:t>nformation, titre RNCP de niveau 7</w:t>
-      </w:r>
-      <w:r>
-        <w:t xml:space="preserve"> délivré par l’EPSI Lyon du </w:t>
+        <w:t xml:space="preserve">Ce dossier rentre dans le cadre de la formation d’Expert en Informatique et en Système d’Information, titre RNCP de niveau 7 délivré par l’EPSI Lyon du </w:t>
       </w:r>
       <w:r>
         <w:t>14</w:t>
@@ -2848,354 +2662,308 @@
         <w:t>2021</w:t>
       </w:r>
       <w:r>
-        <w:t xml:space="preserve"> au 22 septembre 2023</w:t>
-      </w:r>
-      <w:r>
+        <w:t xml:space="preserve"> au 22 septembre 2023. Il rend compte de l’alternance que moi, Cyril FURNON, étudiant à l’EPSI, a réalisé auprès de l’entreprise Ausy durant la même période et fait l’objet de document présentant la validation des compétences nécessaire à l’attribution du titre EISI.</w:t>
+      </w:r>
+    </w:p>
+    <w:p>
+      <w:r>
+        <w:t xml:space="preserve">Ausy est une ESN française, acteur majeur de conseil et d’ingénierie en technologies, elle désert des services s’étalant du conseil, de l’expertise et la sous-traitance jusqu’au consulting et l’ingénierie technologiques. Forte </w:t>
+      </w:r>
+      <w:r>
+        <w:t xml:space="preserve">de </w:t>
+      </w:r>
+      <w:r>
+        <w:t xml:space="preserve">presque </w:t>
+      </w:r>
+      <w:r>
+        <w:t>3</w:t>
+      </w:r>
+      <w:r>
+        <w:t>5 année d’expérience, Ausy rejoint le groupe Randstad en 2017. Randstad est fondé en 1960 à Amsterdam et est l’un des leader mondial en services en Ressources Humaines avec presque 4 milliards d’euros de chiffres d’affaires et près de 30 000 entreprises clientes en 2022.</w:t>
+      </w:r>
+    </w:p>
+    <w:p>
+      <w:r>
+        <w:t>Ausy s’internationalise avec plus de 50 site grâce à des implantations et à des acquisitions en Europe (Pologne, Roumanie, Allemagne, Belgique…) Mais Ausy s’est également implantés en Inde et a fait une acquisition aux Etats-Unis.</w:t>
+      </w:r>
+    </w:p>
+    <w:p>
+      <w:r>
+        <w:rPr>
+          <w:noProof/>
+          <w:color w:val="FF0000"/>
+        </w:rPr>
+        <w:drawing>
+          <wp:anchor distT="0" distB="0" distL="114300" distR="114300" simplePos="0" relativeHeight="251654656" behindDoc="0" locked="0" layoutInCell="1" allowOverlap="1" wp14:anchorId="25CE99AA" wp14:editId="7CF5B50D">
+            <wp:simplePos x="0" y="0"/>
+            <wp:positionH relativeFrom="column">
+              <wp:posOffset>1633855</wp:posOffset>
+            </wp:positionH>
+            <wp:positionV relativeFrom="paragraph">
+              <wp:posOffset>596265</wp:posOffset>
+            </wp:positionV>
+            <wp:extent cx="2505075" cy="3094355"/>
+            <wp:effectExtent l="19050" t="19050" r="9525" b="0"/>
+            <wp:wrapTopAndBottom/>
+            <wp:docPr id="1039717509" name="Image 2"/>
+            <wp:cNvGraphicFramePr>
+              <a:graphicFrameLocks xmlns:a="http://schemas.openxmlformats.org/drawingml/2006/main" noChangeAspect="1"/>
+            </wp:cNvGraphicFramePr>
+            <a:graphic xmlns:a="http://schemas.openxmlformats.org/drawingml/2006/main">
+              <a:graphicData uri="http://schemas.openxmlformats.org/drawingml/2006/picture">
+                <pic:pic xmlns:pic="http://schemas.openxmlformats.org/drawingml/2006/picture">
+                  <pic:nvPicPr>
+                    <pic:cNvPr id="1039717509" name="Image 2"/>
+                    <pic:cNvPicPr>
+                      <a:picLocks noChangeAspect="1" noChangeArrowheads="1"/>
+                    </pic:cNvPicPr>
+                  </pic:nvPicPr>
+                  <pic:blipFill>
+                    <a:blip r:embed="rId12" cstate="print">
+                      <a:extLst>
+                        <a:ext uri="{28A0092B-C50C-407E-A947-70E740481C1C}">
+                          <a14:useLocalDpi xmlns:a14="http://schemas.microsoft.com/office/drawing/2010/main" val="0"/>
+                        </a:ext>
+                      </a:extLst>
+                    </a:blip>
+                    <a:srcRect/>
+                    <a:stretch>
+                      <a:fillRect/>
+                    </a:stretch>
+                  </pic:blipFill>
+                  <pic:spPr bwMode="auto">
+                    <a:xfrm>
+                      <a:off x="0" y="0"/>
+                      <a:ext cx="2505075" cy="3094355"/>
+                    </a:xfrm>
+                    <a:prstGeom prst="rect">
+                      <a:avLst/>
+                    </a:prstGeom>
+                    <a:noFill/>
+                    <a:ln>
+                      <a:solidFill>
+                        <a:schemeClr val="tx1"/>
+                      </a:solidFill>
+                    </a:ln>
+                  </pic:spPr>
+                </pic:pic>
+              </a:graphicData>
+            </a:graphic>
+            <wp14:sizeRelH relativeFrom="margin">
+              <wp14:pctWidth>0</wp14:pctWidth>
+            </wp14:sizeRelH>
+            <wp14:sizeRelV relativeFrom="margin">
+              <wp14:pctHeight>0</wp14:pctHeight>
+            </wp14:sizeRelV>
+          </wp:anchor>
+        </w:drawing>
+      </w:r>
+      <w:r>
+        <w:t>En France, c’est une vingtaine d’agences Ausy dont une dizaine de « </w:t>
+      </w:r>
+      <w:proofErr w:type="spellStart"/>
+      <w:r>
+        <w:t>deliveries</w:t>
+      </w:r>
+      <w:proofErr w:type="spellEnd"/>
+      <w:r>
+        <w:t xml:space="preserve"> » ou centre de production : </w:t>
+      </w:r>
+      <w:r>
+        <w:rPr>
+          <w:color w:val="4472C4" w:themeColor="accent1"/>
+        </w:rPr>
+        <w:t xml:space="preserve">ce sont des </w:t>
+      </w:r>
+      <w:r>
+        <w:rPr>
+          <w:color w:val="4472C4" w:themeColor="accent1"/>
+        </w:rPr>
+        <w:t>agences ayant des projets un engagement de services auprès de client.</w:t>
+      </w:r>
+    </w:p>
+    <w:p>
+      <w:pPr>
+        <w:rPr>
+          <w:color w:val="4472C4" w:themeColor="accent1"/>
+        </w:rPr>
+      </w:pPr>
+      <w:r>
+        <w:rPr>
+          <w:noProof/>
+        </w:rPr>
+        <w:pict w14:anchorId="7DA981AF">
+          <v:shape id="_x0000_s2095" type="#_x0000_t202" style="position:absolute;margin-left:93.4pt;margin-top:254.5pt;width:267pt;height:34.4pt;z-index:251666944;mso-position-horizontal-relative:text;mso-position-vertical-relative:text" stroked="f">
+            <v:textbox style="mso-fit-shape-to-text:t" inset="0,0,0,0">
+              <w:txbxContent>
+                <w:p>
+                  <w:pPr>
+                    <w:pStyle w:val="Lgende"/>
+                    <w:rPr>
+                      <w:noProof/>
+                      <w:color w:val="FF0000"/>
+                      <w:u w:val="single"/>
+                    </w:rPr>
+                  </w:pPr>
+                  <w:bookmarkStart w:id="4" w:name="_Toc139206525"/>
+                  <w:r>
+                    <w:t xml:space="preserve">Figure </w:t>
+                  </w:r>
+                  <w:fldSimple w:instr=" SEQ Figure \* ARABIC ">
+                    <w:r>
+                      <w:rPr>
+                        <w:noProof/>
+                      </w:rPr>
+                      <w:t>1</w:t>
+                    </w:r>
+                  </w:fldSimple>
+                  <w:r>
+                    <w:t xml:space="preserve"> : Historique de Ausy</w:t>
+                  </w:r>
+                  <w:r>
+                    <w:br/>
+                    <w:t xml:space="preserve">Source : </w:t>
+                  </w:r>
+                  <w:r>
+                    <w:t>https://www.ausy.fr/fr/a-propos-d-ausy/notre-histoire/</w:t>
+                  </w:r>
+                  <w:bookmarkEnd w:id="4"/>
+                </w:p>
+              </w:txbxContent>
+            </v:textbox>
+            <w10:wrap type="topAndBottom"/>
+          </v:shape>
+        </w:pict>
+      </w:r>
+    </w:p>
+    <w:p>
+      <w:pPr>
+        <w:rPr>
+          <w:color w:val="FF0000"/>
+        </w:rPr>
+      </w:pPr>
+      <w:r>
+        <w:rPr>
+          <w:color w:val="4472C4" w:themeColor="accent1"/>
+        </w:rPr>
+        <w:t xml:space="preserve">|| </w:t>
+      </w:r>
+      <w:r>
+        <w:rPr>
+          <w:color w:val="4472C4" w:themeColor="accent1"/>
+        </w:rPr>
+        <w:t xml:space="preserve">Lors de mon arrivé en octobre 2021, j’ai rejoint directement mon tuteur d’alternance M. Hassan OUZEGDOUH et l’équipe travaillant avec le client Domusvi. Cette équipe était composé de trois personne avant ma venue : M. Martial FODJO FODOUP, M. Mohammed CHARAB puis rejoint plus tard par d’autres, tous pour du conseil et de l’assistance technique auprès du client. </w:t>
+      </w:r>
+      <w:r>
+        <w:rPr>
+          <w:color w:val="FF0000"/>
+        </w:rPr>
+        <w:t xml:space="preserve"> ||</w:t>
+      </w:r>
+    </w:p>
+    <w:p>
+      <w:pPr>
+        <w:tabs>
+          <w:tab w:val="left" w:pos="8280"/>
+        </w:tabs>
+        <w:rPr>
+          <w:color w:val="FF0000"/>
+        </w:rPr>
+      </w:pPr>
+      <w:r>
+        <w:rPr>
+          <w:color w:val="FF0000"/>
+        </w:rPr>
+        <w:lastRenderedPageBreak/>
+        <w:t>Mettre plus tard ?</w:t>
+      </w:r>
+      <w:r>
+        <w:rPr>
+          <w:color w:val="FF0000"/>
+        </w:rPr>
+        <w:tab/>
+      </w:r>
+    </w:p>
+    <w:p>
+      <w:pPr>
+        <w:rPr>
+          <w:color w:val="FF0000"/>
+        </w:rPr>
+      </w:pPr>
+    </w:p>
+    <w:p>
+      <w:pPr>
+        <w:pStyle w:val="Titre1"/>
+      </w:pPr>
+      <w:bookmarkStart w:id="5" w:name="_Toc139137296"/>
+    </w:p>
+    <w:p>
+      <w:pPr>
+        <w:pStyle w:val="Titre1"/>
+      </w:pPr>
+      <w:r>
+        <w:t xml:space="preserve">III. Environnement professionnel : activité et secteur de l’entreprise, </w:t>
+      </w:r>
+      <w:r>
+        <w:rPr>
+          <w:color w:val="FF0000"/>
+        </w:rPr>
+        <w:t>cartographie du S.I</w:t>
+      </w:r>
+      <w:r>
+        <w:rPr>
+          <w:color w:val="FF0000"/>
+        </w:rPr>
         <w:t>.</w:t>
       </w:r>
       <w:r>
-        <w:t xml:space="preserve"> Il </w:t>
-      </w:r>
-      <w:r>
-        <w:t xml:space="preserve">rend compte </w:t>
-      </w:r>
-      <w:r>
-        <w:t xml:space="preserve">de l’alternance que moi, Cyril FURNON, étudiant à l’EPSI, a réalisé auprès de l’entreprise Ausy durant la même période et fait l’objet de document présentant la validation des compétences nécessaire à l’attribution du titre </w:t>
-      </w:r>
-      <w:r>
-        <w:t>EISI.</w:t>
-      </w:r>
-    </w:p>
-    <w:p>
-      <w:r>
-        <w:t>|</w:t>
-      </w:r>
-      <w:proofErr w:type="gramStart"/>
-      <w:r>
-        <w:t>|  Ausy</w:t>
-      </w:r>
-      <w:proofErr w:type="gramEnd"/>
-      <w:r>
-        <w:t xml:space="preserve"> est une ESN française, acteur majeur de conseil et d’ingénierie en technologies, elle désert des services s’étalant du conseil, de l’expertise et la sous-traitance jusqu’au consulting et l’ingénierie technologiques. Forte </w:t>
-      </w:r>
-      <w:r>
-        <w:t xml:space="preserve">de </w:t>
-      </w:r>
-      <w:r>
-        <w:t xml:space="preserve">presque </w:t>
-      </w:r>
-      <w:r>
-        <w:t>3</w:t>
-      </w:r>
-      <w:r>
-        <w:t>5 année d’expérience, Ausy rejoint le groupe Randstad en 2017. Randstad est fondé en 1960 à Amsterdam et est l’un des leader mondial en services en Ressources Humaines avec presque 4 milliards d’euros de chiffres d’affaires et près de 30 000 entreprises clientes en 2022.</w:t>
-      </w:r>
-    </w:p>
-    <w:p>
-      <w:r>
-        <w:t>Ausy s’internationalise avec plus de 50 site grâce à des implantations et à des acquisitions en Europe (Pologne, Roumanie, Allemagne, Belgique…) Mais Ausy s’est également implantés en Inde et a fait une acquisition aux Etats-Unis.</w:t>
-      </w:r>
-    </w:p>
-    <w:p>
-      <w:r>
-        <w:t>En France, c’est une vingtaine d’agences Ausy dont une dizaine de « </w:t>
-      </w:r>
-      <w:proofErr w:type="spellStart"/>
-      <w:r>
-        <w:t>deliveries</w:t>
-      </w:r>
-      <w:proofErr w:type="spellEnd"/>
-      <w:r>
-        <w:t xml:space="preserve"> » ou centre de production : ce sont des centres </w:t>
+        <w:t>, département/service, ensemble des missions confiées....</w:t>
+      </w:r>
+      <w:bookmarkEnd w:id="5"/>
+    </w:p>
+    <w:p/>
+    <w:p>
+      <w:pPr>
+        <w:pStyle w:val="Titre2"/>
+        <w:numPr>
+          <w:ilvl w:val="0"/>
+          <w:numId w:val="25"/>
+        </w:numPr>
+      </w:pPr>
+      <w:r>
+        <w:t>Ausy Lyon</w:t>
+      </w:r>
+      <w:r>
+        <w:t xml:space="preserve">* </w:t>
       </w:r>
       <w:r>
         <w:rPr>
           <w:color w:val="FF0000"/>
         </w:rPr>
-        <w:t>=&gt; glossaire</w:t>
-      </w:r>
-      <w:r>
-        <w:rPr>
-          <w:color w:val="FF0000"/>
-        </w:rPr>
-        <w:t xml:space="preserve"> ?  </w:t>
-      </w:r>
-      <w:r>
-        <w:t>||</w:t>
-      </w:r>
-      <w:r>
-        <w:t xml:space="preserve"> à mettre dans l’intro ? =&gt; pb je prés </w:t>
-      </w:r>
-      <w:proofErr w:type="spellStart"/>
-      <w:r>
-        <w:t>domsuvi</w:t>
-      </w:r>
-      <w:proofErr w:type="spellEnd"/>
-    </w:p>
-    <w:p>
-      <w:pPr>
-        <w:rPr>
-          <w:color w:val="4472C4" w:themeColor="accent1"/>
-        </w:rPr>
-      </w:pPr>
-      <w:r>
-        <w:rPr>
-          <w:color w:val="4472C4" w:themeColor="accent1"/>
-        </w:rPr>
-        <w:t xml:space="preserve">A Lyon, avec un peu moins de 200 employés, le delivery se </w:t>
-      </w:r>
-      <w:r>
-        <w:rPr>
-          <w:color w:val="4472C4" w:themeColor="accent1"/>
-        </w:rPr>
-        <w:t>spécialise</w:t>
-      </w:r>
-      <w:r>
-        <w:rPr>
-          <w:color w:val="4472C4" w:themeColor="accent1"/>
-        </w:rPr>
-        <w:t xml:space="preserve"> sur un centre de service en conseil et en expertise notamment </w:t>
-      </w:r>
-      <w:r>
-        <w:rPr>
-          <w:color w:val="4472C4" w:themeColor="accent1"/>
-        </w:rPr>
-        <w:t xml:space="preserve">en agilité, en cloud et en développement digital (.NET, PHP…) </w:t>
+        <w:t>Fusionner les 2 parties ?</w:t>
       </w:r>
     </w:p>
     <w:p/>
     <w:p>
       <w:r>
-        <w:br/>
-        <w:t>Lors de mon arrivé en octobre 2021, j’ai rejoint directement mon tuteur d’alternance M. Hassan OUZEGDOUH et l’équipe travaillant avec le client Domusvi. Cette équipe était composé de trois personne avant ma venue : M. Martial FODJO FODOUP</w:t>
-      </w:r>
-      <w:r>
-        <w:rPr>
-          <w:color w:val="4472C4" w:themeColor="accent1"/>
-        </w:rPr>
-        <w:t>,</w:t>
-      </w:r>
-      <w:r>
-        <w:t xml:space="preserve"> M. Mohammed CHARAB puis rejoint plus tard par d’autres, tous pour du conseil et de l’assistance technique auprès du client. </w:t>
+        <w:t>A Lyon, avec un peu moins de 200 employés, le delivery se spécialise sur un centre de service en conseil et en expertise notamment en agilité, en cloud et en développement digital (.NET, PHP…)</w:t>
+      </w:r>
+      <w:r>
+        <w:t xml:space="preserve">. Grâce à l’expertise d’une quinzaine de personnes sur ces trois notions, Ausy apporte un accompagnements des projets et des équipes, une amélioration des pratiques et un industrialisation des gestions de projets et peut auditer et analyser l’organisation de ses projets. </w:t>
+      </w:r>
+    </w:p>
+    <w:p>
+      <w:r>
+        <w:t xml:space="preserve">Plus de la moitié des prestations sont en « mode solution » : c’est-à-dire qu’Ausy gère elle-même la gestion des projets et des équipes via des « Project Manager » expérimentés. Parmi le secteur d’activité, on retrouve des acteurs </w:t>
+      </w:r>
+      <w:r>
+        <w:t>connus d</w:t>
+      </w:r>
+      <w:r>
+        <w:t>ans l’assurance et la banque, dans l’énergie, le transport, le public, également le groupe Randstad et bien d ‘autres encore…</w:t>
       </w:r>
     </w:p>
     <w:p/>
-    <w:p>
-      <w:pPr>
-        <w:rPr>
-          <w:color w:val="FF0000"/>
-        </w:rPr>
-      </w:pPr>
-      <w:r>
-        <w:rPr>
-          <w:color w:val="FF0000"/>
-        </w:rPr>
-        <w:t xml:space="preserve">Rapidement </w:t>
-      </w:r>
-      <w:r>
-        <w:rPr>
-          <w:color w:val="FF0000"/>
-        </w:rPr>
-        <w:t>près</w:t>
-      </w:r>
-      <w:r>
-        <w:rPr>
-          <w:color w:val="FF0000"/>
-        </w:rPr>
-        <w:t xml:space="preserve"> de ausy ?</w:t>
-      </w:r>
-      <w:r>
-        <w:rPr>
-          <w:color w:val="FF0000"/>
-        </w:rPr>
-        <w:t xml:space="preserve"> (</w:t>
-      </w:r>
-      <w:proofErr w:type="gramStart"/>
-      <w:r>
-        <w:rPr>
-          <w:color w:val="FF0000"/>
-        </w:rPr>
-        <w:t>à</w:t>
-      </w:r>
-      <w:proofErr w:type="gramEnd"/>
-      <w:r>
-        <w:rPr>
-          <w:color w:val="FF0000"/>
-        </w:rPr>
-        <w:t xml:space="preserve"> faire mais rapide)</w:t>
-      </w:r>
-    </w:p>
-    <w:p>
-      <w:pPr>
-        <w:pStyle w:val="Titre1"/>
-      </w:pPr>
-      <w:bookmarkStart w:id="4" w:name="_Toc139137296"/>
-      <w:r>
-        <w:t xml:space="preserve">III. Environnement professionnel : activité et secteur de l’entreprise, </w:t>
-      </w:r>
-      <w:r>
-        <w:rPr>
-          <w:color w:val="FF0000"/>
-        </w:rPr>
-        <w:t>cartographie du S.I</w:t>
-      </w:r>
-      <w:r>
-        <w:rPr>
-          <w:color w:val="FF0000"/>
-        </w:rPr>
-        <w:t>.</w:t>
-      </w:r>
-      <w:r>
-        <w:t>, département/service, ensemble des missions confiées....</w:t>
-      </w:r>
-      <w:bookmarkEnd w:id="4"/>
-    </w:p>
-    <w:p/>
-    <w:p>
-      <w:pPr>
-        <w:pStyle w:val="Titre3"/>
-      </w:pPr>
-      <w:bookmarkStart w:id="5" w:name="_Toc139137297"/>
-      <w:r>
-        <w:t xml:space="preserve">Contexte </w:t>
-      </w:r>
-      <w:r>
-        <w:t>Professionnel</w:t>
-      </w:r>
-      <w:bookmarkEnd w:id="5"/>
-    </w:p>
-    <w:p/>
-    <w:p/>
-    <w:p>
-      <w:pPr>
-        <w:rPr>
-          <w:color w:val="FF0000"/>
-        </w:rPr>
-      </w:pPr>
-      <w:r>
-        <w:rPr>
-          <w:color w:val="FF0000"/>
-        </w:rPr>
-        <w:t>Organigramme Domusvi ? annexe ?</w:t>
-      </w:r>
-    </w:p>
-    <w:p>
-      <w:pPr>
-        <w:rPr>
-          <w:color w:val="4472C4" w:themeColor="accent1"/>
-        </w:rPr>
-      </w:pPr>
-      <w:r>
-        <w:lastRenderedPageBreak/>
-        <w:t>Domusvi</w:t>
-      </w:r>
-      <w:r>
-        <w:t xml:space="preserve"> est une entreprise </w:t>
-      </w:r>
-      <w:r>
-        <w:t>créée</w:t>
-      </w:r>
-      <w:r>
-        <w:t xml:space="preserve"> en 20XX dont le siège est à Paris et apporte des solutions digitales pour les agences et établissements gérant des personnes séniors.</w:t>
-      </w:r>
-      <w:r>
-        <w:t xml:space="preserve"> Depuis 20</w:t>
-      </w:r>
-      <w:r>
-        <w:rPr>
-          <w:color w:val="4472C4" w:themeColor="accent1"/>
-        </w:rPr>
-        <w:t>XX</w:t>
-      </w:r>
-      <w:r>
-        <w:rPr>
-          <w:color w:val="4472C4" w:themeColor="accent1"/>
-        </w:rPr>
-        <w:t xml:space="preserve">, </w:t>
-      </w:r>
-      <w:r>
-        <w:t xml:space="preserve">elle </w:t>
-      </w:r>
-      <w:r>
-        <w:rPr>
-          <w:color w:val="4472C4" w:themeColor="accent1"/>
-        </w:rPr>
-        <w:t>propose une solution de gestion pour les résidences : « Portail Domusvi »</w:t>
-      </w:r>
-    </w:p>
-    <w:p>
-      <w:pPr>
-        <w:rPr>
-          <w:color w:val="FF0000"/>
-        </w:rPr>
-      </w:pPr>
-      <w:r>
-        <w:rPr>
-          <w:color w:val="4472C4" w:themeColor="accent1"/>
-        </w:rPr>
-        <w:t xml:space="preserve">Cette équipe Domusvi travaille directement avec l’équipe « Portail » </w:t>
-      </w:r>
-      <w:r>
-        <w:rPr>
-          <w:color w:val="4472C4" w:themeColor="accent1"/>
-        </w:rPr>
-        <w:t>du client, elle est responsable de la maintenance, la disponibilité et du développement d</w:t>
-      </w:r>
-      <w:r>
-        <w:rPr>
-          <w:color w:val="4472C4" w:themeColor="accent1"/>
-        </w:rPr>
-        <w:t xml:space="preserve">e ce </w:t>
-      </w:r>
-      <w:r>
-        <w:rPr>
-          <w:color w:val="4472C4" w:themeColor="accent1"/>
-        </w:rPr>
-        <w:t>site web. Ce site interne apporte la possibilité aux entreprises de gérer la majorité de leur activité numériquement.</w:t>
-      </w:r>
-      <w:r>
-        <w:br/>
-      </w:r>
-      <w:r>
-        <w:rPr>
-          <w:color w:val="FF0000"/>
-        </w:rPr>
-        <w:t>!! Recherche feuille de mission</w:t>
-      </w:r>
-    </w:p>
-    <w:p>
-      <w:pPr>
-        <w:rPr>
-          <w:color w:val="FF0000"/>
-        </w:rPr>
-      </w:pPr>
-      <w:r>
-        <w:rPr>
-          <w:color w:val="FF0000"/>
-        </w:rPr>
-        <w:t xml:space="preserve">Parler de la gestion managérial : Amine </w:t>
-      </w:r>
-      <w:proofErr w:type="spellStart"/>
-      <w:r>
-        <w:rPr>
-          <w:color w:val="FF0000"/>
-        </w:rPr>
-        <w:t>Dahouya</w:t>
-      </w:r>
-      <w:proofErr w:type="spellEnd"/>
-      <w:r>
-        <w:rPr>
-          <w:color w:val="FF0000"/>
-        </w:rPr>
-        <w:t>/ Landry</w:t>
-      </w:r>
-      <w:r>
-        <w:rPr>
-          <w:color w:val="FF0000"/>
-        </w:rPr>
-        <w:t xml:space="preserve"> =&gt; dans une des valorisations</w:t>
-      </w:r>
-    </w:p>
     <w:p>
       <w:pPr>
         <w:pStyle w:val="Default"/>
@@ -3206,6 +2974,7 @@
           <w:szCs w:val="23"/>
         </w:rPr>
       </w:pPr>
+      <w:bookmarkStart w:id="6" w:name="_Toc139137297"/>
       <w:r>
         <w:rPr>
           <w:color w:val="4472C4" w:themeColor="accent1"/>
@@ -3374,9 +3143,8 @@
           <w:sz w:val="20"/>
           <w:szCs w:val="20"/>
         </w:rPr>
-        <w:t xml:space="preserve">identifier le point de </w:t>
-      </w:r>
-      <w:proofErr w:type="spellStart"/>
+        <w:t>identifier le point de progrès</w:t>
+      </w:r>
       <w:r>
         <w:rPr>
           <w:rFonts w:ascii="Tahoma" w:hAnsi="Tahoma" w:cs="Tahoma"/>
@@ -3384,7 +3152,7 @@
           <w:sz w:val="20"/>
           <w:szCs w:val="20"/>
         </w:rPr>
-        <w:t>progrès</w:t>
+        <w:t xml:space="preserve"> </w:t>
       </w:r>
       <w:r>
         <w:rPr>
@@ -3393,31 +3161,71 @@
           <w:sz w:val="20"/>
           <w:szCs w:val="20"/>
         </w:rPr>
-        <w:t>être</w:t>
-      </w:r>
-      <w:proofErr w:type="spellEnd"/>
-      <w:r>
+        <w:t>être en veille sur les nouvelles technologies, l’évolution des métiers et des secteurs d’activités</w:t>
+      </w:r>
+    </w:p>
+    <w:p>
+      <w:pPr>
+        <w:autoSpaceDE w:val="0"/>
+        <w:autoSpaceDN w:val="0"/>
+        <w:adjustRightInd w:val="0"/>
+        <w:spacing w:after="44" w:line="240" w:lineRule="auto"/>
         <w:rPr>
           <w:rFonts w:ascii="Tahoma" w:hAnsi="Tahoma" w:cs="Tahoma"/>
           <w:color w:val="0E1841"/>
           <w:sz w:val="20"/>
           <w:szCs w:val="20"/>
         </w:rPr>
-        <w:t xml:space="preserve"> en veille sur les nouvelles technologies, l’évolution des métiers et des secteurs d’activités</w:t>
-      </w:r>
-    </w:p>
-    <w:p>
-      <w:pPr>
-        <w:autoSpaceDE w:val="0"/>
-        <w:autoSpaceDN w:val="0"/>
-        <w:adjustRightInd w:val="0"/>
-        <w:spacing w:after="44" w:line="240" w:lineRule="auto"/>
+      </w:pPr>
+      <w:r>
+        <w:rPr>
+          <w:rFonts w:ascii="Arial" w:hAnsi="Arial" w:cs="Arial"/>
+          <w:color w:val="F7F5EF"/>
+          <w:sz w:val="26"/>
+          <w:szCs w:val="26"/>
+        </w:rPr>
+        <w:t>•</w:t>
+      </w:r>
+      <w:r>
+        <w:rPr>
+          <w:rFonts w:ascii="Tahoma" w:hAnsi="Tahoma" w:cs="Tahoma"/>
+          <w:color w:val="2075D9"/>
+          <w:sz w:val="20"/>
+          <w:szCs w:val="20"/>
+        </w:rPr>
+        <w:t>réfléchir aux solutions et améliorations possibles</w:t>
+      </w:r>
+      <w:r>
+        <w:rPr>
+          <w:rFonts w:ascii="Tahoma" w:hAnsi="Tahoma" w:cs="Tahoma"/>
+          <w:color w:val="2075D9"/>
+          <w:sz w:val="20"/>
+          <w:szCs w:val="20"/>
+        </w:rPr>
+        <w:t xml:space="preserve"> </w:t>
+      </w:r>
+      <w:r>
         <w:rPr>
           <w:rFonts w:ascii="Tahoma" w:hAnsi="Tahoma" w:cs="Tahoma"/>
           <w:color w:val="0E1841"/>
           <w:sz w:val="20"/>
           <w:szCs w:val="20"/>
         </w:rPr>
+        <w:t>chercher des solutions dans les métiers et expertises d’ausy ainsi que des solutions personnalisées</w:t>
+      </w:r>
+    </w:p>
+    <w:p>
+      <w:pPr>
+        <w:autoSpaceDE w:val="0"/>
+        <w:autoSpaceDN w:val="0"/>
+        <w:adjustRightInd w:val="0"/>
+        <w:spacing w:after="0" w:line="240" w:lineRule="auto"/>
+        <w:rPr>
+          <w:rFonts w:ascii="Tahoma" w:hAnsi="Tahoma" w:cs="Tahoma"/>
+          <w:color w:val="0E1841"/>
+          <w:sz w:val="20"/>
+          <w:szCs w:val="20"/>
+        </w:rPr>
       </w:pPr>
       <w:r>
         <w:rPr>
@@ -3435,9 +3243,8 @@
           <w:sz w:val="20"/>
           <w:szCs w:val="20"/>
         </w:rPr>
-        <w:t xml:space="preserve">réfléchir aux solutions et améliorations </w:t>
-      </w:r>
-      <w:proofErr w:type="spellStart"/>
+        <w:t>proposer les solutions à son manager et la direction technique</w:t>
+      </w:r>
       <w:r>
         <w:rPr>
           <w:rFonts w:ascii="Tahoma" w:hAnsi="Tahoma" w:cs="Tahoma"/>
@@ -3445,7 +3252,7 @@
           <w:sz w:val="20"/>
           <w:szCs w:val="20"/>
         </w:rPr>
-        <w:t>possibles</w:t>
+        <w:t xml:space="preserve"> </w:t>
       </w:r>
       <w:r>
         <w:rPr>
@@ -3454,86 +3261,234 @@
           <w:sz w:val="20"/>
           <w:szCs w:val="20"/>
         </w:rPr>
-        <w:t>chercher</w:t>
+        <w:t>élargir la réflexion, travailler en équipe sur la solution à proposer et la manière de la présenter au client.</w:t>
+      </w:r>
+    </w:p>
+    <w:p/>
+    <w:p/>
+    <w:p>
+      <w:pPr>
+        <w:pStyle w:val="Titre2"/>
+        <w:numPr>
+          <w:ilvl w:val="0"/>
+          <w:numId w:val="25"/>
+        </w:numPr>
+      </w:pPr>
+      <w:r>
+        <w:t>Contexte Professionnel</w:t>
+      </w:r>
+      <w:bookmarkEnd w:id="6"/>
+      <w:r>
+        <w:t>*</w:t>
+      </w:r>
+    </w:p>
+    <w:p/>
+    <w:p>
+      <w:pPr>
+        <w:rPr>
+          <w:color w:val="4472C4" w:themeColor="accent1"/>
+          <w:highlight w:val="yellow"/>
+        </w:rPr>
+      </w:pPr>
+      <w:proofErr w:type="spellStart"/>
+      <w:r>
+        <w:rPr>
+          <w:color w:val="4472C4" w:themeColor="accent1"/>
+          <w:highlight w:val="yellow"/>
+        </w:rPr>
+        <w:t>DomusVi</w:t>
       </w:r>
       <w:proofErr w:type="spellEnd"/>
       <w:r>
         <w:rPr>
-          <w:rFonts w:ascii="Tahoma" w:hAnsi="Tahoma" w:cs="Tahoma"/>
-          <w:color w:val="0E1841"/>
-          <w:sz w:val="20"/>
-          <w:szCs w:val="20"/>
-        </w:rPr>
-        <w:t xml:space="preserve"> des solutions dans les métiers et expertises d’ausy ainsi que des solutions personnalisées</w:t>
-      </w:r>
-    </w:p>
-    <w:p>
-      <w:pPr>
-        <w:autoSpaceDE w:val="0"/>
-        <w:autoSpaceDN w:val="0"/>
-        <w:adjustRightInd w:val="0"/>
-        <w:spacing w:after="0" w:line="240" w:lineRule="auto"/>
-        <w:rPr>
-          <w:rFonts w:ascii="Tahoma" w:hAnsi="Tahoma" w:cs="Tahoma"/>
-          <w:color w:val="0E1841"/>
-          <w:sz w:val="20"/>
-          <w:szCs w:val="20"/>
-        </w:rPr>
-      </w:pPr>
-      <w:r>
-        <w:rPr>
-          <w:rFonts w:ascii="Arial" w:hAnsi="Arial" w:cs="Arial"/>
-          <w:color w:val="F7F5EF"/>
-          <w:sz w:val="26"/>
-          <w:szCs w:val="26"/>
-        </w:rPr>
-        <w:t>•</w:t>
-      </w:r>
-      <w:r>
-        <w:rPr>
-          <w:rFonts w:ascii="Tahoma" w:hAnsi="Tahoma" w:cs="Tahoma"/>
-          <w:color w:val="2075D9"/>
-          <w:sz w:val="20"/>
-          <w:szCs w:val="20"/>
-        </w:rPr>
-        <w:t xml:space="preserve">proposer les solutions à son manager et la direction </w:t>
+          <w:color w:val="4472C4" w:themeColor="accent1"/>
+          <w:highlight w:val="yellow"/>
+        </w:rPr>
+        <w:t xml:space="preserve"> propose des services d’accueils et d’aides aux seniors : maisons de retraite médicalisées, résidences seniors, aide et accompagnement à domicile.</w:t>
+      </w:r>
+    </w:p>
+    <w:p>
+      <w:pPr>
+        <w:rPr>
+          <w:color w:val="4472C4" w:themeColor="accent1"/>
+          <w:highlight w:val="yellow"/>
+        </w:rPr>
+      </w:pPr>
+      <w:r>
+        <w:rPr>
+          <w:color w:val="4472C4" w:themeColor="accent1"/>
+          <w:highlight w:val="yellow"/>
+        </w:rPr>
+        <w:lastRenderedPageBreak/>
+        <w:t xml:space="preserve">Domusvi propose aux </w:t>
       </w:r>
       <w:proofErr w:type="spellStart"/>
       <w:r>
         <w:rPr>
-          <w:rFonts w:ascii="Tahoma" w:hAnsi="Tahoma" w:cs="Tahoma"/>
-          <w:color w:val="2075D9"/>
-          <w:sz w:val="20"/>
-          <w:szCs w:val="20"/>
-        </w:rPr>
-        <w:t>technique</w:t>
-      </w:r>
-      <w:r>
-        <w:rPr>
-          <w:rFonts w:ascii="Tahoma" w:hAnsi="Tahoma" w:cs="Tahoma"/>
-          <w:color w:val="0E1841"/>
-          <w:sz w:val="20"/>
-          <w:szCs w:val="20"/>
-        </w:rPr>
-        <w:t>élargir</w:t>
+          <w:color w:val="4472C4" w:themeColor="accent1"/>
+          <w:highlight w:val="yellow"/>
+        </w:rPr>
+        <w:t>établissments</w:t>
       </w:r>
       <w:proofErr w:type="spellEnd"/>
       <w:r>
         <w:rPr>
-          <w:rFonts w:ascii="Tahoma" w:hAnsi="Tahoma" w:cs="Tahoma"/>
-          <w:color w:val="0E1841"/>
-          <w:sz w:val="20"/>
-          <w:szCs w:val="20"/>
-        </w:rPr>
-        <w:t xml:space="preserve"> la réflexion, travailler en équipe sur la solution à proposer et la manière de la présenter au client.</w:t>
-      </w:r>
-    </w:p>
+          <w:color w:val="4472C4" w:themeColor="accent1"/>
+          <w:highlight w:val="yellow"/>
+        </w:rPr>
+        <w:t xml:space="preserve"> d’accueil et de soin un site permettant la gestion de contrats, des clients, des finances, les Ressources Humaines, liaisons avec des organismes publics…</w:t>
+      </w:r>
+    </w:p>
+    <w:p>
+      <w:pPr>
+        <w:rPr>
+          <w:color w:val="4472C4" w:themeColor="accent1"/>
+          <w:highlight w:val="yellow"/>
+        </w:rPr>
+      </w:pPr>
+      <w:r>
+        <w:rPr>
+          <w:color w:val="4472C4" w:themeColor="accent1"/>
+          <w:highlight w:val="yellow"/>
+        </w:rPr>
+        <w:t>Le projet a pour but la maintenance du site et le développement de nouvelles fonctionnalités pour répondre aux besoins de établissements utilisant ce dernier.</w:t>
+      </w:r>
+    </w:p>
+    <w:p>
+      <w:pPr>
+        <w:rPr>
+          <w:color w:val="4472C4" w:themeColor="accent1"/>
+          <w:highlight w:val="yellow"/>
+        </w:rPr>
+      </w:pPr>
+      <w:r>
+        <w:rPr>
+          <w:color w:val="4472C4" w:themeColor="accent1"/>
+          <w:highlight w:val="yellow"/>
+        </w:rPr>
+        <w:t xml:space="preserve">Equipe composé 8 développeurs, 1 </w:t>
+      </w:r>
+      <w:proofErr w:type="spellStart"/>
+      <w:r>
+        <w:rPr>
+          <w:color w:val="4472C4" w:themeColor="accent1"/>
+          <w:highlight w:val="yellow"/>
+        </w:rPr>
+        <w:t>scrum</w:t>
+      </w:r>
+      <w:proofErr w:type="spellEnd"/>
+      <w:r>
+        <w:rPr>
+          <w:color w:val="4472C4" w:themeColor="accent1"/>
+          <w:highlight w:val="yellow"/>
+        </w:rPr>
+        <w:t xml:space="preserve"> master, un directeur technique, un consultant, un Product Owner, un Qualité testeur et plusieurs équipe de testeur fonctionnelle.</w:t>
+      </w:r>
+    </w:p>
+    <w:p>
+      <w:pPr>
+        <w:rPr>
+          <w:color w:val="4472C4" w:themeColor="accent1"/>
+          <w:highlight w:val="yellow"/>
+        </w:rPr>
+      </w:pPr>
+      <w:r>
+        <w:rPr>
+          <w:color w:val="4472C4" w:themeColor="accent1"/>
+          <w:highlight w:val="yellow"/>
+        </w:rPr>
+        <w:t>• Mise à jour de la sécurité du site, connexion à une API, ajout d’éléments de BDD, déploiement sur environnements, mise à jour de l’UX Design,</w:t>
+      </w:r>
+    </w:p>
+    <w:p>
+      <w:pPr>
+        <w:rPr>
+          <w:color w:val="4472C4" w:themeColor="accent1"/>
+          <w:highlight w:val="yellow"/>
+        </w:rPr>
+      </w:pPr>
+      <w:r>
+        <w:rPr>
+          <w:color w:val="4472C4" w:themeColor="accent1"/>
+          <w:highlight w:val="yellow"/>
+        </w:rPr>
+        <w:t>• Projet comportant une cinquantaine d’applications, requête ajax, requête GET et POST Gestion de priorités.</w:t>
+      </w:r>
+    </w:p>
+    <w:p>
+      <w:pPr>
+        <w:rPr>
+          <w:color w:val="4472C4" w:themeColor="accent1"/>
+          <w:highlight w:val="yellow"/>
+        </w:rPr>
+      </w:pPr>
+      <w:r>
+        <w:rPr>
+          <w:color w:val="4472C4" w:themeColor="accent1"/>
+          <w:highlight w:val="yellow"/>
+        </w:rPr>
+        <w:t>Environnement technique :</w:t>
+      </w:r>
+    </w:p>
+    <w:p>
+      <w:pPr>
+        <w:rPr>
+          <w:color w:val="4472C4" w:themeColor="accent1"/>
+        </w:rPr>
+      </w:pPr>
+      <w:r>
+        <w:rPr>
+          <w:color w:val="4472C4" w:themeColor="accent1"/>
+          <w:highlight w:val="yellow"/>
+        </w:rPr>
+        <w:t xml:space="preserve">C#, </w:t>
+      </w:r>
+      <w:proofErr w:type="spellStart"/>
+      <w:r>
+        <w:rPr>
+          <w:color w:val="4472C4" w:themeColor="accent1"/>
+          <w:highlight w:val="yellow"/>
+        </w:rPr>
+        <w:t>React</w:t>
+      </w:r>
+      <w:proofErr w:type="spellEnd"/>
+      <w:r>
+        <w:rPr>
+          <w:color w:val="4472C4" w:themeColor="accent1"/>
+          <w:highlight w:val="yellow"/>
+        </w:rPr>
+        <w:t xml:space="preserve"> JS, JS, .NET framework, Visual studio, </w:t>
+      </w:r>
+      <w:proofErr w:type="spellStart"/>
+      <w:r>
+        <w:rPr>
+          <w:color w:val="4472C4" w:themeColor="accent1"/>
+          <w:highlight w:val="yellow"/>
+        </w:rPr>
+        <w:t>WebService</w:t>
+      </w:r>
+      <w:proofErr w:type="spellEnd"/>
+      <w:r>
+        <w:rPr>
+          <w:color w:val="4472C4" w:themeColor="accent1"/>
+          <w:highlight w:val="yellow"/>
+        </w:rPr>
+        <w:t>, ISS, Azure DEVOPS, Oracle, PL-SQL, Windows, Agile Scrum, architecture Repository, Git</w:t>
+      </w:r>
+    </w:p>
+    <w:p/>
     <w:p>
       <w:pPr>
         <w:rPr>
           <w:color w:val="FF0000"/>
         </w:rPr>
       </w:pPr>
+      <w:r>
+        <w:rPr>
+          <w:color w:val="FF0000"/>
+        </w:rPr>
+        <w:t>Organigramme Domusvi ? annexe ?</w:t>
+      </w:r>
     </w:p>
     <w:p>
       <w:pPr>
@@ -3542,9 +3497,96 @@
         </w:rPr>
       </w:pPr>
       <w:r>
+        <w:t>Domusvi est une entreprise créée en 20XX dont le siège est à Paris et apporte des solutions digitales pour les agences et établissements gérant des personnes séniors. Depuis 20</w:t>
+      </w:r>
+      <w:r>
         <w:rPr>
           <w:color w:val="4472C4" w:themeColor="accent1"/>
         </w:rPr>
+        <w:t>XX</w:t>
+      </w:r>
+      <w:r>
+        <w:rPr>
+          <w:color w:val="4472C4" w:themeColor="accent1"/>
+        </w:rPr>
+        <w:t xml:space="preserve">, </w:t>
+      </w:r>
+      <w:r>
+        <w:t xml:space="preserve">elle </w:t>
+      </w:r>
+      <w:r>
+        <w:rPr>
+          <w:color w:val="4472C4" w:themeColor="accent1"/>
+        </w:rPr>
+        <w:t>propose une solution de gestion pour les résidences : « Portail Domusvi »</w:t>
+      </w:r>
+    </w:p>
+    <w:p>
+      <w:pPr>
+        <w:rPr>
+          <w:color w:val="FF0000"/>
+        </w:rPr>
+      </w:pPr>
+      <w:r>
+        <w:rPr>
+          <w:color w:val="4472C4" w:themeColor="accent1"/>
+        </w:rPr>
+        <w:t>Cette équipe Domusvi travaille directement avec l’équipe « Portail » du client, elle est responsable de la maintenance, la disponibilité et du développement de ce site web. Ce site interne apporte la possibilité aux entreprises de gérer la majorité de leur activité numériquement.</w:t>
+      </w:r>
+      <w:r>
+        <w:br/>
+      </w:r>
+      <w:r>
+        <w:rPr>
+          <w:color w:val="FF0000"/>
+        </w:rPr>
+        <w:t>!! Recherche feuille de mission</w:t>
+      </w:r>
+    </w:p>
+    <w:p>
+      <w:pPr>
+        <w:rPr>
+          <w:color w:val="FF0000"/>
+        </w:rPr>
+      </w:pPr>
+      <w:r>
+        <w:rPr>
+          <w:color w:val="FF0000"/>
+        </w:rPr>
+        <w:t xml:space="preserve">Parler de la gestion managérial : Amine </w:t>
+      </w:r>
+      <w:proofErr w:type="spellStart"/>
+      <w:r>
+        <w:rPr>
+          <w:color w:val="FF0000"/>
+        </w:rPr>
+        <w:t>Dahouya</w:t>
+      </w:r>
+      <w:proofErr w:type="spellEnd"/>
+      <w:r>
+        <w:rPr>
+          <w:color w:val="FF0000"/>
+        </w:rPr>
+        <w:t>/ Landry =&gt; dans une des valorisations</w:t>
+      </w:r>
+    </w:p>
+    <w:p>
+      <w:pPr>
+        <w:rPr>
+          <w:color w:val="FF0000"/>
+        </w:rPr>
+      </w:pPr>
+    </w:p>
+    <w:p>
+      <w:pPr>
+        <w:rPr>
+          <w:color w:val="4472C4" w:themeColor="accent1"/>
+        </w:rPr>
+      </w:pPr>
+      <w:r>
+        <w:rPr>
+          <w:color w:val="4472C4" w:themeColor="accent1"/>
+        </w:rPr>
         <w:t>Prés équipe ?</w:t>
       </w:r>
     </w:p>
@@ -3580,6 +3622,133 @@
     </w:p>
     <w:p>
       <w:r>
+        <w:rPr>
+          <w:noProof/>
+        </w:rPr>
+        <w:lastRenderedPageBreak/>
+        <w:pict w14:anchorId="6F0CAF62">
+          <v:shape id="_x0000_s2096" type="#_x0000_t202" style="position:absolute;margin-left:46.35pt;margin-top:277.65pt;width:314.75pt;height:16.95pt;z-index:251667968;mso-position-horizontal-relative:text;mso-position-vertical-relative:text" stroked="f">
+            <v:textbox inset="0,0,0,0">
+              <w:txbxContent>
+                <w:p>
+                  <w:pPr>
+                    <w:pStyle w:val="Lgende"/>
+                    <w:rPr>
+                      <w:noProof/>
+                    </w:rPr>
+                  </w:pPr>
+                  <w:bookmarkStart w:id="7" w:name="_Toc139206527"/>
+                  <w:r>
+                    <w:t xml:space="preserve">Figure </w:t>
+                  </w:r>
+                  <w:fldSimple w:instr=" SEQ Figure \* ARABIC ">
+                    <w:r>
+                      <w:rPr>
+                        <w:noProof/>
+                      </w:rPr>
+                      <w:t>2</w:t>
+                    </w:r>
+                  </w:fldSimple>
+                  <w:r>
+                    <w:t xml:space="preserve"> : Organigramme de Domusvi</w:t>
+                  </w:r>
+                  <w:bookmarkEnd w:id="7"/>
+                </w:p>
+              </w:txbxContent>
+            </v:textbox>
+            <w10:wrap type="topAndBottom"/>
+          </v:shape>
+        </w:pict>
+      </w:r>
+      <w:r>
+        <w:rPr>
+          <w:noProof/>
+        </w:rPr>
+        <w:drawing>
+          <wp:anchor distT="0" distB="0" distL="114300" distR="114300" simplePos="0" relativeHeight="251653632" behindDoc="0" locked="0" layoutInCell="1" allowOverlap="1" wp14:anchorId="1BC4F0A3" wp14:editId="6D506704">
+            <wp:simplePos x="0" y="0"/>
+            <wp:positionH relativeFrom="column">
+              <wp:posOffset>588645</wp:posOffset>
+            </wp:positionH>
+            <wp:positionV relativeFrom="paragraph">
+              <wp:posOffset>438150</wp:posOffset>
+            </wp:positionV>
+            <wp:extent cx="3997325" cy="3030855"/>
+            <wp:effectExtent l="19050" t="19050" r="3175" b="0"/>
+            <wp:wrapTopAndBottom/>
+            <wp:docPr id="96788753" name="Image 1" descr="Une image contenant texte, capture d’écran, Police, Page web&#10;&#10;Description générée automatiquement"/>
+            <wp:cNvGraphicFramePr>
+              <a:graphicFrameLocks xmlns:a="http://schemas.openxmlformats.org/drawingml/2006/main" noChangeAspect="1"/>
+            </wp:cNvGraphicFramePr>
+            <a:graphic xmlns:a="http://schemas.openxmlformats.org/drawingml/2006/main">
+              <a:graphicData uri="http://schemas.openxmlformats.org/drawingml/2006/picture">
+                <pic:pic xmlns:pic="http://schemas.openxmlformats.org/drawingml/2006/picture">
+                  <pic:nvPicPr>
+                    <pic:cNvPr id="96788753" name="Image 1" descr="Une image contenant texte, capture d’écran, Police, Page web&#10;&#10;Description générée automatiquement"/>
+                    <pic:cNvPicPr/>
+                  </pic:nvPicPr>
+                  <pic:blipFill rotWithShape="1">
+                    <a:blip r:embed="rId13" cstate="print">
+                      <a:extLst>
+                        <a:ext uri="{28A0092B-C50C-407E-A947-70E740481C1C}">
+                          <a14:useLocalDpi xmlns:a14="http://schemas.microsoft.com/office/drawing/2010/main" val="0"/>
+                        </a:ext>
+                      </a:extLst>
+                    </a:blip>
+                    <a:srcRect l="538" t="717" r="1245" b="14"/>
+                    <a:stretch/>
+                  </pic:blipFill>
+                  <pic:spPr bwMode="auto">
+                    <a:xfrm>
+                      <a:off x="0" y="0"/>
+                      <a:ext cx="3997325" cy="3030855"/>
+                    </a:xfrm>
+                    <a:prstGeom prst="rect">
+                      <a:avLst/>
+                    </a:prstGeom>
+                    <a:ln w="9525" cap="flat" cmpd="sng" algn="ctr">
+                      <a:solidFill>
+                        <a:sysClr val="windowText" lastClr="000000"/>
+                      </a:solidFill>
+                      <a:prstDash val="solid"/>
+                      <a:round/>
+                      <a:headEnd type="none" w="med" len="med"/>
+                      <a:tailEnd type="none" w="med" len="med"/>
+                      <a:extLst>
+                        <a:ext uri="{C807C97D-BFC1-408E-A445-0C87EB9F89A2}">
+                          <ask:lineSketchStyleProps xmlns:ask="http://schemas.microsoft.com/office/drawing/2018/sketchyshapes" sd="0">
+                            <a:custGeom>
+                              <a:avLst/>
+                              <a:gdLst/>
+                              <a:ahLst/>
+                              <a:cxnLst/>
+                              <a:rect l="0" t="0" r="0" b="0"/>
+                              <a:pathLst/>
+                            </a:custGeom>
+                            <ask:type/>
+                          </ask:lineSketchStyleProps>
+                        </a:ext>
+                      </a:extLst>
+                    </a:ln>
+                    <a:extLst>
+                      <a:ext uri="{53640926-AAD7-44D8-BBD7-CCE9431645EC}">
+                        <a14:shadowObscured xmlns:a14="http://schemas.microsoft.com/office/drawing/2010/main"/>
+                      </a:ext>
+                    </a:extLst>
+                  </pic:spPr>
+                </pic:pic>
+              </a:graphicData>
+            </a:graphic>
+            <wp14:sizeRelH relativeFrom="margin">
+              <wp14:pctWidth>0</wp14:pctWidth>
+            </wp14:sizeRelH>
+            <wp14:sizeRelV relativeFrom="margin">
+              <wp14:pctHeight>0</wp14:pctHeight>
+            </wp14:sizeRelV>
+          </wp:anchor>
+        </w:drawing>
+      </w:r>
+      <w:r>
         <w:t>Laurent, Aurélien, Daniela, Cindy (</w:t>
       </w:r>
       <w:proofErr w:type="spellStart"/>
@@ -3600,19 +3769,27 @@
     </w:p>
     <w:p>
       <w:pPr>
+        <w:rPr>
+          <w:color w:val="FF0000"/>
+        </w:rPr>
+      </w:pPr>
+    </w:p>
+    <w:p>
+      <w:pPr>
+        <w:rPr>
+          <w:color w:val="FF0000"/>
+        </w:rPr>
+      </w:pPr>
+    </w:p>
+    <w:p>
+      <w:pPr>
         <w:pStyle w:val="Titre3"/>
       </w:pPr>
-      <w:bookmarkStart w:id="6" w:name="_Toc139137298"/>
-      <w:r>
-        <w:t xml:space="preserve">Présentation du </w:t>
-      </w:r>
-      <w:r>
-        <w:t>portail</w:t>
-      </w:r>
-      <w:r>
-        <w:t xml:space="preserve"> domusvi.com</w:t>
-      </w:r>
-      <w:bookmarkEnd w:id="6"/>
+      <w:bookmarkStart w:id="8" w:name="_Toc139137298"/>
+      <w:r>
+        <w:t>Présentation du portail domusvi.com</w:t>
+      </w:r>
+      <w:bookmarkEnd w:id="8"/>
     </w:p>
     <w:p>
       <w:pPr>
@@ -3624,27 +3801,12 @@
         <w:rPr>
           <w:color w:val="FF0000"/>
         </w:rPr>
-        <w:t>!! rechercher les acronymes des appli</w:t>
-      </w:r>
-      <w:r>
-        <w:rPr>
-          <w:color w:val="FF0000"/>
-        </w:rPr>
-        <w:t>s de Julia</w:t>
-      </w:r>
-      <w:r>
-        <w:rPr>
-          <w:color w:val="FF0000"/>
-        </w:rPr>
-        <w:t xml:space="preserve"> </w:t>
-      </w:r>
-    </w:p>
-    <w:p>
-      <w:r>
-        <w:t>Il comprend une partie sur la prospection et la fidélisation</w:t>
-      </w:r>
-      <w:r>
-        <w:t xml:space="preserve"> des clients sous la forme d’une partie CRM avec la gestion</w:t>
+        <w:t xml:space="preserve">!! rechercher les acronymes des applis de Julia </w:t>
+      </w:r>
+    </w:p>
+    <w:p>
+      <w:r>
+        <w:t>Il comprend une partie sur la prospection et la fidélisation des clients sous la forme d’une partie CRM avec la gestion</w:t>
       </w:r>
       <w:proofErr w:type="gramStart"/>
       <w:r>
@@ -3692,18 +3854,12 @@
       <w:pPr>
         <w:pStyle w:val="Titre1"/>
       </w:pPr>
-      <w:bookmarkStart w:id="7" w:name="_Toc139137299"/>
+      <w:bookmarkStart w:id="9" w:name="_Toc139137299"/>
       <w:r>
         <w:lastRenderedPageBreak/>
-        <w:t xml:space="preserve">IV. Valorisation des compétences : missions effectuées - compétences mises en </w:t>
-      </w:r>
-      <w:r>
-        <w:t>œuvre</w:t>
-      </w:r>
-      <w:r>
-        <w:t xml:space="preserve"> - retour d’expérience....</w:t>
-      </w:r>
-      <w:bookmarkEnd w:id="7"/>
+        <w:t>IV. Valorisation des compétences : missions effectuées - compétences mises en œuvre - retour d’expérience....</w:t>
+      </w:r>
+      <w:bookmarkEnd w:id="9"/>
     </w:p>
     <w:p>
       <w:pPr>
@@ -4326,26 +4482,14 @@
           <w:color w:val="FF0000"/>
         </w:rPr>
       </w:pPr>
-      <w:bookmarkStart w:id="8" w:name="_Toc139137300"/>
+      <w:bookmarkStart w:id="10" w:name="_Toc139137300"/>
       <w:r>
         <w:rPr>
           <w:color w:val="FF0000"/>
         </w:rPr>
-        <w:t>C</w:t>
-      </w:r>
-      <w:r>
-        <w:rPr>
-          <w:color w:val="FF0000"/>
-        </w:rPr>
-        <w:t>ontexte de la mission/ Analyse du context</w:t>
-      </w:r>
-      <w:r>
-        <w:rPr>
-          <w:color w:val="FF0000"/>
-        </w:rPr>
-        <w:t>e</w:t>
-      </w:r>
-      <w:bookmarkEnd w:id="8"/>
+        <w:t>Contexte de la mission/ Analyse du contexte</w:t>
+      </w:r>
+      <w:bookmarkEnd w:id="10"/>
     </w:p>
     <w:p/>
     <w:p>
@@ -4452,19 +4596,7 @@
         <w:rPr>
           <w:rStyle w:val="lev"/>
         </w:rPr>
-        <w:t>Compétences choisi</w:t>
-      </w:r>
-      <w:r>
-        <w:rPr>
-          <w:rStyle w:val="lev"/>
-        </w:rPr>
-        <w:t>es</w:t>
-      </w:r>
-      <w:r>
-        <w:rPr>
-          <w:rStyle w:val="lev"/>
-        </w:rPr>
-        <w:t xml:space="preserve"> : </w:t>
+        <w:t xml:space="preserve">Compétences choisies : </w:t>
       </w:r>
       <w:r>
         <w:rPr>
@@ -4672,6 +4804,105 @@
         <w:t>)</w:t>
       </w:r>
     </w:p>
+    <w:p/>
+    <w:p>
+      <w:pPr>
+        <w:pStyle w:val="Titre3"/>
+        <w:numPr>
+          <w:ilvl w:val="0"/>
+          <w:numId w:val="19"/>
+        </w:numPr>
+        <w:rPr>
+          <w:color w:val="FF0000"/>
+        </w:rPr>
+      </w:pPr>
+      <w:r>
+        <w:rPr>
+          <w:color w:val="FF0000"/>
+        </w:rPr>
+        <w:t xml:space="preserve">Ausy et ses </w:t>
+      </w:r>
+      <w:r>
+        <w:rPr>
+          <w:color w:val="FF0000"/>
+        </w:rPr>
+        <w:t>consultants</w:t>
+      </w:r>
+    </w:p>
+    <w:p/>
+    <w:p>
+      <w:r>
+        <w:t xml:space="preserve">Le Management </w:t>
+      </w:r>
+    </w:p>
+    <w:p>
+      <w:r>
+        <w:t>Les moyens pour garder contacts</w:t>
+      </w:r>
+    </w:p>
+    <w:p>
+      <w:pPr>
+        <w:pStyle w:val="Titre3"/>
+        <w:numPr>
+          <w:ilvl w:val="0"/>
+          <w:numId w:val="19"/>
+        </w:numPr>
+      </w:pPr>
+      <w:r>
+        <w:rPr>
+          <w:color w:val="FF0000"/>
+        </w:rPr>
+        <w:t>Ausy et ses prestataires</w:t>
+      </w:r>
+      <w:r>
+        <w:t xml:space="preserve"> </w:t>
+      </w:r>
+    </w:p>
+    <w:p/>
+    <w:p>
+      <w:r>
+        <w:t>Les Accords de niveaux de services</w:t>
+      </w:r>
+    </w:p>
+    <w:p>
+      <w:r>
+        <w:t>Indicateurs de performances majoritaires</w:t>
+      </w:r>
+    </w:p>
+    <w:p>
+      <w:pPr>
+        <w:pStyle w:val="Titre3"/>
+        <w:numPr>
+          <w:ilvl w:val="0"/>
+          <w:numId w:val="19"/>
+        </w:numPr>
+      </w:pPr>
+      <w:r>
+        <w:t>Le cas de Domusvi</w:t>
+      </w:r>
+    </w:p>
+    <w:p/>
+    <w:p>
+      <w:r>
+        <w:t>Critère de sélection pour les consultants (Engagement, implication, Communication)</w:t>
+      </w:r>
+      <w:r>
+        <w:br/>
+      </w:r>
+      <w:r>
+        <w:rPr>
+          <w:color w:val="FF0000"/>
+        </w:rPr>
+        <w:t>Parler du petit incident du « manque d’implication »</w:t>
+      </w:r>
+      <w:r>
+        <w:rPr>
+          <w:color w:val="FF0000"/>
+        </w:rPr>
+        <w:t> ??</w:t>
+      </w:r>
+    </w:p>
+    <w:p/>
     <w:p/>
     <w:p/>
     <w:p>
@@ -4685,13 +4916,10 @@
           <w:color w:val="FF0000"/>
         </w:rPr>
       </w:pPr>
-      <w:bookmarkStart w:id="9" w:name="_Hlk139135594"/>
-      <w:bookmarkStart w:id="10" w:name="_Toc139137301"/>
-      <w:r>
-        <w:t xml:space="preserve">Organisation </w:t>
-      </w:r>
-      <w:r>
-        <w:t xml:space="preserve">de l’équipe </w:t>
+      <w:bookmarkStart w:id="11" w:name="_Hlk139135594"/>
+      <w:bookmarkStart w:id="12" w:name="_Toc139137301"/>
+      <w:r>
+        <w:t xml:space="preserve">Organisation de l’équipe </w:t>
       </w:r>
       <w:r>
         <w:rPr>
@@ -4705,8 +4933,8 @@
         </w:rPr>
         <w:t xml:space="preserve"> (mentionné le projet portal)</w:t>
       </w:r>
-      <w:bookmarkEnd w:id="9"/>
-      <w:bookmarkEnd w:id="10"/>
+      <w:bookmarkEnd w:id="11"/>
+      <w:bookmarkEnd w:id="12"/>
     </w:p>
     <w:p/>
     <w:p>
@@ -4800,19 +5028,7 @@
         <w:rPr>
           <w:rStyle w:val="lev"/>
         </w:rPr>
-        <w:t>Compétences choisi</w:t>
-      </w:r>
-      <w:r>
-        <w:rPr>
-          <w:rStyle w:val="lev"/>
-        </w:rPr>
-        <w:t>es</w:t>
-      </w:r>
-      <w:r>
-        <w:rPr>
-          <w:rStyle w:val="lev"/>
-        </w:rPr>
-        <w:t xml:space="preserve"> : </w:t>
+        <w:t xml:space="preserve">Compétences choisies : </w:t>
       </w:r>
       <w:r>
         <w:rPr>
@@ -4974,32 +5190,42 @@
       <w:pPr>
         <w:spacing w:after="0" w:line="240" w:lineRule="auto"/>
         <w:rPr>
-          <w:rStyle w:val="lev"/>
-          <w:rFonts w:ascii="Calibri" w:eastAsia="Times New Roman" w:hAnsi="Calibri" w:cs="Calibri"/>
-          <w:b w:val="0"/>
-          <w:bCs w:val="0"/>
-          <w:color w:val="FF0000"/>
-          <w:lang w:eastAsia="fr-FR"/>
-        </w:rPr>
-      </w:pPr>
-      <w:r>
-        <w:rPr>
           <w:rFonts w:ascii="Calibri" w:eastAsia="Times New Roman" w:hAnsi="Calibri" w:cs="Calibri"/>
           <w:color w:val="FF0000"/>
           <w:lang w:eastAsia="fr-FR"/>
         </w:rPr>
-        <w:t>A5C6</w:t>
-      </w:r>
+      </w:pPr>
       <w:r>
         <w:rPr>
           <w:rFonts w:ascii="Calibri" w:eastAsia="Times New Roman" w:hAnsi="Calibri" w:cs="Calibri"/>
           <w:color w:val="FF0000"/>
           <w:lang w:eastAsia="fr-FR"/>
         </w:rPr>
+        <w:t>A5C6</w:t>
+      </w:r>
+      <w:r>
+        <w:rPr>
+          <w:rFonts w:ascii="Calibri" w:eastAsia="Times New Roman" w:hAnsi="Calibri" w:cs="Calibri"/>
+          <w:color w:val="FF0000"/>
+          <w:lang w:eastAsia="fr-FR"/>
+        </w:rPr>
         <w:t> ?? (Azure dev avec intégra continue)</w:t>
       </w:r>
     </w:p>
-    <w:p/>
+    <w:p>
+      <w:pPr>
+        <w:spacing w:after="0" w:line="240" w:lineRule="auto"/>
+        <w:rPr>
+          <w:color w:val="FF0000"/>
+        </w:rPr>
+      </w:pPr>
+      <w:r>
+        <w:rPr>
+          <w:color w:val="FF0000"/>
+        </w:rPr>
+        <w:t>Règle tacite Dev pas interaction avec Métier</w:t>
+      </w:r>
+    </w:p>
     <w:p>
       <w:pPr>
         <w:pStyle w:val="Titre3"/>
@@ -5008,18 +5234,22 @@
           <w:numId w:val="8"/>
         </w:numPr>
       </w:pPr>
-      <w:bookmarkStart w:id="11" w:name="_Toc139137302"/>
+      <w:bookmarkStart w:id="13" w:name="_Toc139137302"/>
       <w:r>
         <w:t xml:space="preserve">Méthode </w:t>
       </w:r>
       <w:r>
         <w:t>Agile</w:t>
       </w:r>
-      <w:bookmarkEnd w:id="11"/>
-    </w:p>
-    <w:p>
-      <w:r>
-        <w:t>L’équipe a adopté la méthode d’agile Scrum : le principe de la méthode Agile se base sur des retours réguliers avec les utilisateurs et une communication des équipes internes forte. Il en découle une certaine flexibilité et adaptation du projet car les nombreux retours permettent de réajuster en temps réel les décisions et la direction du projet.</w:t>
+      <w:bookmarkEnd w:id="13"/>
+    </w:p>
+    <w:p>
+      <w:r>
+        <w:t xml:space="preserve">L’équipe a adopté la méthode d’agile Scrum : le principe de la méthode Agile se base sur des retours réguliers avec les utilisateurs et une communication des équipes internes forte. Il en découle une </w:t>
+      </w:r>
+      <w:r>
+        <w:lastRenderedPageBreak/>
+        <w:t>certaine flexibilité et adaptation du projet car les nombreux retours permettent de réajuster en temps réel les décisions et la direction du projet.</w:t>
       </w:r>
     </w:p>
     <w:p>
@@ -5055,39 +5285,26 @@
         <w:rPr>
           <w:noProof/>
         </w:rPr>
-        <w:pict w14:anchorId="0C0CBFBA">
-          <v:shape id="_x0000_s2075" type="#_x0000_t202" style="position:absolute;margin-left:95.75pt;margin-top:220.5pt;width:261.9pt;height:32pt;z-index:251663360;mso-position-horizontal-relative:text;mso-position-vertical-relative:text" stroked="f">
-            <v:textbox style="mso-next-textbox:#_x0000_s2075" inset="0,0,0,0">
+        <w:pict w14:anchorId="0928294A">
+          <v:shape id="_x0000_s2089" type="#_x0000_t202" style="position:absolute;margin-left:95.75pt;margin-top:220.5pt;width:261.9pt;height:32pt;z-index:251661824;mso-position-horizontal-relative:text;mso-position-vertical-relative:text" stroked="f" strokecolor="black [3213]">
+            <v:textbox style="mso-next-textbox:#_x0000_s2089" inset="0,0,0,0">
               <w:txbxContent>
                 <w:p>
                   <w:pPr>
                     <w:pStyle w:val="Lgende"/>
                   </w:pPr>
-                  <w:bookmarkStart w:id="12" w:name="_Toc139135748"/>
+                  <w:bookmarkStart w:id="14" w:name="_Toc139206528"/>
                   <w:r>
                     <w:t xml:space="preserve">Figure </w:t>
                   </w:r>
-                  <w:r>
-                    <w:fldChar w:fldCharType="begin"/>
-                  </w:r>
-                  <w:r>
-                    <w:instrText xml:space="preserve"> SEQ Figure \* ARABIC </w:instrText>
-                  </w:r>
-                  <w:r>
-                    <w:fldChar w:fldCharType="separate"/>
-                  </w:r>
-                  <w:r>
-                    <w:rPr>
-                      <w:noProof/>
-                    </w:rPr>
-                    <w:t>1</w:t>
-                  </w:r>
-                  <w:r>
-                    <w:rPr>
-                      <w:noProof/>
-                    </w:rPr>
-                    <w:fldChar w:fldCharType="end"/>
-                  </w:r>
+                  <w:fldSimple w:instr=" SEQ Figure \* ARABIC ">
+                    <w:r>
+                      <w:rPr>
+                        <w:noProof/>
+                      </w:rPr>
+                      <w:t>3</w:t>
+                    </w:r>
+                  </w:fldSimple>
                   <w:r>
                     <w:t>: Schéma de la méthode Agile Scrum</w:t>
                   </w:r>
@@ -5107,7 +5324,7 @@
                     </w:rPr>
                     <w:t>ource : https://all-it-network.com/methode-agile/</w:t>
                   </w:r>
-                  <w:bookmarkEnd w:id="12"/>
+                  <w:bookmarkEnd w:id="14"/>
                 </w:p>
               </w:txbxContent>
             </v:textbox>
@@ -5120,7 +5337,7 @@
           <w:noProof/>
         </w:rPr>
         <w:drawing>
-          <wp:anchor distT="0" distB="0" distL="114300" distR="114300" simplePos="0" relativeHeight="251657728" behindDoc="0" locked="0" layoutInCell="1" allowOverlap="1" wp14:anchorId="021863CE" wp14:editId="7CB996B8">
+          <wp:anchor distT="0" distB="0" distL="114300" distR="114300" simplePos="0" relativeHeight="251651584" behindDoc="0" locked="0" layoutInCell="1" allowOverlap="1" wp14:anchorId="408D016F" wp14:editId="7C7CD843">
             <wp:simplePos x="0" y="0"/>
             <wp:positionH relativeFrom="column">
               <wp:posOffset>734695</wp:posOffset>
@@ -5145,7 +5362,7 @@
                     </pic:cNvPicPr>
                   </pic:nvPicPr>
                   <pic:blipFill>
-                    <a:blip r:embed="rId12">
+                    <a:blip r:embed="rId14">
                       <a:extLst>
                         <a:ext uri="{28A0092B-C50C-407E-A947-70E740481C1C}">
                           <a14:useLocalDpi xmlns:a14="http://schemas.microsoft.com/office/drawing/2010/main" val="0"/>
@@ -5216,7 +5433,7 @@
           <w:szCs w:val="24"/>
           <w:u w:val="single"/>
         </w:rPr>
-        <w:t>figure 21 : Schéma de la méthode Agile Scrum</w:t>
+        <w:t>figure 1 : Schéma de la méthode Agile Scrum</w:t>
       </w:r>
       <w:r>
         <w:rPr>
@@ -5372,7 +5589,17 @@
           <w:sz w:val="24"/>
           <w:szCs w:val="24"/>
         </w:rPr>
-        <w:t xml:space="preserve"> d’itération » et la « Rétrospective ». La première permet de faire une démonstration des ajouts du sprint et de présenter le résultat à tous, et notamment à l’équipe « Produit ». La seconde est un retour sur le sprint qui vient d’avoir lieu afin que chacun fasse un bilan. C’est également un moment où il est possible de dialoguer sur des éléments de la méthode, des façons de travailler, de communiquer, d’échanger… dans le but d’améliorer l’efficacité de l’équipe. </w:t>
+        <w:t xml:space="preserve"> d’itération » et la « Rétrospective ». </w:t>
+      </w:r>
+      <w:r>
+        <w:rPr>
+          <w:rFonts w:cstheme="minorHAnsi"/>
+          <w:color w:val="000000"/>
+          <w:sz w:val="24"/>
+          <w:szCs w:val="24"/>
+        </w:rPr>
+        <w:lastRenderedPageBreak/>
+        <w:t xml:space="preserve">La première permet de faire une démonstration des ajouts du sprint et de présenter le résultat à tous, et notamment à l’équipe « Produit ». La seconde est un retour sur le sprint qui vient d’avoir lieu afin que chacun fasse un bilan. C’est également un moment où il est possible de dialoguer sur des éléments de la méthode, des façons de travailler, de communiquer, d’échanger… dans le but d’améliorer l’efficacité de l’équipe. </w:t>
       </w:r>
     </w:p>
     <w:p>
@@ -5454,11 +5681,11 @@
           <w:numId w:val="8"/>
         </w:numPr>
       </w:pPr>
-      <w:bookmarkStart w:id="13" w:name="_Toc139137303"/>
+      <w:bookmarkStart w:id="15" w:name="_Toc139137303"/>
       <w:r>
         <w:t>Méthode Agile adopté pour le projet</w:t>
       </w:r>
-      <w:bookmarkEnd w:id="13"/>
+      <w:bookmarkEnd w:id="15"/>
     </w:p>
     <w:p/>
     <w:p>
@@ -5535,7 +5762,11 @@
     </w:p>
     <w:p>
       <w:r>
-        <w:t>Il est vrai que cette réunion n’est pas nécessaire à la méthode agile et que certaines de ces réunions perdent en intérêt et qu’elle peut être vu comme une certaine perte de temps. Cette réunion permet de corriger les écarts et de recalibrer des ressources sur des sujets plus prioritaires. N’étant pas encore tout à fait mature concernant l’agilité Scrum, les Start Week sont un bon mon moyen de garder une certaine communication et un certain cap. Enfin, depuis l’augmentation de la présence du télétravail et du faite de la distance qui sépare les employés d’Ausy du reste de l’équipe Domusvi, c’est également une façon de rester plus connecté et virtuelle plus proche.</w:t>
+        <w:t xml:space="preserve">Il est vrai que cette réunion n’est pas nécessaire à la méthode agile et que certaines de ces réunions perdent en intérêt et qu’elle peut être vu comme une certaine perte de temps. Cette réunion permet de corriger les écarts et de recalibrer des ressources sur des sujets plus prioritaires. N’étant pas encore tout à fait mature concernant l’agilité Scrum, les Start Week sont un bon mon moyen de garder une certaine communication et un certain cap. Enfin, depuis l’augmentation de la présence du </w:t>
+      </w:r>
+      <w:r>
+        <w:lastRenderedPageBreak/>
+        <w:t>télétravail et du faite de la distance qui sépare les employés d’Ausy du reste de l’équipe Domusvi, c’est également une façon de rester plus connecté et virtuelle plus proche.</w:t>
       </w:r>
     </w:p>
     <w:p>
@@ -6355,35 +6586,25 @@
       <w:pPr>
         <w:pStyle w:val="Lgende"/>
       </w:pPr>
-      <w:bookmarkStart w:id="14" w:name="_Toc139135749"/>
+      <w:bookmarkStart w:id="16" w:name="_Toc139206529"/>
       <w:r>
         <w:t xml:space="preserve">Figure </w:t>
       </w:r>
-      <w:r>
-        <w:fldChar w:fldCharType="begin"/>
-      </w:r>
-      <w:r>
-        <w:instrText xml:space="preserve"> SEQ Figure \* ARABIC </w:instrText>
-      </w:r>
-      <w:r>
-        <w:fldChar w:fldCharType="separate"/>
-      </w:r>
-      <w:r>
-        <w:rPr>
-          <w:noProof/>
-        </w:rPr>
-        <w:t>2</w:t>
-      </w:r>
-      <w:r>
-        <w:rPr>
-          <w:noProof/>
-        </w:rPr>
-        <w:fldChar w:fldCharType="end"/>
-      </w:r>
-      <w:r>
-        <w:t xml:space="preserve"> : Tableau des statuts des US</w:t>
-      </w:r>
-      <w:bookmarkEnd w:id="14"/>
+      <w:fldSimple w:instr=" SEQ Figure \* ARABIC ">
+        <w:r>
+          <w:rPr>
+            <w:noProof/>
+          </w:rPr>
+          <w:t>4</w:t>
+        </w:r>
+      </w:fldSimple>
+      <w:r>
+        <w:t xml:space="preserve"> </w:t>
+      </w:r>
+      <w:r>
+        <w:t>: Tableau des statuts des US</w:t>
+      </w:r>
+      <w:bookmarkEnd w:id="16"/>
     </w:p>
     <w:p>
       <w:pPr>
@@ -6420,6 +6641,18 @@
       </w:r>
     </w:p>
     <w:p/>
+    <w:p>
+      <w:pPr>
+        <w:pStyle w:val="Titre2"/>
+      </w:pPr>
+      <w:bookmarkStart w:id="17" w:name="_Toc139137304"/>
+    </w:p>
+    <w:p/>
+    <w:p>
+      <w:pPr>
+        <w:pStyle w:val="Titre2"/>
+      </w:pPr>
+    </w:p>
     <w:p>
       <w:pPr>
         <w:pStyle w:val="Titre2"/>
@@ -6428,11 +6661,10 @@
           <w:numId w:val="8"/>
         </w:numPr>
       </w:pPr>
-      <w:bookmarkStart w:id="15" w:name="_Toc139137304"/>
       <w:r>
         <w:t>Gestion des TMA (Tierce Maintenance Application)</w:t>
       </w:r>
-      <w:bookmarkEnd w:id="15"/>
+      <w:bookmarkEnd w:id="17"/>
     </w:p>
     <w:p/>
     <w:p>
@@ -6463,6 +6695,7 @@
         <w:rPr>
           <w:rStyle w:val="lev"/>
         </w:rPr>
+        <w:lastRenderedPageBreak/>
         <w:t>A1 – Analyse et définition de la stratégie des systèmes d’information</w:t>
       </w:r>
       <w:r>
@@ -6526,19 +6759,7 @@
         <w:rPr>
           <w:rStyle w:val="lev"/>
         </w:rPr>
-        <w:t>Compétences choisi</w:t>
-      </w:r>
-      <w:r>
-        <w:rPr>
-          <w:rStyle w:val="lev"/>
-        </w:rPr>
-        <w:t>es</w:t>
-      </w:r>
-      <w:r>
-        <w:rPr>
-          <w:rStyle w:val="lev"/>
-        </w:rPr>
-        <w:t> :</w:t>
+        <w:t>Compétences choisies :</w:t>
       </w:r>
       <w:r>
         <w:rPr>
@@ -6573,11 +6794,11 @@
           <w:numId w:val="8"/>
         </w:numPr>
       </w:pPr>
-      <w:bookmarkStart w:id="16" w:name="_Toc139137305"/>
+      <w:bookmarkStart w:id="18" w:name="_Toc139137305"/>
       <w:r>
         <w:t>Projet MSAL :</w:t>
       </w:r>
-      <w:bookmarkEnd w:id="16"/>
+      <w:bookmarkEnd w:id="18"/>
     </w:p>
     <w:p/>
     <w:p>
@@ -6665,19 +6886,7 @@
         <w:rPr>
           <w:rStyle w:val="lev"/>
         </w:rPr>
-        <w:t>Compétences choisi</w:t>
-      </w:r>
-      <w:r>
-        <w:rPr>
-          <w:rStyle w:val="lev"/>
-        </w:rPr>
-        <w:t>es</w:t>
-      </w:r>
-      <w:r>
-        <w:rPr>
-          <w:rStyle w:val="lev"/>
-        </w:rPr>
-        <w:t xml:space="preserve"> : </w:t>
+        <w:t xml:space="preserve">Compétences choisies : </w:t>
       </w:r>
       <w:r>
         <w:rPr>
@@ -6724,11 +6933,11 @@
           <w:numId w:val="8"/>
         </w:numPr>
       </w:pPr>
-      <w:bookmarkStart w:id="17" w:name="_Toc139137306"/>
+      <w:bookmarkStart w:id="19" w:name="_Toc139137306"/>
       <w:r>
         <w:t>Besoin du projet</w:t>
       </w:r>
-      <w:bookmarkEnd w:id="17"/>
+      <w:bookmarkEnd w:id="19"/>
     </w:p>
     <w:p/>
     <w:p>
@@ -6753,7 +6962,7 @@
         </w:rPr>
         <w:t>La Bibliothèque d’authentification Microsoft (MSAL) permet aux développeurs d’acquérir des </w:t>
       </w:r>
-      <w:hyperlink r:id="rId13" w:anchor="security-token" w:history="1">
+      <w:hyperlink r:id="rId15" w:anchor="security-token" w:history="1">
         <w:r>
           <w:rPr>
             <w:rStyle w:val="Lienhypertexte"/>
@@ -7016,11 +7225,11 @@
           <w:numId w:val="8"/>
         </w:numPr>
       </w:pPr>
-      <w:bookmarkStart w:id="18" w:name="_Toc139137307"/>
+      <w:bookmarkStart w:id="20" w:name="_Toc139137307"/>
       <w:r>
         <w:t>Projet CRM 3.0/3.2/4.0</w:t>
       </w:r>
-      <w:bookmarkEnd w:id="18"/>
+      <w:bookmarkEnd w:id="20"/>
     </w:p>
     <w:p/>
     <w:p>
@@ -7125,19 +7334,7 @@
         <w:rPr>
           <w:rStyle w:val="lev"/>
         </w:rPr>
-        <w:t>Compétences choisi</w:t>
-      </w:r>
-      <w:r>
-        <w:rPr>
-          <w:rStyle w:val="lev"/>
-        </w:rPr>
-        <w:t>es</w:t>
-      </w:r>
-      <w:r>
-        <w:rPr>
-          <w:rStyle w:val="lev"/>
-        </w:rPr>
-        <w:t xml:space="preserve"> : </w:t>
+        <w:t xml:space="preserve">Compétences choisies : </w:t>
       </w:r>
       <w:r>
         <w:rPr>
@@ -7187,14 +7384,11 @@
           <w:numId w:val="8"/>
         </w:numPr>
       </w:pPr>
-      <w:bookmarkStart w:id="19" w:name="_Toc139137308"/>
-      <w:r>
-        <w:t xml:space="preserve">Projet </w:t>
-      </w:r>
-      <w:r>
-        <w:t>CAC</w:t>
-      </w:r>
-      <w:bookmarkEnd w:id="19"/>
+      <w:bookmarkStart w:id="21" w:name="_Toc139137308"/>
+      <w:r>
+        <w:t>Projet CAC</w:t>
+      </w:r>
+      <w:bookmarkEnd w:id="21"/>
     </w:p>
     <w:p/>
     <w:p>
@@ -7299,72 +7493,76 @@
         <w:rPr>
           <w:rStyle w:val="lev"/>
         </w:rPr>
-        <w:t>Compétences choisi</w:t>
-      </w:r>
-      <w:r>
-        <w:rPr>
-          <w:rStyle w:val="lev"/>
-        </w:rPr>
-        <w:t>es</w:t>
-      </w:r>
-      <w:r>
-        <w:rPr>
-          <w:rStyle w:val="lev"/>
-        </w:rPr>
-        <w:t> :</w:t>
+        <w:t>Compétences choisies :</w:t>
       </w:r>
       <w:r>
         <w:rPr>
           <w:rStyle w:val="lev"/>
           <w:color w:val="FF0000"/>
         </w:rPr>
-        <w:t xml:space="preserve"> </w:t>
+        <w:t xml:space="preserve"> A1C2</w:t>
       </w:r>
       <w:r>
         <w:rPr>
           <w:rStyle w:val="lev"/>
           <w:color w:val="FF0000"/>
         </w:rPr>
-        <w:t>A1C</w:t>
+        <w:t xml:space="preserve">, </w:t>
       </w:r>
       <w:r>
         <w:rPr>
           <w:rStyle w:val="lev"/>
+        </w:rPr>
+        <w:t>A</w:t>
+      </w:r>
+      <w:r>
+        <w:rPr>
+          <w:rStyle w:val="lev"/>
+        </w:rPr>
+        <w:t>5C2, A5C3</w:t>
+      </w:r>
+      <w:r>
+        <w:rPr>
+          <w:rStyle w:val="lev"/>
+        </w:rPr>
+        <w:t xml:space="preserve">, </w:t>
+      </w:r>
+      <w:bookmarkStart w:id="22" w:name="_Hlk139201167"/>
+      <w:r>
+        <w:rPr>
+          <w:rFonts w:ascii="Calibri" w:eastAsia="Times New Roman" w:hAnsi="Calibri" w:cs="Calibri"/>
           <w:color w:val="FF0000"/>
-        </w:rPr>
-        <w:t>2</w:t>
-      </w:r>
-      <w:r>
-        <w:rPr>
-          <w:rStyle w:val="lev"/>
+          <w:lang w:eastAsia="fr-FR"/>
+        </w:rPr>
+        <w:t>A2C8</w:t>
+      </w:r>
+      <w:r>
+        <w:rPr>
+          <w:rFonts w:ascii="Calibri" w:eastAsia="Times New Roman" w:hAnsi="Calibri" w:cs="Calibri"/>
           <w:color w:val="FF0000"/>
-        </w:rPr>
-        <w:t xml:space="preserve">, </w:t>
-      </w:r>
-      <w:r>
-        <w:rPr>
-          <w:rStyle w:val="lev"/>
-        </w:rPr>
-        <w:t>A</w:t>
-      </w:r>
-      <w:r>
-        <w:rPr>
-          <w:rStyle w:val="lev"/>
-        </w:rPr>
-        <w:t>5C2</w:t>
-      </w:r>
-      <w:r>
-        <w:rPr>
-          <w:rStyle w:val="lev"/>
-        </w:rPr>
-        <w:t xml:space="preserve">, </w:t>
-      </w:r>
-      <w:r>
-        <w:rPr>
-          <w:rStyle w:val="lev"/>
-        </w:rPr>
-        <w:t>A5C3</w:t>
-      </w:r>
+          <w:lang w:eastAsia="fr-FR"/>
+        </w:rPr>
+        <w:t> ?? (</w:t>
+      </w:r>
+      <w:proofErr w:type="gramStart"/>
+      <w:r>
+        <w:rPr>
+          <w:rFonts w:ascii="Calibri" w:eastAsia="Times New Roman" w:hAnsi="Calibri" w:cs="Calibri"/>
+          <w:color w:val="FF0000"/>
+          <w:lang w:eastAsia="fr-FR"/>
+        </w:rPr>
+        <w:t>schéma</w:t>
+      </w:r>
+      <w:proofErr w:type="gramEnd"/>
+      <w:r>
+        <w:rPr>
+          <w:rFonts w:ascii="Calibri" w:eastAsia="Times New Roman" w:hAnsi="Calibri" w:cs="Calibri"/>
+          <w:color w:val="FF0000"/>
+          <w:lang w:eastAsia="fr-FR"/>
+        </w:rPr>
+        <w:t xml:space="preserve"> processus RDV ??)</w:t>
+      </w:r>
+      <w:bookmarkEnd w:id="22"/>
     </w:p>
     <w:p/>
     <w:p>
@@ -7375,11 +7573,11 @@
           <w:numId w:val="8"/>
         </w:numPr>
       </w:pPr>
-      <w:bookmarkStart w:id="20" w:name="_Toc139137309"/>
+      <w:bookmarkStart w:id="23" w:name="_Toc139137309"/>
       <w:r>
         <w:t>Projet Domicile</w:t>
       </w:r>
-      <w:bookmarkEnd w:id="20"/>
+      <w:bookmarkEnd w:id="23"/>
     </w:p>
     <w:p/>
     <w:p>
@@ -7472,33 +7670,14 @@
         <w:rPr>
           <w:rStyle w:val="lev"/>
         </w:rPr>
-        <w:t>Compétences choisi</w:t>
-      </w:r>
-      <w:r>
-        <w:rPr>
-          <w:rStyle w:val="lev"/>
-        </w:rPr>
-        <w:t>es</w:t>
-      </w:r>
-      <w:r>
-        <w:rPr>
-          <w:rStyle w:val="lev"/>
-        </w:rPr>
-        <w:t xml:space="preserve"> : </w:t>
+        <w:t xml:space="preserve">Compétences choisies : </w:t>
       </w:r>
       <w:r>
         <w:rPr>
           <w:rStyle w:val="lev"/>
           <w:color w:val="FF0000"/>
         </w:rPr>
-        <w:t>A1C2</w:t>
-      </w:r>
-      <w:r>
-        <w:rPr>
-          <w:rStyle w:val="lev"/>
-          <w:color w:val="FF0000"/>
-        </w:rPr>
-        <w:t> ??,</w:t>
+        <w:t>A1C2 ??,</w:t>
       </w:r>
       <w:r>
         <w:rPr>
@@ -7568,10 +7747,43 @@
           <w:color w:val="000000"/>
           <w:lang w:eastAsia="fr-FR"/>
         </w:rPr>
-        <w:t>2</w:t>
-      </w:r>
-    </w:p>
-    <w:p/>
+        <w:t xml:space="preserve">2, </w:t>
+      </w:r>
+      <w:r>
+        <w:rPr>
+          <w:rFonts w:ascii="Calibri" w:eastAsia="Times New Roman" w:hAnsi="Calibri" w:cs="Calibri"/>
+          <w:color w:val="FF0000"/>
+          <w:lang w:eastAsia="fr-FR"/>
+        </w:rPr>
+        <w:t>A2C8</w:t>
+      </w:r>
+      <w:r>
+        <w:rPr>
+          <w:rFonts w:ascii="Calibri" w:eastAsia="Times New Roman" w:hAnsi="Calibri" w:cs="Calibri"/>
+          <w:color w:val="FF0000"/>
+          <w:lang w:eastAsia="fr-FR"/>
+        </w:rPr>
+        <w:t> ?? (</w:t>
+      </w:r>
+      <w:proofErr w:type="gramStart"/>
+      <w:r>
+        <w:rPr>
+          <w:rFonts w:ascii="Calibri" w:eastAsia="Times New Roman" w:hAnsi="Calibri" w:cs="Calibri"/>
+          <w:color w:val="FF0000"/>
+          <w:lang w:eastAsia="fr-FR"/>
+        </w:rPr>
+        <w:t>schéma</w:t>
+      </w:r>
+      <w:proofErr w:type="gramEnd"/>
+      <w:r>
+        <w:rPr>
+          <w:rFonts w:ascii="Calibri" w:eastAsia="Times New Roman" w:hAnsi="Calibri" w:cs="Calibri"/>
+          <w:color w:val="FF0000"/>
+          <w:lang w:eastAsia="fr-FR"/>
+        </w:rPr>
+        <w:t xml:space="preserve"> processus flux entre les appli ??)</w:t>
+      </w:r>
+    </w:p>
     <w:p/>
     <w:p>
       <w:pPr>
@@ -7581,16 +7793,11 @@
           <w:numId w:val="8"/>
         </w:numPr>
       </w:pPr>
-      <w:bookmarkStart w:id="21" w:name="_Toc139137310"/>
-      <w:r>
-        <w:t xml:space="preserve">MSPR </w:t>
-      </w:r>
-      <w:proofErr w:type="spellStart"/>
-      <w:r>
-        <w:t>OuiCar</w:t>
-      </w:r>
-      <w:bookmarkEnd w:id="21"/>
-      <w:proofErr w:type="spellEnd"/>
+      <w:bookmarkStart w:id="24" w:name="_Toc139137310"/>
+      <w:r>
+        <w:t>MSPR OuiCar</w:t>
+      </w:r>
+      <w:bookmarkEnd w:id="24"/>
     </w:p>
     <w:p/>
     <w:p>
@@ -7621,6 +7828,7 @@
         <w:rPr>
           <w:rStyle w:val="lev"/>
         </w:rPr>
+        <w:lastRenderedPageBreak/>
         <w:t>A4 – Pilotage de l’informatique décisionnelle d’un système d’information (business intelligence &amp; big data)</w:t>
       </w:r>
       <w:r>
@@ -7660,19 +7868,7 @@
         <w:rPr>
           <w:rStyle w:val="lev"/>
         </w:rPr>
-        <w:t>Compétences choisi</w:t>
-      </w:r>
-      <w:r>
-        <w:rPr>
-          <w:rStyle w:val="lev"/>
-        </w:rPr>
-        <w:t>es</w:t>
-      </w:r>
-      <w:r>
-        <w:rPr>
-          <w:rStyle w:val="lev"/>
-        </w:rPr>
-        <w:t xml:space="preserve"> : </w:t>
+        <w:t xml:space="preserve">Compétences choisies : </w:t>
       </w:r>
       <w:r>
         <w:rPr>
@@ -7813,24 +8009,16 @@
           <w:numId w:val="8"/>
         </w:numPr>
       </w:pPr>
-      <w:bookmarkStart w:id="22" w:name="_Toc139137311"/>
+      <w:bookmarkStart w:id="25" w:name="_Toc139137311"/>
       <w:r>
         <w:t>Besoin du projet</w:t>
       </w:r>
-      <w:bookmarkEnd w:id="22"/>
+      <w:bookmarkEnd w:id="25"/>
     </w:p>
     <w:p/>
     <w:p>
       <w:r>
-        <w:t xml:space="preserve">Le projet qui </w:t>
-      </w:r>
-      <w:proofErr w:type="gramStart"/>
-      <w:r>
-        <w:t>suis</w:t>
-      </w:r>
-      <w:proofErr w:type="gramEnd"/>
-      <w:r>
-        <w:t xml:space="preserve"> été réalisé dans le cadre du parcours EISI à l’EPSI, l’ensemble des informations réussi dans les explications sont tirées du travail produit lors de ce projet par groupe de 4 à 6. Il est possible de trouver des similitudes dans les dossiers de toutes les personnes ayant contribuées à sa rédaction : </w:t>
+        <w:t xml:space="preserve">Le projet qui suit été réalisé dans le cadre du parcours EISI à l’EPSI, l’ensemble des informations réussi dans les explications sont tirées du travail produit lors de ce projet par groupe de 4 à 6. Il est possible de trouver des similitudes dans les dossiers de toutes les personnes ayant contribuées à sa rédaction : </w:t>
       </w:r>
       <w:proofErr w:type="spellStart"/>
       <w:r>
@@ -7854,304 +8042,31 @@
         <w:rPr>
           <w:color w:val="4472C4" w:themeColor="accent1"/>
         </w:rPr>
-        <w:t xml:space="preserve">L'entreprise </w:t>
-      </w:r>
-      <w:proofErr w:type="spellStart"/>
-      <w:r>
+        <w:t>L'entreprise OuiCar, se spécialise dans le service de covoiturage et autopartage. Toutefois elle souhaite étendre son activité en créant OuiDispo, une application d’information et de réservation de places de parking dans les grandes villes. La conception de OuiDispo sera réalisée par nos soins, et comprendra la possibilité de trouver et réserver des places de parking autour de l’utilisateur. Cette application mobile devra mettre en forme et fournir à son utilisateur toutes les informations nécessaires pour répondre au besoin grandissant de places de parking dans les grandes agglomérations.</w:t>
+      </w:r>
+    </w:p>
+    <w:p>
+      <w:pPr>
         <w:rPr>
           <w:color w:val="4472C4" w:themeColor="accent1"/>
         </w:rPr>
-        <w:t>OuiCar</w:t>
-      </w:r>
-      <w:proofErr w:type="spellEnd"/>
-      <w:r>
-        <w:rPr>
-          <w:color w:val="4472C4" w:themeColor="accent1"/>
-        </w:rPr>
-        <w:t>, se spécialise dans le service de covoiturage et autopartage.</w:t>
-      </w:r>
-      <w:r>
-        <w:rPr>
-          <w:color w:val="4472C4" w:themeColor="accent1"/>
-        </w:rPr>
-        <w:t xml:space="preserve"> </w:t>
-      </w:r>
-      <w:r>
-        <w:rPr>
-          <w:color w:val="4472C4" w:themeColor="accent1"/>
-        </w:rPr>
-        <w:t xml:space="preserve">Toutefois elle souhaite étendre son activité en créant </w:t>
-      </w:r>
-      <w:proofErr w:type="spellStart"/>
-      <w:r>
-        <w:rPr>
-          <w:color w:val="4472C4" w:themeColor="accent1"/>
-        </w:rPr>
-        <w:t>OuiDispo</w:t>
-      </w:r>
-      <w:proofErr w:type="spellEnd"/>
-      <w:r>
-        <w:rPr>
-          <w:color w:val="4472C4" w:themeColor="accent1"/>
-        </w:rPr>
-        <w:t>, une application</w:t>
-      </w:r>
-      <w:r>
-        <w:rPr>
-          <w:color w:val="4472C4" w:themeColor="accent1"/>
-        </w:rPr>
-        <w:t xml:space="preserve"> </w:t>
-      </w:r>
-      <w:r>
-        <w:rPr>
-          <w:color w:val="4472C4" w:themeColor="accent1"/>
-        </w:rPr>
-        <w:t>d’information et de réservation de places de parking dans les grandes villes.</w:t>
-      </w:r>
-      <w:r>
-        <w:rPr>
-          <w:color w:val="4472C4" w:themeColor="accent1"/>
-        </w:rPr>
-        <w:t xml:space="preserve"> </w:t>
-      </w:r>
-      <w:r>
-        <w:rPr>
-          <w:color w:val="4472C4" w:themeColor="accent1"/>
-        </w:rPr>
-        <w:t xml:space="preserve">La conception de </w:t>
-      </w:r>
-      <w:proofErr w:type="spellStart"/>
-      <w:r>
-        <w:rPr>
-          <w:color w:val="4472C4" w:themeColor="accent1"/>
-        </w:rPr>
-        <w:t>OuiDispo</w:t>
-      </w:r>
-      <w:proofErr w:type="spellEnd"/>
-      <w:r>
-        <w:rPr>
-          <w:color w:val="4472C4" w:themeColor="accent1"/>
-        </w:rPr>
-        <w:t xml:space="preserve"> sera réalisée par nos soins, et comprendra la</w:t>
-      </w:r>
-      <w:r>
-        <w:rPr>
-          <w:color w:val="4472C4" w:themeColor="accent1"/>
-        </w:rPr>
-        <w:t xml:space="preserve"> </w:t>
-      </w:r>
-      <w:r>
-        <w:rPr>
-          <w:color w:val="4472C4" w:themeColor="accent1"/>
-        </w:rPr>
-        <w:t>possibilité de trouver et réserver des places de parking autour de l’utilisateur.</w:t>
-      </w:r>
-      <w:r>
-        <w:rPr>
-          <w:color w:val="4472C4" w:themeColor="accent1"/>
-        </w:rPr>
-        <w:t xml:space="preserve"> </w:t>
-      </w:r>
-      <w:r>
-        <w:rPr>
-          <w:color w:val="4472C4" w:themeColor="accent1"/>
-        </w:rPr>
-        <w:t>Cette application mobile devra mettre en forme et fournir à son utilisateur</w:t>
-      </w:r>
-      <w:r>
-        <w:rPr>
-          <w:color w:val="4472C4" w:themeColor="accent1"/>
-        </w:rPr>
-        <w:t xml:space="preserve"> </w:t>
-      </w:r>
-      <w:r>
-        <w:rPr>
-          <w:color w:val="4472C4" w:themeColor="accent1"/>
-        </w:rPr>
-        <w:t>toutes les informations nécessaires pour répondre au besoin grandissant de</w:t>
-      </w:r>
-      <w:r>
-        <w:rPr>
-          <w:color w:val="4472C4" w:themeColor="accent1"/>
-        </w:rPr>
-        <w:t xml:space="preserve"> </w:t>
-      </w:r>
-      <w:r>
-        <w:rPr>
-          <w:color w:val="4472C4" w:themeColor="accent1"/>
-        </w:rPr>
-        <w:t>places de parking dans les grandes agglomérations.</w:t>
-      </w:r>
-    </w:p>
-    <w:p>
-      <w:pPr>
-        <w:rPr>
-          <w:color w:val="4472C4" w:themeColor="accent1"/>
-        </w:rPr>
-      </w:pPr>
-      <w:proofErr w:type="spellStart"/>
-      <w:r>
-        <w:rPr>
-          <w:color w:val="4472C4" w:themeColor="accent1"/>
-        </w:rPr>
-        <w:t>Ouicar</w:t>
-      </w:r>
-      <w:proofErr w:type="spellEnd"/>
-      <w:r>
-        <w:rPr>
-          <w:color w:val="4472C4" w:themeColor="accent1"/>
-        </w:rPr>
-        <w:t xml:space="preserve"> est une jeune entreprise, dont le développement commercial est vif et</w:t>
-      </w:r>
-      <w:r>
-        <w:rPr>
-          <w:color w:val="4472C4" w:themeColor="accent1"/>
-        </w:rPr>
-        <w:t xml:space="preserve"> </w:t>
-      </w:r>
-      <w:r>
-        <w:rPr>
-          <w:color w:val="4472C4" w:themeColor="accent1"/>
-        </w:rPr>
-        <w:t>rapide. Afin de positionner ses offres de location et de co-voiturage, elle espère,</w:t>
-      </w:r>
-      <w:r>
-        <w:rPr>
-          <w:color w:val="4472C4" w:themeColor="accent1"/>
-        </w:rPr>
-        <w:t xml:space="preserve"> </w:t>
-      </w:r>
-      <w:r>
-        <w:rPr>
-          <w:color w:val="4472C4" w:themeColor="accent1"/>
-        </w:rPr>
-        <w:t>grâce à sa nouvelle application mobile, prendre des parts de marché à ses</w:t>
-      </w:r>
-      <w:r>
-        <w:rPr>
-          <w:color w:val="4472C4" w:themeColor="accent1"/>
-        </w:rPr>
-        <w:t xml:space="preserve"> </w:t>
-      </w:r>
-      <w:r>
-        <w:rPr>
-          <w:color w:val="4472C4" w:themeColor="accent1"/>
-        </w:rPr>
-        <w:t>concurrents français et européens.</w:t>
-      </w:r>
-      <w:r>
-        <w:rPr>
-          <w:color w:val="4472C4" w:themeColor="accent1"/>
-        </w:rPr>
-        <w:t xml:space="preserve"> </w:t>
-      </w:r>
-      <w:r>
-        <w:rPr>
-          <w:color w:val="4472C4" w:themeColor="accent1"/>
-        </w:rPr>
-        <w:t xml:space="preserve">Aujourd’hui, le service Data de </w:t>
-      </w:r>
-      <w:proofErr w:type="spellStart"/>
-      <w:r>
-        <w:rPr>
-          <w:color w:val="4472C4" w:themeColor="accent1"/>
-        </w:rPr>
-        <w:t>OuiCar</w:t>
-      </w:r>
-      <w:proofErr w:type="spellEnd"/>
-      <w:r>
-        <w:rPr>
-          <w:color w:val="4472C4" w:themeColor="accent1"/>
-        </w:rPr>
-        <w:t xml:space="preserve"> est assez réduit et compte 2 personnes,</w:t>
-      </w:r>
-      <w:r>
-        <w:rPr>
-          <w:color w:val="4472C4" w:themeColor="accent1"/>
-        </w:rPr>
-        <w:t xml:space="preserve"> </w:t>
-      </w:r>
-      <w:r>
-        <w:rPr>
-          <w:color w:val="4472C4" w:themeColor="accent1"/>
-        </w:rPr>
-        <w:t xml:space="preserve">un Data </w:t>
-      </w:r>
-      <w:proofErr w:type="spellStart"/>
-      <w:r>
-        <w:rPr>
-          <w:color w:val="4472C4" w:themeColor="accent1"/>
-        </w:rPr>
-        <w:t>Analyst</w:t>
-      </w:r>
-      <w:proofErr w:type="spellEnd"/>
-      <w:r>
-        <w:rPr>
-          <w:color w:val="4472C4" w:themeColor="accent1"/>
-        </w:rPr>
-        <w:t xml:space="preserve"> et un Ingénieur Base de Données. Ces 2 personnes font appel à</w:t>
-      </w:r>
-      <w:r>
-        <w:rPr>
-          <w:color w:val="4472C4" w:themeColor="accent1"/>
-        </w:rPr>
-        <w:t xml:space="preserve"> </w:t>
-      </w:r>
-      <w:r>
-        <w:rPr>
-          <w:color w:val="4472C4" w:themeColor="accent1"/>
-        </w:rPr>
-        <w:t>notre groupe en raison de leur charge de travail trop importante. Ils vous font</w:t>
-      </w:r>
-      <w:r>
-        <w:rPr>
-          <w:color w:val="4472C4" w:themeColor="accent1"/>
-        </w:rPr>
-        <w:t xml:space="preserve"> c</w:t>
-      </w:r>
-      <w:r>
-        <w:rPr>
-          <w:color w:val="4472C4" w:themeColor="accent1"/>
-        </w:rPr>
-        <w:t>onfiance pour décortiquer, avec méthode, données et architecture requises</w:t>
-      </w:r>
-      <w:r>
-        <w:rPr>
-          <w:color w:val="4472C4" w:themeColor="accent1"/>
-        </w:rPr>
-        <w:t xml:space="preserve"> </w:t>
-      </w:r>
-      <w:r>
-        <w:rPr>
-          <w:color w:val="4472C4" w:themeColor="accent1"/>
-        </w:rPr>
-        <w:t xml:space="preserve">pour l’application mobile envisagée, </w:t>
-      </w:r>
-      <w:proofErr w:type="spellStart"/>
-      <w:r>
-        <w:rPr>
-          <w:color w:val="4472C4" w:themeColor="accent1"/>
-        </w:rPr>
-        <w:t>OuiDispo</w:t>
-      </w:r>
-      <w:proofErr w:type="spellEnd"/>
-      <w:r>
-        <w:rPr>
-          <w:color w:val="4472C4" w:themeColor="accent1"/>
-        </w:rPr>
-        <w:t>.</w:t>
-      </w:r>
-    </w:p>
-    <w:p/>
-    <w:p>
+      </w:pPr>
       <w:r>
         <w:rPr>
           <w:noProof/>
         </w:rPr>
         <w:drawing>
-          <wp:inline distT="0" distB="0" distL="0" distR="0" wp14:anchorId="46787987" wp14:editId="7A77B621">
+          <wp:anchor distT="0" distB="0" distL="114300" distR="114300" simplePos="0" relativeHeight="251652608" behindDoc="0" locked="0" layoutInCell="1" allowOverlap="1" wp14:anchorId="5C81737B" wp14:editId="6D381A4F">
+            <wp:simplePos x="0" y="0"/>
+            <wp:positionH relativeFrom="column">
+              <wp:posOffset>-32022</wp:posOffset>
+            </wp:positionH>
+            <wp:positionV relativeFrom="paragraph">
+              <wp:posOffset>1447800</wp:posOffset>
+            </wp:positionV>
             <wp:extent cx="5760720" cy="1022350"/>
-            <wp:effectExtent l="0" t="0" r="0" b="0"/>
+            <wp:effectExtent l="19050" t="19050" r="0" b="6350"/>
+            <wp:wrapTopAndBottom/>
             <wp:docPr id="1112221257" name="Image 1"/>
             <wp:cNvGraphicFramePr>
               <a:graphicFrameLocks xmlns:a="http://schemas.openxmlformats.org/drawingml/2006/main" noChangeAspect="1"/>
@@ -8166,7 +8081,7 @@
                     </pic:cNvPicPr>
                   </pic:nvPicPr>
                   <pic:blipFill>
-                    <a:blip r:embed="rId14" cstate="print">
+                    <a:blip r:embed="rId16" cstate="print">
                       <a:extLst>
                         <a:ext uri="{28A0092B-C50C-407E-A947-70E740481C1C}">
                           <a14:useLocalDpi xmlns:a14="http://schemas.microsoft.com/office/drawing/2010/main" val="0"/>
@@ -8188,30 +8103,191 @@
                     </a:prstGeom>
                     <a:noFill/>
                     <a:ln>
-                      <a:noFill/>
+                      <a:solidFill>
+                        <a:schemeClr val="tx1"/>
+                      </a:solidFill>
                     </a:ln>
                   </pic:spPr>
                 </pic:pic>
               </a:graphicData>
             </a:graphic>
-          </wp:inline>
+          </wp:anchor>
         </w:drawing>
       </w:r>
-    </w:p>
-    <w:p>
-      <w:r>
-        <w:rPr>
-          <w:rFonts w:asciiTheme="majorHAnsi" w:eastAsiaTheme="majorEastAsia" w:hAnsiTheme="majorHAnsi" w:cstheme="majorBidi"/>
+      <w:r>
+        <w:rPr>
+          <w:color w:val="4472C4" w:themeColor="accent1"/>
+        </w:rPr>
+        <w:t xml:space="preserve">OuiCar est une jeune entreprise, dont le développement commercial est vif et rapide. Afin de positionner ses offres de location et de co-voiturage, elle espère, grâce à sa nouvelle application mobile, prendre des parts de marché à ses concurrents français et européens. Aujourd’hui, le service Data de OuiCar est assez réduit et compte 2 personnes, un Data </w:t>
+      </w:r>
+      <w:proofErr w:type="spellStart"/>
+      <w:r>
+        <w:rPr>
+          <w:color w:val="4472C4" w:themeColor="accent1"/>
+        </w:rPr>
+        <w:t>Analyst</w:t>
+      </w:r>
+      <w:proofErr w:type="spellEnd"/>
+      <w:r>
+        <w:rPr>
+          <w:color w:val="4472C4" w:themeColor="accent1"/>
+        </w:rPr>
+        <w:t xml:space="preserve"> et un Ingénieur Base de Données. Ces 2 personnes font appel à notre groupe en raison de leur charge de travail trop importante. Ils vous font confiance pour décortiquer, avec méthode, données et architecture requises pour l’application mobile envisagée, OuiDispo.</w:t>
+      </w:r>
+    </w:p>
+    <w:p>
+      <w:r>
+        <w:rPr>
+          <w:noProof/>
+        </w:rPr>
+        <w:pict w14:anchorId="64C4B3C7">
+          <v:shape id="_x0000_s2090" type="#_x0000_t202" style="position:absolute;margin-left:-.65pt;margin-top:95.15pt;width:453.6pt;height:16.8pt;z-index:251662848;mso-position-horizontal-relative:text;mso-position-vertical-relative:text" stroked="f" strokecolor="black [3213]">
+            <v:textbox style="mso-next-textbox:#_x0000_s2090" inset="0,0,0,0">
+              <w:txbxContent>
+                <w:p>
+                  <w:pPr>
+                    <w:pStyle w:val="Lgende"/>
+                    <w:rPr>
+                      <w:noProof/>
+                    </w:rPr>
+                  </w:pPr>
+                  <w:bookmarkStart w:id="26" w:name="_Toc139206530"/>
+                  <w:r>
+                    <w:t xml:space="preserve">Figure </w:t>
+                  </w:r>
+                  <w:fldSimple w:instr=" SEQ Figure \* ARABIC ">
+                    <w:r>
+                      <w:rPr>
+                        <w:noProof/>
+                      </w:rPr>
+                      <w:t>5</w:t>
+                    </w:r>
+                  </w:fldSimple>
+                  <w:r>
+                    <w:t xml:space="preserve"> : Descriptif des données du projet OuiCar</w:t>
+                  </w:r>
+                  <w:bookmarkEnd w:id="26"/>
+                </w:p>
+              </w:txbxContent>
+            </v:textbox>
+          </v:shape>
+        </w:pict>
+      </w:r>
+    </w:p>
+    <w:p/>
+    <w:p>
+      <w:r>
+        <w:rPr>
+          <w:noProof/>
+        </w:rPr>
+        <w:pict w14:anchorId="6931C676">
+          <v:shape id="_x0000_s2092" type="#_x0000_t202" style="position:absolute;margin-left:12.55pt;margin-top:614.35pt;width:453.6pt;height:22.95pt;z-index:251663872;mso-position-horizontal-relative:text;mso-position-vertical-relative:text" strokecolor="black [3213]">
+            <v:textbox style="mso-fit-shape-to-text:t" inset="0,0,0,0">
+              <w:txbxContent>
+                <w:p>
+                  <w:pPr>
+                    <w:pStyle w:val="Lgende"/>
+                    <w:rPr>
+                      <w:rFonts w:asciiTheme="majorHAnsi" w:eastAsiaTheme="majorEastAsia" w:hAnsiTheme="majorHAnsi" w:cstheme="majorBidi"/>
+                      <w:b/>
+                      <w:noProof/>
+                      <w:color w:val="2F5496" w:themeColor="accent1" w:themeShade="BF"/>
+                      <w:sz w:val="32"/>
+                      <w:szCs w:val="32"/>
+                    </w:rPr>
+                  </w:pPr>
+                  <w:bookmarkStart w:id="27" w:name="_Toc139202359"/>
+                  <w:bookmarkStart w:id="28" w:name="_Toc139206531"/>
+                  <w:r>
+                    <w:t xml:space="preserve">Figure </w:t>
+                  </w:r>
+                  <w:fldSimple w:instr=" SEQ Figure \* ARABIC ">
+                    <w:r>
+                      <w:rPr>
+                        <w:noProof/>
+                      </w:rPr>
+                      <w:t>6</w:t>
+                    </w:r>
+                  </w:fldSimple>
+                  <w:r>
+                    <w:t xml:space="preserve"> : Exemple de </w:t>
+                  </w:r>
+                  <w:proofErr w:type="spellStart"/>
+                  <w:r>
+                    <w:t>dashboard</w:t>
+                  </w:r>
+                  <w:proofErr w:type="spellEnd"/>
+                  <w:r>
+                    <w:t xml:space="preserve"> du projet OuiCar</w:t>
+                  </w:r>
+                  <w:bookmarkEnd w:id="27"/>
+                  <w:bookmarkEnd w:id="28"/>
+                </w:p>
+              </w:txbxContent>
+            </v:textbox>
+          </v:shape>
+        </w:pict>
+      </w:r>
+      <w:r>
+        <w:br w:type="page"/>
+      </w:r>
+    </w:p>
+    <w:p>
+      <w:r>
+        <w:rPr>
+          <w:noProof/>
+        </w:rPr>
+        <w:lastRenderedPageBreak/>
+        <w:pict w14:anchorId="126F045D">
+          <v:shape id="_x0000_s2093" type="#_x0000_t202" style="position:absolute;margin-left:3.7pt;margin-top:527.85pt;width:453.6pt;height:15.35pt;z-index:251664896;mso-position-horizontal-relative:text;mso-position-vertical-relative:text" stroked="f" strokecolor="black [3213]">
+            <v:textbox style="mso-next-textbox:#_x0000_s2093" inset="0,0,0,0">
+              <w:txbxContent>
+                <w:p>
+                  <w:pPr>
+                    <w:pStyle w:val="Lgende"/>
+                    <w:rPr>
+                      <w:b/>
+                      <w:noProof/>
+                    </w:rPr>
+                  </w:pPr>
+                  <w:r>
+                    <w:t xml:space="preserve">Figure </w:t>
+                  </w:r>
+                  <w:r>
+                    <w:t>XX</w:t>
+                  </w:r>
+                  <w:r>
+                    <w:t xml:space="preserve"> : Exemple de Dashboard du projet </w:t>
+                  </w:r>
+                  <w:proofErr w:type="spellStart"/>
+                  <w:r>
+                    <w:t>Ouicar</w:t>
+                  </w:r>
+                  <w:proofErr w:type="spellEnd"/>
+                </w:p>
+              </w:txbxContent>
+            </v:textbox>
+            <w10:wrap type="topAndBottom"/>
+          </v:shape>
+        </w:pict>
+      </w:r>
+      <w:r>
+        <w:rPr>
           <w:b/>
           <w:noProof/>
-          <w:color w:val="2F5496" w:themeColor="accent1" w:themeShade="BF"/>
-          <w:sz w:val="32"/>
-          <w:szCs w:val="32"/>
         </w:rPr>
         <w:drawing>
-          <wp:inline distT="0" distB="0" distL="0" distR="0" wp14:anchorId="4BFDAE7E" wp14:editId="367C6653">
+          <wp:anchor distT="0" distB="0" distL="114300" distR="114300" simplePos="0" relativeHeight="251650560" behindDoc="0" locked="0" layoutInCell="1" allowOverlap="1" wp14:anchorId="32CB1628" wp14:editId="42B2D795">
+            <wp:simplePos x="0" y="0"/>
+            <wp:positionH relativeFrom="column">
+              <wp:posOffset>56515</wp:posOffset>
+            </wp:positionH>
+            <wp:positionV relativeFrom="paragraph">
+              <wp:posOffset>2665095</wp:posOffset>
+            </wp:positionV>
             <wp:extent cx="5760720" cy="3964940"/>
-            <wp:effectExtent l="0" t="0" r="0" b="0"/>
+            <wp:effectExtent l="19050" t="19050" r="0" b="0"/>
+            <wp:wrapTopAndBottom/>
             <wp:docPr id="1811937964" name="Image 3"/>
             <wp:cNvGraphicFramePr>
               <a:graphicFrameLocks xmlns:a="http://schemas.openxmlformats.org/drawingml/2006/main" noChangeAspect="1"/>
@@ -8226,7 +8302,7 @@
                     </pic:cNvPicPr>
                   </pic:nvPicPr>
                   <pic:blipFill>
-                    <a:blip r:embed="rId15">
+                    <a:blip r:embed="rId17">
                       <a:extLst>
                         <a:ext uri="{28A0092B-C50C-407E-A947-70E740481C1C}">
                           <a14:useLocalDpi xmlns:a14="http://schemas.microsoft.com/office/drawing/2010/main" val="0"/>
@@ -8248,13 +8324,15 @@
                     </a:prstGeom>
                     <a:noFill/>
                     <a:ln>
-                      <a:noFill/>
+                      <a:solidFill>
+                        <a:schemeClr val="tx1"/>
+                      </a:solidFill>
                     </a:ln>
                   </pic:spPr>
                 </pic:pic>
               </a:graphicData>
             </a:graphic>
-          </wp:inline>
+          </wp:anchor>
         </w:drawing>
       </w:r>
       <w:r>
@@ -8262,9 +8340,17 @@
           <w:noProof/>
         </w:rPr>
         <w:drawing>
-          <wp:inline distT="0" distB="0" distL="0" distR="0" wp14:anchorId="464DEE8E" wp14:editId="36C5A8A9">
-            <wp:extent cx="2354580" cy="2174259"/>
-            <wp:effectExtent l="0" t="0" r="0" b="0"/>
+          <wp:anchor distT="0" distB="0" distL="114300" distR="114300" simplePos="0" relativeHeight="251647488" behindDoc="0" locked="0" layoutInCell="1" allowOverlap="1" wp14:anchorId="1C5646BB" wp14:editId="1D89CC3E">
+            <wp:simplePos x="0" y="0"/>
+            <wp:positionH relativeFrom="column">
+              <wp:posOffset>1706880</wp:posOffset>
+            </wp:positionH>
+            <wp:positionV relativeFrom="paragraph">
+              <wp:posOffset>17780</wp:posOffset>
+            </wp:positionV>
+            <wp:extent cx="2354580" cy="2174240"/>
+            <wp:effectExtent l="19050" t="19050" r="7620" b="0"/>
+            <wp:wrapTopAndBottom/>
             <wp:docPr id="261014850" name="Image 2"/>
             <wp:cNvGraphicFramePr>
               <a:graphicFrameLocks xmlns:a="http://schemas.openxmlformats.org/drawingml/2006/main" noChangeAspect="1"/>
@@ -8279,7 +8365,7 @@
                     </pic:cNvPicPr>
                   </pic:nvPicPr>
                   <pic:blipFill>
-                    <a:blip r:embed="rId16" cstate="print">
+                    <a:blip r:embed="rId18" cstate="print">
                       <a:extLst>
                         <a:ext uri="{28A0092B-C50C-407E-A947-70E740481C1C}">
                           <a14:useLocalDpi xmlns:a14="http://schemas.microsoft.com/office/drawing/2010/main" val="0"/>
@@ -8294,52 +8380,89 @@
                   <pic:spPr bwMode="auto">
                     <a:xfrm>
                       <a:off x="0" y="0"/>
-                      <a:ext cx="2356794" cy="2176303"/>
+                      <a:ext cx="2354580" cy="2174240"/>
                     </a:xfrm>
                     <a:prstGeom prst="rect">
                       <a:avLst/>
                     </a:prstGeom>
                     <a:noFill/>
                     <a:ln>
-                      <a:noFill/>
+                      <a:solidFill>
+                        <a:schemeClr val="tx1"/>
+                      </a:solidFill>
                     </a:ln>
                   </pic:spPr>
                 </pic:pic>
               </a:graphicData>
             </a:graphic>
-          </wp:inline>
+          </wp:anchor>
         </w:drawing>
       </w:r>
       <w:r>
-        <w:br w:type="page"/>
-      </w:r>
-    </w:p>
-    <w:p>
-      <w:pPr>
-        <w:pStyle w:val="Titre1"/>
-      </w:pPr>
-      <w:bookmarkStart w:id="23" w:name="_Toc139137312"/>
-      <w:r>
-        <w:t>V. Conclusion</w:t>
-      </w:r>
-      <w:bookmarkEnd w:id="23"/>
+        <w:rPr>
+          <w:noProof/>
+        </w:rPr>
+        <w:pict w14:anchorId="629BA814">
+          <v:shape id="_x0000_s2094" type="#_x0000_t202" style="position:absolute;margin-left:117.15pt;margin-top:180.85pt;width:218.4pt;height:22.2pt;z-index:251665920;mso-position-horizontal-relative:text;mso-position-vertical-relative:text" stroked="f">
+            <v:textbox style="mso-fit-shape-to-text:t" inset="0,0,0,0">
+              <w:txbxContent>
+                <w:p>
+                  <w:pPr>
+                    <w:pStyle w:val="Lgende"/>
+                    <w:rPr>
+                      <w:noProof/>
+                    </w:rPr>
+                  </w:pPr>
+                  <w:r>
+                    <w:t xml:space="preserve">Figure </w:t>
+                  </w:r>
+                  <w:r>
+                    <w:t>XX</w:t>
+                  </w:r>
+                  <w:r>
+                    <w:t xml:space="preserve"> </w:t>
+                  </w:r>
+                  <w:r>
+                    <w:t>: Diagramme de classes du projet OuiCar</w:t>
+                  </w:r>
+                </w:p>
+              </w:txbxContent>
+            </v:textbox>
+            <w10:wrap type="topAndBottom"/>
+          </v:shape>
+        </w:pict>
+      </w:r>
     </w:p>
     <w:p/>
     <w:p/>
     <w:p/>
     <w:p/>
     <w:p/>
-    <w:p/>
-    <w:p/>
     <w:p>
       <w:pPr>
         <w:pStyle w:val="Titre1"/>
       </w:pPr>
-      <w:bookmarkStart w:id="24" w:name="_Toc139137313"/>
+      <w:bookmarkStart w:id="29" w:name="_Toc139137312"/>
+      <w:r>
+        <w:lastRenderedPageBreak/>
+        <w:t>V. Conclusion</w:t>
+      </w:r>
+      <w:bookmarkEnd w:id="29"/>
+    </w:p>
+    <w:p>
+      <w:pPr>
+        <w:pStyle w:val="Titre1"/>
+      </w:pPr>
+      <w:bookmarkStart w:id="30" w:name="_Toc139137313"/>
+    </w:p>
+    <w:p>
+      <w:pPr>
+        <w:pStyle w:val="Titre1"/>
+      </w:pPr>
       <w:r>
         <w:t>Table des images</w:t>
       </w:r>
-      <w:bookmarkEnd w:id="24"/>
+      <w:bookmarkEnd w:id="30"/>
     </w:p>
     <w:p/>
     <w:p>
@@ -8365,27 +8488,13 @@
       <w:r>
         <w:fldChar w:fldCharType="separate"/>
       </w:r>
-      <w:hyperlink r:id="rId17" w:anchor="_Toc139135748" w:history="1">
+      <w:hyperlink r:id="rId19" w:anchor="_Toc139206525" w:history="1">
         <w:r>
           <w:rPr>
             <w:rStyle w:val="Lienhypertexte"/>
             <w:noProof/>
           </w:rPr>
-          <w:t>Figure</w:t>
-        </w:r>
-        <w:r>
-          <w:rPr>
-            <w:rStyle w:val="Lienhypertexte"/>
-            <w:noProof/>
-          </w:rPr>
-          <w:t xml:space="preserve"> </w:t>
-        </w:r>
-        <w:r>
-          <w:rPr>
-            <w:rStyle w:val="Lienhypertexte"/>
-            <w:noProof/>
-          </w:rPr>
-          <w:t>1: Schéma de la méthode Agile Scrum Source : https://all-it-network.com/methode-agile/</w:t>
+          <w:t>Figure 1 : Historique de Ausy Source : https://www.ausy.fr/fr/a-propos-d-ausy/notre-histoire/</w:t>
         </w:r>
         <w:r>
           <w:rPr>
@@ -8406,7 +8515,7 @@
             <w:noProof/>
             <w:webHidden/>
           </w:rPr>
-          <w:instrText xml:space="preserve"> PAGEREF _Toc139135748 \h </w:instrText>
+          <w:instrText xml:space="preserve"> PAGEREF _Toc139206525 \h </w:instrText>
         </w:r>
         <w:r>
           <w:rPr>
@@ -8426,7 +8535,7 @@
             <w:noProof/>
             <w:webHidden/>
           </w:rPr>
-          <w:t>5</w:t>
+          <w:t>4</w:t>
         </w:r>
         <w:r>
           <w:rPr>
@@ -8451,13 +8560,13 @@
           <w14:ligatures w14:val="standardContextual"/>
         </w:rPr>
       </w:pPr>
-      <w:hyperlink w:anchor="_Toc139135749" w:history="1">
+      <w:hyperlink r:id="rId20" w:anchor="_Toc139206526" w:history="1">
         <w:r>
           <w:rPr>
             <w:rStyle w:val="Lienhypertexte"/>
             <w:noProof/>
           </w:rPr>
-          <w:t>Figure 2 : Tableau des statuts des US</w:t>
+          <w:t>Figure 1 : Historique de Ausy Source : https://www.ausy.fr/fr/a-propos-d-ausy/notre-histoire/</w:t>
         </w:r>
         <w:r>
           <w:rPr>
@@ -8478,7 +8587,7 @@
             <w:noProof/>
             <w:webHidden/>
           </w:rPr>
-          <w:instrText xml:space="preserve"> PAGEREF _Toc139135749 \h </w:instrText>
+          <w:instrText xml:space="preserve"> PAGEREF _Toc139206526 \h </w:instrText>
         </w:r>
         <w:r>
           <w:rPr>
@@ -8498,7 +8607,7 @@
             <w:noProof/>
             <w:webHidden/>
           </w:rPr>
-          <w:t>5</w:t>
+          <w:t>4</w:t>
         </w:r>
         <w:r>
           <w:rPr>
@@ -8510,6 +8619,366 @@
       </w:hyperlink>
     </w:p>
     <w:p>
+      <w:pPr>
+        <w:pStyle w:val="Tabledesillustrations"/>
+        <w:tabs>
+          <w:tab w:val="right" w:leader="dot" w:pos="9062"/>
+        </w:tabs>
+        <w:rPr>
+          <w:rFonts w:eastAsiaTheme="minorEastAsia"/>
+          <w:noProof/>
+          <w:kern w:val="2"/>
+          <w:lang w:eastAsia="fr-FR"/>
+          <w14:ligatures w14:val="standardContextual"/>
+        </w:rPr>
+      </w:pPr>
+      <w:hyperlink r:id="rId21" w:anchor="_Toc139206527" w:history="1">
+        <w:r>
+          <w:rPr>
+            <w:rStyle w:val="Lienhypertexte"/>
+            <w:noProof/>
+          </w:rPr>
+          <w:t>Figure 2 : Organigramme de Domusvi</w:t>
+        </w:r>
+        <w:r>
+          <w:rPr>
+            <w:noProof/>
+            <w:webHidden/>
+          </w:rPr>
+          <w:tab/>
+        </w:r>
+        <w:r>
+          <w:rPr>
+            <w:noProof/>
+            <w:webHidden/>
+          </w:rPr>
+          <w:fldChar w:fldCharType="begin"/>
+        </w:r>
+        <w:r>
+          <w:rPr>
+            <w:noProof/>
+            <w:webHidden/>
+          </w:rPr>
+          <w:instrText xml:space="preserve"> PAGEREF _Toc139206527 \h </w:instrText>
+        </w:r>
+        <w:r>
+          <w:rPr>
+            <w:noProof/>
+            <w:webHidden/>
+          </w:rPr>
+        </w:r>
+        <w:r>
+          <w:rPr>
+            <w:noProof/>
+            <w:webHidden/>
+          </w:rPr>
+          <w:fldChar w:fldCharType="separate"/>
+        </w:r>
+        <w:r>
+          <w:rPr>
+            <w:noProof/>
+            <w:webHidden/>
+          </w:rPr>
+          <w:t>7</w:t>
+        </w:r>
+        <w:r>
+          <w:rPr>
+            <w:noProof/>
+            <w:webHidden/>
+          </w:rPr>
+          <w:fldChar w:fldCharType="end"/>
+        </w:r>
+      </w:hyperlink>
+    </w:p>
+    <w:p>
+      <w:pPr>
+        <w:pStyle w:val="Tabledesillustrations"/>
+        <w:tabs>
+          <w:tab w:val="right" w:leader="dot" w:pos="9062"/>
+        </w:tabs>
+        <w:rPr>
+          <w:rFonts w:eastAsiaTheme="minorEastAsia"/>
+          <w:noProof/>
+          <w:kern w:val="2"/>
+          <w:lang w:eastAsia="fr-FR"/>
+          <w14:ligatures w14:val="standardContextual"/>
+        </w:rPr>
+      </w:pPr>
+      <w:hyperlink r:id="rId22" w:anchor="_Toc139206528" w:history="1">
+        <w:r>
+          <w:rPr>
+            <w:rStyle w:val="Lienhypertexte"/>
+            <w:noProof/>
+          </w:rPr>
+          <w:t>Figure 3: Schéma de la méthode Agile Scrum Source : https://all-it-network.com/methode-agile/</w:t>
+        </w:r>
+        <w:r>
+          <w:rPr>
+            <w:noProof/>
+            <w:webHidden/>
+          </w:rPr>
+          <w:tab/>
+        </w:r>
+        <w:r>
+          <w:rPr>
+            <w:noProof/>
+            <w:webHidden/>
+          </w:rPr>
+          <w:fldChar w:fldCharType="begin"/>
+        </w:r>
+        <w:r>
+          <w:rPr>
+            <w:noProof/>
+            <w:webHidden/>
+          </w:rPr>
+          <w:instrText xml:space="preserve"> PAGEREF _Toc139206528 \h </w:instrText>
+        </w:r>
+        <w:r>
+          <w:rPr>
+            <w:noProof/>
+            <w:webHidden/>
+          </w:rPr>
+        </w:r>
+        <w:r>
+          <w:rPr>
+            <w:noProof/>
+            <w:webHidden/>
+          </w:rPr>
+          <w:fldChar w:fldCharType="separate"/>
+        </w:r>
+        <w:r>
+          <w:rPr>
+            <w:noProof/>
+            <w:webHidden/>
+          </w:rPr>
+          <w:t>10</w:t>
+        </w:r>
+        <w:r>
+          <w:rPr>
+            <w:noProof/>
+            <w:webHidden/>
+          </w:rPr>
+          <w:fldChar w:fldCharType="end"/>
+        </w:r>
+      </w:hyperlink>
+    </w:p>
+    <w:p>
+      <w:pPr>
+        <w:pStyle w:val="Tabledesillustrations"/>
+        <w:tabs>
+          <w:tab w:val="right" w:leader="dot" w:pos="9062"/>
+        </w:tabs>
+        <w:rPr>
+          <w:rFonts w:eastAsiaTheme="minorEastAsia"/>
+          <w:noProof/>
+          <w:kern w:val="2"/>
+          <w:lang w:eastAsia="fr-FR"/>
+          <w14:ligatures w14:val="standardContextual"/>
+        </w:rPr>
+      </w:pPr>
+      <w:hyperlink w:anchor="_Toc139206529" w:history="1">
+        <w:r>
+          <w:rPr>
+            <w:rStyle w:val="Lienhypertexte"/>
+            <w:noProof/>
+          </w:rPr>
+          <w:t>Figure 4 : Tableau des statuts des US</w:t>
+        </w:r>
+        <w:r>
+          <w:rPr>
+            <w:noProof/>
+            <w:webHidden/>
+          </w:rPr>
+          <w:tab/>
+        </w:r>
+        <w:r>
+          <w:rPr>
+            <w:noProof/>
+            <w:webHidden/>
+          </w:rPr>
+          <w:fldChar w:fldCharType="begin"/>
+        </w:r>
+        <w:r>
+          <w:rPr>
+            <w:noProof/>
+            <w:webHidden/>
+          </w:rPr>
+          <w:instrText xml:space="preserve"> PAGEREF _Toc139206529 \h </w:instrText>
+        </w:r>
+        <w:r>
+          <w:rPr>
+            <w:noProof/>
+            <w:webHidden/>
+          </w:rPr>
+        </w:r>
+        <w:r>
+          <w:rPr>
+            <w:noProof/>
+            <w:webHidden/>
+          </w:rPr>
+          <w:fldChar w:fldCharType="separate"/>
+        </w:r>
+        <w:r>
+          <w:rPr>
+            <w:noProof/>
+            <w:webHidden/>
+          </w:rPr>
+          <w:t>12</w:t>
+        </w:r>
+        <w:r>
+          <w:rPr>
+            <w:noProof/>
+            <w:webHidden/>
+          </w:rPr>
+          <w:fldChar w:fldCharType="end"/>
+        </w:r>
+      </w:hyperlink>
+    </w:p>
+    <w:p>
+      <w:pPr>
+        <w:pStyle w:val="Tabledesillustrations"/>
+        <w:tabs>
+          <w:tab w:val="right" w:leader="dot" w:pos="9062"/>
+        </w:tabs>
+        <w:rPr>
+          <w:rFonts w:eastAsiaTheme="minorEastAsia"/>
+          <w:noProof/>
+          <w:kern w:val="2"/>
+          <w:lang w:eastAsia="fr-FR"/>
+          <w14:ligatures w14:val="standardContextual"/>
+        </w:rPr>
+      </w:pPr>
+      <w:hyperlink r:id="rId23" w:anchor="_Toc139206530" w:history="1">
+        <w:r>
+          <w:rPr>
+            <w:rStyle w:val="Lienhypertexte"/>
+            <w:noProof/>
+          </w:rPr>
+          <w:t>Figure 5 : Descriptif des données du projet OuiCar</w:t>
+        </w:r>
+        <w:r>
+          <w:rPr>
+            <w:noProof/>
+            <w:webHidden/>
+          </w:rPr>
+          <w:tab/>
+        </w:r>
+        <w:r>
+          <w:rPr>
+            <w:noProof/>
+            <w:webHidden/>
+          </w:rPr>
+          <w:fldChar w:fldCharType="begin"/>
+        </w:r>
+        <w:r>
+          <w:rPr>
+            <w:noProof/>
+            <w:webHidden/>
+          </w:rPr>
+          <w:instrText xml:space="preserve"> PAGEREF _Toc139206530 \h </w:instrText>
+        </w:r>
+        <w:r>
+          <w:rPr>
+            <w:noProof/>
+            <w:webHidden/>
+          </w:rPr>
+        </w:r>
+        <w:r>
+          <w:rPr>
+            <w:noProof/>
+            <w:webHidden/>
+          </w:rPr>
+          <w:fldChar w:fldCharType="separate"/>
+        </w:r>
+        <w:r>
+          <w:rPr>
+            <w:noProof/>
+            <w:webHidden/>
+          </w:rPr>
+          <w:t>15</w:t>
+        </w:r>
+        <w:r>
+          <w:rPr>
+            <w:noProof/>
+            <w:webHidden/>
+          </w:rPr>
+          <w:fldChar w:fldCharType="end"/>
+        </w:r>
+      </w:hyperlink>
+    </w:p>
+    <w:p>
+      <w:pPr>
+        <w:pStyle w:val="Tabledesillustrations"/>
+        <w:tabs>
+          <w:tab w:val="right" w:leader="dot" w:pos="9062"/>
+        </w:tabs>
+        <w:rPr>
+          <w:rFonts w:eastAsiaTheme="minorEastAsia"/>
+          <w:noProof/>
+          <w:kern w:val="2"/>
+          <w:lang w:eastAsia="fr-FR"/>
+          <w14:ligatures w14:val="standardContextual"/>
+        </w:rPr>
+      </w:pPr>
+      <w:hyperlink r:id="rId24" w:anchor="_Toc139206531" w:history="1">
+        <w:r>
+          <w:rPr>
+            <w:rStyle w:val="Lienhypertexte"/>
+            <w:noProof/>
+          </w:rPr>
+          <w:t>Figure 6 : Exemple de dashboard du projet OuiCar</w:t>
+        </w:r>
+        <w:r>
+          <w:rPr>
+            <w:noProof/>
+            <w:webHidden/>
+          </w:rPr>
+          <w:tab/>
+        </w:r>
+        <w:r>
+          <w:rPr>
+            <w:noProof/>
+            <w:webHidden/>
+          </w:rPr>
+          <w:fldChar w:fldCharType="begin"/>
+        </w:r>
+        <w:r>
+          <w:rPr>
+            <w:noProof/>
+            <w:webHidden/>
+          </w:rPr>
+          <w:instrText xml:space="preserve"> PAGEREF _Toc139206531 \h </w:instrText>
+        </w:r>
+        <w:r>
+          <w:rPr>
+            <w:noProof/>
+            <w:webHidden/>
+          </w:rPr>
+        </w:r>
+        <w:r>
+          <w:rPr>
+            <w:noProof/>
+            <w:webHidden/>
+          </w:rPr>
+          <w:fldChar w:fldCharType="separate"/>
+        </w:r>
+        <w:r>
+          <w:rPr>
+            <w:noProof/>
+            <w:webHidden/>
+          </w:rPr>
+          <w:t>15</w:t>
+        </w:r>
+        <w:r>
+          <w:rPr>
+            <w:noProof/>
+            <w:webHidden/>
+          </w:rPr>
+          <w:fldChar w:fldCharType="end"/>
+        </w:r>
+      </w:hyperlink>
+    </w:p>
+    <w:p>
       <w:r>
         <w:fldChar w:fldCharType="end"/>
       </w:r>
@@ -8519,27 +8988,28 @@
         <w:br w:type="page"/>
       </w:r>
     </w:p>
+    <w:p/>
     <w:p>
       <w:pPr>
         <w:pStyle w:val="Titre1"/>
       </w:pPr>
-      <w:bookmarkStart w:id="25" w:name="_Toc139137314"/>
-      <w:r>
-        <w:lastRenderedPageBreak/>
+      <w:bookmarkStart w:id="31" w:name="_Toc139137314"/>
+      <w:r>
         <w:t>Annexes :</w:t>
       </w:r>
-      <w:bookmarkEnd w:id="25"/>
+      <w:bookmarkEnd w:id="31"/>
     </w:p>
     <w:p>
       <w:r>
         <w:t>Annexe 1 : Organigramme</w:t>
       </w:r>
     </w:p>
+    <w:p/>
     <w:sectPr>
-      <w:headerReference w:type="default" r:id="rId18"/>
-      <w:footerReference w:type="default" r:id="rId19"/>
+      <w:headerReference w:type="default" r:id="rId25"/>
+      <w:footerReference w:type="default" r:id="rId26"/>
       <w:pgSz w:w="11906" w:h="16838"/>
-      <w:pgMar w:top="1417" w:right="1417" w:bottom="1417" w:left="1417" w:header="708" w:footer="708" w:gutter="0"/>
+      <w:pgMar w:top="1417" w:right="1417" w:bottom="1417" w:left="1417" w:header="708" w:footer="680" w:gutter="0"/>
       <w:pgNumType w:start="0"/>
       <w:cols w:space="708"/>
       <w:titlePg/>
@@ -8594,6 +9064,7 @@
     </w:tblGrid>
     <w:tr>
       <w:trPr>
+        <w:trHeight w:val="453"/>
         <w:jc w:val="right"/>
       </w:trPr>
       <w:tc>
@@ -8776,7 +9247,7 @@
         <w:noProof/>
       </w:rPr>
       <w:drawing>
-        <wp:anchor distT="0" distB="0" distL="114300" distR="114300" simplePos="0" relativeHeight="251661312" behindDoc="0" locked="0" layoutInCell="1" allowOverlap="1" wp14:anchorId="268BECEF" wp14:editId="6EDE95A9">
+        <wp:anchor distT="0" distB="0" distL="114300" distR="114300" simplePos="0" relativeHeight="251657216" behindDoc="0" locked="0" layoutInCell="1" allowOverlap="1" wp14:anchorId="268BECEF" wp14:editId="6EDE95A9">
           <wp:simplePos x="0" y="0"/>
           <wp:positionH relativeFrom="margin">
             <wp:posOffset>4739005</wp:posOffset>
@@ -8861,7 +9332,7 @@
         <w:noProof/>
       </w:rPr>
       <w:drawing>
-        <wp:anchor distT="0" distB="0" distL="114300" distR="114300" simplePos="0" relativeHeight="251663360" behindDoc="0" locked="0" layoutInCell="1" allowOverlap="1" wp14:anchorId="1C68CAAF" wp14:editId="5B0A7095">
+        <wp:anchor distT="0" distB="0" distL="114300" distR="114300" simplePos="0" relativeHeight="251671552" behindDoc="0" locked="0" layoutInCell="1" allowOverlap="1" wp14:anchorId="1C68CAAF" wp14:editId="5B0A7095">
           <wp:simplePos x="0" y="0"/>
           <wp:positionH relativeFrom="column">
             <wp:posOffset>-358775</wp:posOffset>
@@ -9230,6 +9701,95 @@
     </w:lvl>
   </w:abstractNum>
   <w:abstractNum w:abstractNumId="5" w15:restartNumberingAfterBreak="0">
+    <w:nsid w:val="0C7B6DB2"/>
+    <w:multiLevelType w:val="multilevel"/>
+    <w:tmpl w:val="2D380A7C"/>
+    <w:lvl w:ilvl="0">
+      <w:start w:val="1"/>
+      <w:numFmt w:val="decimal"/>
+      <w:lvlText w:val="%1."/>
+      <w:lvlJc w:val="left"/>
+      <w:pPr>
+        <w:ind w:left="720" w:hanging="360"/>
+      </w:pPr>
+      <w:rPr>
+        <w:color w:val="4472C4" w:themeColor="accent1"/>
+      </w:rPr>
+    </w:lvl>
+    <w:lvl w:ilvl="1">
+      <w:start w:val="1"/>
+      <w:numFmt w:val="decimal"/>
+      <w:lvlText w:val="%2."/>
+      <w:lvlJc w:val="left"/>
+      <w:pPr>
+        <w:ind w:left="1080" w:hanging="360"/>
+      </w:pPr>
+    </w:lvl>
+    <w:lvl w:ilvl="2">
+      <w:start w:val="1"/>
+      <w:numFmt w:val="lowerRoman"/>
+      <w:lvlText w:val="%3)"/>
+      <w:lvlJc w:val="left"/>
+      <w:pPr>
+        <w:ind w:left="1440" w:hanging="360"/>
+      </w:pPr>
+    </w:lvl>
+    <w:lvl w:ilvl="3">
+      <w:start w:val="1"/>
+      <w:numFmt w:val="decimal"/>
+      <w:lvlText w:val="(%4)"/>
+      <w:lvlJc w:val="left"/>
+      <w:pPr>
+        <w:ind w:left="1800" w:hanging="360"/>
+      </w:pPr>
+    </w:lvl>
+    <w:lvl w:ilvl="4">
+      <w:start w:val="1"/>
+      <w:numFmt w:val="lowerLetter"/>
+      <w:lvlText w:val="(%5)"/>
+      <w:lvlJc w:val="left"/>
+      <w:pPr>
+        <w:ind w:left="2160" w:hanging="360"/>
+      </w:pPr>
+    </w:lvl>
+    <w:lvl w:ilvl="5">
+      <w:start w:val="1"/>
+      <w:numFmt w:val="lowerRoman"/>
+      <w:lvlText w:val="(%6)"/>
+      <w:lvlJc w:val="left"/>
+      <w:pPr>
+        <w:ind w:left="2520" w:hanging="360"/>
+      </w:pPr>
+    </w:lvl>
+    <w:lvl w:ilvl="6">
+      <w:start w:val="1"/>
+      <w:numFmt w:val="decimal"/>
+      <w:lvlText w:val="%7."/>
+      <w:lvlJc w:val="left"/>
+      <w:pPr>
+        <w:ind w:left="2880" w:hanging="360"/>
+      </w:pPr>
+    </w:lvl>
+    <w:lvl w:ilvl="7">
+      <w:start w:val="1"/>
+      <w:numFmt w:val="lowerLetter"/>
+      <w:lvlText w:val="%8."/>
+      <w:lvlJc w:val="left"/>
+      <w:pPr>
+        <w:ind w:left="3240" w:hanging="360"/>
+      </w:pPr>
+    </w:lvl>
+    <w:lvl w:ilvl="8">
+      <w:start w:val="1"/>
+      <w:numFmt w:val="lowerRoman"/>
+      <w:lvlText w:val="%9."/>
+      <w:lvlJc w:val="left"/>
+      <w:pPr>
+        <w:ind w:left="3600" w:hanging="360"/>
+      </w:pPr>
+    </w:lvl>
+  </w:abstractNum>
+  <w:abstractNum w:abstractNumId="6" w15:restartNumberingAfterBreak="0">
     <w:nsid w:val="0DCF72D7"/>
     <w:multiLevelType w:val="multilevel"/>
     <w:tmpl w:val="E690BCB4"/>
@@ -9378,7 +9938,13 @@
       </w:rPr>
     </w:lvl>
   </w:abstractNum>
-  <w:abstractNum w:abstractNumId="6" w15:restartNumberingAfterBreak="0">
+  <w:abstractNum w:abstractNumId="7" w15:restartNumberingAfterBreak="0">
+    <w:nsid w:val="167241B1"/>
+    <w:multiLevelType w:val="multilevel"/>
+    <w:tmpl w:val="040C001D"/>
+    <w:numStyleLink w:val="Style1"/>
+  </w:abstractNum>
+  <w:abstractNum w:abstractNumId="8" w15:restartNumberingAfterBreak="0">
     <w:nsid w:val="2F3417BB"/>
     <w:multiLevelType w:val="hybridMultilevel"/>
     <w:tmpl w:val="4644FF7C"/>
@@ -9464,7 +10030,7 @@
       </w:pPr>
     </w:lvl>
   </w:abstractNum>
-  <w:abstractNum w:abstractNumId="7" w15:restartNumberingAfterBreak="0">
+  <w:abstractNum w:abstractNumId="9" w15:restartNumberingAfterBreak="0">
     <w:nsid w:val="39F63FF3"/>
     <w:multiLevelType w:val="multilevel"/>
     <w:tmpl w:val="040C001D"/>
@@ -9553,7 +10119,7 @@
       </w:pPr>
     </w:lvl>
   </w:abstractNum>
-  <w:abstractNum w:abstractNumId="8" w15:restartNumberingAfterBreak="0">
+  <w:abstractNum w:abstractNumId="10" w15:restartNumberingAfterBreak="0">
     <w:nsid w:val="402B79B2"/>
     <w:multiLevelType w:val="hybridMultilevel"/>
     <w:tmpl w:val="FFFFFFFF"/>
@@ -9604,7 +10170,271 @@
       <w:lvlJc w:val="left"/>
     </w:lvl>
   </w:abstractNum>
-  <w:abstractNum w:abstractNumId="9" w15:restartNumberingAfterBreak="0">
+  <w:abstractNum w:abstractNumId="11" w15:restartNumberingAfterBreak="0">
+    <w:nsid w:val="4269691C"/>
+    <w:multiLevelType w:val="multilevel"/>
+    <w:tmpl w:val="98F8FF54"/>
+    <w:lvl w:ilvl="0">
+      <w:start w:val="1"/>
+      <w:numFmt w:val="upperLetter"/>
+      <w:lvlText w:val="%1."/>
+      <w:lvlJc w:val="left"/>
+      <w:pPr>
+        <w:ind w:left="360" w:hanging="360"/>
+      </w:pPr>
+      <w:rPr>
+        <w:color w:val="4472C4" w:themeColor="accent1"/>
+      </w:rPr>
+    </w:lvl>
+    <w:lvl w:ilvl="1">
+      <w:start w:val="1"/>
+      <w:numFmt w:val="decimal"/>
+      <w:lvlText w:val="%2."/>
+      <w:lvlJc w:val="left"/>
+      <w:pPr>
+        <w:ind w:left="720" w:hanging="360"/>
+      </w:pPr>
+    </w:lvl>
+    <w:lvl w:ilvl="2">
+      <w:start w:val="1"/>
+      <w:numFmt w:val="lowerRoman"/>
+      <w:lvlText w:val="%3)"/>
+      <w:lvlJc w:val="left"/>
+      <w:pPr>
+        <w:ind w:left="1080" w:hanging="360"/>
+      </w:pPr>
+    </w:lvl>
+    <w:lvl w:ilvl="3">
+      <w:start w:val="1"/>
+      <w:numFmt w:val="decimal"/>
+      <w:lvlText w:val="(%4)"/>
+      <w:lvlJc w:val="left"/>
+      <w:pPr>
+        <w:ind w:left="1440" w:hanging="360"/>
+      </w:pPr>
+    </w:lvl>
+    <w:lvl w:ilvl="4">
+      <w:start w:val="1"/>
+      <w:numFmt w:val="lowerLetter"/>
+      <w:lvlText w:val="(%5)"/>
+      <w:lvlJc w:val="left"/>
+      <w:pPr>
+        <w:ind w:left="1800" w:hanging="360"/>
+      </w:pPr>
+    </w:lvl>
+    <w:lvl w:ilvl="5">
+      <w:start w:val="1"/>
+      <w:numFmt w:val="lowerRoman"/>
+      <w:lvlText w:val="(%6)"/>
+      <w:lvlJc w:val="left"/>
+      <w:pPr>
+        <w:ind w:left="2160" w:hanging="360"/>
+      </w:pPr>
+    </w:lvl>
+    <w:lvl w:ilvl="6">
+      <w:start w:val="1"/>
+      <w:numFmt w:val="decimal"/>
+      <w:lvlText w:val="%7."/>
+      <w:lvlJc w:val="left"/>
+      <w:pPr>
+        <w:ind w:left="2520" w:hanging="360"/>
+      </w:pPr>
+    </w:lvl>
+    <w:lvl w:ilvl="7">
+      <w:start w:val="1"/>
+      <w:numFmt w:val="lowerLetter"/>
+      <w:lvlText w:val="%8."/>
+      <w:lvlJc w:val="left"/>
+      <w:pPr>
+        <w:ind w:left="2880" w:hanging="360"/>
+      </w:pPr>
+    </w:lvl>
+    <w:lvl w:ilvl="8">
+      <w:start w:val="1"/>
+      <w:numFmt w:val="lowerRoman"/>
+      <w:lvlText w:val="%9."/>
+      <w:lvlJc w:val="left"/>
+      <w:pPr>
+        <w:ind w:left="3240" w:hanging="360"/>
+      </w:pPr>
+    </w:lvl>
+  </w:abstractNum>
+  <w:abstractNum w:abstractNumId="12" w15:restartNumberingAfterBreak="0">
+    <w:nsid w:val="44C61CD0"/>
+    <w:multiLevelType w:val="multilevel"/>
+    <w:tmpl w:val="3A02C452"/>
+    <w:lvl w:ilvl="0">
+      <w:start w:val="1"/>
+      <w:numFmt w:val="upperLetter"/>
+      <w:lvlText w:val="%1."/>
+      <w:lvlJc w:val="left"/>
+      <w:pPr>
+        <w:ind w:left="3192" w:hanging="360"/>
+      </w:pPr>
+    </w:lvl>
+    <w:lvl w:ilvl="1">
+      <w:start w:val="1"/>
+      <w:numFmt w:val="upperLetter"/>
+      <w:lvlText w:val="%2)"/>
+      <w:lvlJc w:val="left"/>
+      <w:pPr>
+        <w:ind w:left="3552" w:hanging="360"/>
+      </w:pPr>
+    </w:lvl>
+    <w:lvl w:ilvl="2">
+      <w:start w:val="1"/>
+      <w:numFmt w:val="decimal"/>
+      <w:lvlText w:val="%3)"/>
+      <w:lvlJc w:val="left"/>
+      <w:pPr>
+        <w:ind w:left="3912" w:hanging="360"/>
+      </w:pPr>
+    </w:lvl>
+    <w:lvl w:ilvl="3">
+      <w:start w:val="1"/>
+      <w:numFmt w:val="lowerLetter"/>
+      <w:lvlText w:val="(%4)"/>
+      <w:lvlJc w:val="left"/>
+      <w:pPr>
+        <w:ind w:left="4272" w:hanging="360"/>
+      </w:pPr>
+    </w:lvl>
+    <w:lvl w:ilvl="4">
+      <w:start w:val="1"/>
+      <w:numFmt w:val="lowerLetter"/>
+      <w:lvlText w:val="(%5)"/>
+      <w:lvlJc w:val="left"/>
+      <w:pPr>
+        <w:ind w:left="4632" w:hanging="360"/>
+      </w:pPr>
+    </w:lvl>
+    <w:lvl w:ilvl="5">
+      <w:start w:val="1"/>
+      <w:numFmt w:val="lowerRoman"/>
+      <w:lvlText w:val="(%6)"/>
+      <w:lvlJc w:val="left"/>
+      <w:pPr>
+        <w:ind w:left="4992" w:hanging="360"/>
+      </w:pPr>
+    </w:lvl>
+    <w:lvl w:ilvl="6">
+      <w:start w:val="1"/>
+      <w:numFmt w:val="decimal"/>
+      <w:lvlText w:val="%7."/>
+      <w:lvlJc w:val="left"/>
+      <w:pPr>
+        <w:ind w:left="5352" w:hanging="360"/>
+      </w:pPr>
+    </w:lvl>
+    <w:lvl w:ilvl="7">
+      <w:start w:val="1"/>
+      <w:numFmt w:val="lowerLetter"/>
+      <w:lvlText w:val="%8."/>
+      <w:lvlJc w:val="left"/>
+      <w:pPr>
+        <w:ind w:left="5712" w:hanging="360"/>
+      </w:pPr>
+    </w:lvl>
+    <w:lvl w:ilvl="8">
+      <w:start w:val="1"/>
+      <w:numFmt w:val="lowerRoman"/>
+      <w:lvlText w:val="%9."/>
+      <w:lvlJc w:val="left"/>
+      <w:pPr>
+        <w:ind w:left="6072" w:hanging="360"/>
+      </w:pPr>
+    </w:lvl>
+  </w:abstractNum>
+  <w:abstractNum w:abstractNumId="13" w15:restartNumberingAfterBreak="0">
+    <w:nsid w:val="45272524"/>
+    <w:multiLevelType w:val="multilevel"/>
+    <w:tmpl w:val="98F8FF54"/>
+    <w:lvl w:ilvl="0">
+      <w:start w:val="1"/>
+      <w:numFmt w:val="upperLetter"/>
+      <w:lvlText w:val="%1."/>
+      <w:lvlJc w:val="left"/>
+      <w:pPr>
+        <w:ind w:left="360" w:hanging="360"/>
+      </w:pPr>
+      <w:rPr>
+        <w:color w:val="4472C4" w:themeColor="accent1"/>
+      </w:rPr>
+    </w:lvl>
+    <w:lvl w:ilvl="1">
+      <w:start w:val="1"/>
+      <w:numFmt w:val="decimal"/>
+      <w:lvlText w:val="%2."/>
+      <w:lvlJc w:val="left"/>
+      <w:pPr>
+        <w:ind w:left="720" w:hanging="360"/>
+      </w:pPr>
+    </w:lvl>
+    <w:lvl w:ilvl="2">
+      <w:start w:val="1"/>
+      <w:numFmt w:val="lowerRoman"/>
+      <w:lvlText w:val="%3)"/>
+      <w:lvlJc w:val="left"/>
+      <w:pPr>
+        <w:ind w:left="1080" w:hanging="360"/>
+      </w:pPr>
+    </w:lvl>
+    <w:lvl w:ilvl="3">
+      <w:start w:val="1"/>
+      <w:numFmt w:val="decimal"/>
+      <w:lvlText w:val="(%4)"/>
+      <w:lvlJc w:val="left"/>
+      <w:pPr>
+        <w:ind w:left="1440" w:hanging="360"/>
+      </w:pPr>
+    </w:lvl>
+    <w:lvl w:ilvl="4">
+      <w:start w:val="1"/>
+      <w:numFmt w:val="lowerLetter"/>
+      <w:lvlText w:val="(%5)"/>
+      <w:lvlJc w:val="left"/>
+      <w:pPr>
+        <w:ind w:left="1800" w:hanging="360"/>
+      </w:pPr>
+    </w:lvl>
+    <w:lvl w:ilvl="5">
+      <w:start w:val="1"/>
+      <w:numFmt w:val="lowerRoman"/>
+      <w:lvlText w:val="(%6)"/>
+      <w:lvlJc w:val="left"/>
+      <w:pPr>
+        <w:ind w:left="2160" w:hanging="360"/>
+      </w:pPr>
+    </w:lvl>
+    <w:lvl w:ilvl="6">
+      <w:start w:val="1"/>
+      <w:numFmt w:val="decimal"/>
+      <w:lvlText w:val="%7."/>
+      <w:lvlJc w:val="left"/>
+      <w:pPr>
+        <w:ind w:left="2520" w:hanging="360"/>
+      </w:pPr>
+    </w:lvl>
+    <w:lvl w:ilvl="7">
+      <w:start w:val="1"/>
+      <w:numFmt w:val="lowerLetter"/>
+      <w:lvlText w:val="%8."/>
+      <w:lvlJc w:val="left"/>
+      <w:pPr>
+        <w:ind w:left="2880" w:hanging="360"/>
+      </w:pPr>
+    </w:lvl>
+    <w:lvl w:ilvl="8">
+      <w:start w:val="1"/>
+      <w:numFmt w:val="lowerRoman"/>
+      <w:lvlText w:val="%9."/>
+      <w:lvlJc w:val="left"/>
+      <w:pPr>
+        <w:ind w:left="3240" w:hanging="360"/>
+      </w:pPr>
+    </w:lvl>
+  </w:abstractNum>
+  <w:abstractNum w:abstractNumId="14" w15:restartNumberingAfterBreak="0">
     <w:nsid w:val="482D1A1C"/>
     <w:multiLevelType w:val="multilevel"/>
     <w:tmpl w:val="98F8FF54"/>
@@ -9693,7 +10523,102 @@
       </w:pPr>
     </w:lvl>
   </w:abstractNum>
-  <w:abstractNum w:abstractNumId="10" w15:restartNumberingAfterBreak="0">
+  <w:abstractNum w:abstractNumId="15" w15:restartNumberingAfterBreak="0">
+    <w:nsid w:val="54190BCD"/>
+    <w:multiLevelType w:val="multilevel"/>
+    <w:tmpl w:val="98F8FF54"/>
+    <w:lvl w:ilvl="0">
+      <w:start w:val="1"/>
+      <w:numFmt w:val="upperLetter"/>
+      <w:lvlText w:val="%1."/>
+      <w:lvlJc w:val="left"/>
+      <w:pPr>
+        <w:ind w:left="360" w:hanging="360"/>
+      </w:pPr>
+      <w:rPr>
+        <w:color w:val="4472C4" w:themeColor="accent1"/>
+      </w:rPr>
+    </w:lvl>
+    <w:lvl w:ilvl="1">
+      <w:start w:val="1"/>
+      <w:numFmt w:val="decimal"/>
+      <w:lvlText w:val="%2."/>
+      <w:lvlJc w:val="left"/>
+      <w:pPr>
+        <w:ind w:left="720" w:hanging="360"/>
+      </w:pPr>
+    </w:lvl>
+    <w:lvl w:ilvl="2">
+      <w:start w:val="1"/>
+      <w:numFmt w:val="lowerRoman"/>
+      <w:lvlText w:val="%3)"/>
+      <w:lvlJc w:val="left"/>
+      <w:pPr>
+        <w:ind w:left="1080" w:hanging="360"/>
+      </w:pPr>
+    </w:lvl>
+    <w:lvl w:ilvl="3">
+      <w:start w:val="1"/>
+      <w:numFmt w:val="decimal"/>
+      <w:lvlText w:val="(%4)"/>
+      <w:lvlJc w:val="left"/>
+      <w:pPr>
+        <w:ind w:left="1440" w:hanging="360"/>
+      </w:pPr>
+    </w:lvl>
+    <w:lvl w:ilvl="4">
+      <w:start w:val="1"/>
+      <w:numFmt w:val="lowerLetter"/>
+      <w:lvlText w:val="(%5)"/>
+      <w:lvlJc w:val="left"/>
+      <w:pPr>
+        <w:ind w:left="1800" w:hanging="360"/>
+      </w:pPr>
+    </w:lvl>
+    <w:lvl w:ilvl="5">
+      <w:start w:val="1"/>
+      <w:numFmt w:val="lowerRoman"/>
+      <w:lvlText w:val="(%6)"/>
+      <w:lvlJc w:val="left"/>
+      <w:pPr>
+        <w:ind w:left="2160" w:hanging="360"/>
+      </w:pPr>
+    </w:lvl>
+    <w:lvl w:ilvl="6">
+      <w:start w:val="1"/>
+      <w:numFmt w:val="decimal"/>
+      <w:lvlText w:val="%7."/>
+      <w:lvlJc w:val="left"/>
+      <w:pPr>
+        <w:ind w:left="2520" w:hanging="360"/>
+      </w:pPr>
+    </w:lvl>
+    <w:lvl w:ilvl="7">
+      <w:start w:val="1"/>
+      <w:numFmt w:val="lowerLetter"/>
+      <w:lvlText w:val="%8."/>
+      <w:lvlJc w:val="left"/>
+      <w:pPr>
+        <w:ind w:left="2880" w:hanging="360"/>
+      </w:pPr>
+    </w:lvl>
+    <w:lvl w:ilvl="8">
+      <w:start w:val="1"/>
+      <w:numFmt w:val="lowerRoman"/>
+      <w:lvlText w:val="%9."/>
+      <w:lvlJc w:val="left"/>
+      <w:pPr>
+        <w:ind w:left="3240" w:hanging="360"/>
+      </w:pPr>
+    </w:lvl>
+  </w:abstractNum>
+  <w:abstractNum w:abstractNumId="16" w15:restartNumberingAfterBreak="0">
+    <w:nsid w:val="559D2ABB"/>
+    <w:multiLevelType w:val="multilevel"/>
+    <w:tmpl w:val="040C001D"/>
+    <w:numStyleLink w:val="Style1"/>
+  </w:abstractNum>
+  <w:abstractNum w:abstractNumId="17" w15:restartNumberingAfterBreak="0">
     <w:nsid w:val="599F6810"/>
     <w:multiLevelType w:val="hybridMultilevel"/>
     <w:tmpl w:val="14A2D42C"/>
@@ -9806,7 +10731,7 @@
       </w:rPr>
     </w:lvl>
   </w:abstractNum>
-  <w:abstractNum w:abstractNumId="11" w15:restartNumberingAfterBreak="0">
+  <w:abstractNum w:abstractNumId="18" w15:restartNumberingAfterBreak="0">
     <w:nsid w:val="5F9F1DA2"/>
     <w:multiLevelType w:val="multilevel"/>
     <w:tmpl w:val="EE8C320C"/>
@@ -9892,13 +10817,191 @@
       </w:pPr>
     </w:lvl>
   </w:abstractNum>
-  <w:abstractNum w:abstractNumId="12" w15:restartNumberingAfterBreak="0">
+  <w:abstractNum w:abstractNumId="19" w15:restartNumberingAfterBreak="0">
+    <w:nsid w:val="63295519"/>
+    <w:multiLevelType w:val="multilevel"/>
+    <w:tmpl w:val="98F8FF54"/>
+    <w:lvl w:ilvl="0">
+      <w:start w:val="1"/>
+      <w:numFmt w:val="upperLetter"/>
+      <w:lvlText w:val="%1."/>
+      <w:lvlJc w:val="left"/>
+      <w:pPr>
+        <w:ind w:left="360" w:hanging="360"/>
+      </w:pPr>
+      <w:rPr>
+        <w:color w:val="4472C4" w:themeColor="accent1"/>
+      </w:rPr>
+    </w:lvl>
+    <w:lvl w:ilvl="1">
+      <w:start w:val="1"/>
+      <w:numFmt w:val="decimal"/>
+      <w:lvlText w:val="%2."/>
+      <w:lvlJc w:val="left"/>
+      <w:pPr>
+        <w:ind w:left="720" w:hanging="360"/>
+      </w:pPr>
+    </w:lvl>
+    <w:lvl w:ilvl="2">
+      <w:start w:val="1"/>
+      <w:numFmt w:val="lowerRoman"/>
+      <w:lvlText w:val="%3)"/>
+      <w:lvlJc w:val="left"/>
+      <w:pPr>
+        <w:ind w:left="1080" w:hanging="360"/>
+      </w:pPr>
+    </w:lvl>
+    <w:lvl w:ilvl="3">
+      <w:start w:val="1"/>
+      <w:numFmt w:val="decimal"/>
+      <w:lvlText w:val="(%4)"/>
+      <w:lvlJc w:val="left"/>
+      <w:pPr>
+        <w:ind w:left="1440" w:hanging="360"/>
+      </w:pPr>
+    </w:lvl>
+    <w:lvl w:ilvl="4">
+      <w:start w:val="1"/>
+      <w:numFmt w:val="lowerLetter"/>
+      <w:lvlText w:val="(%5)"/>
+      <w:lvlJc w:val="left"/>
+      <w:pPr>
+        <w:ind w:left="1800" w:hanging="360"/>
+      </w:pPr>
+    </w:lvl>
+    <w:lvl w:ilvl="5">
+      <w:start w:val="1"/>
+      <w:numFmt w:val="lowerRoman"/>
+      <w:lvlText w:val="(%6)"/>
+      <w:lvlJc w:val="left"/>
+      <w:pPr>
+        <w:ind w:left="2160" w:hanging="360"/>
+      </w:pPr>
+    </w:lvl>
+    <w:lvl w:ilvl="6">
+      <w:start w:val="1"/>
+      <w:numFmt w:val="decimal"/>
+      <w:lvlText w:val="%7."/>
+      <w:lvlJc w:val="left"/>
+      <w:pPr>
+        <w:ind w:left="2520" w:hanging="360"/>
+      </w:pPr>
+    </w:lvl>
+    <w:lvl w:ilvl="7">
+      <w:start w:val="1"/>
+      <w:numFmt w:val="lowerLetter"/>
+      <w:lvlText w:val="%8."/>
+      <w:lvlJc w:val="left"/>
+      <w:pPr>
+        <w:ind w:left="2880" w:hanging="360"/>
+      </w:pPr>
+    </w:lvl>
+    <w:lvl w:ilvl="8">
+      <w:start w:val="1"/>
+      <w:numFmt w:val="lowerRoman"/>
+      <w:lvlText w:val="%9."/>
+      <w:lvlJc w:val="left"/>
+      <w:pPr>
+        <w:ind w:left="3240" w:hanging="360"/>
+      </w:pPr>
+    </w:lvl>
+  </w:abstractNum>
+  <w:abstractNum w:abstractNumId="20" w15:restartNumberingAfterBreak="0">
     <w:nsid w:val="674F0C36"/>
     <w:multiLevelType w:val="multilevel"/>
     <w:tmpl w:val="040C001D"/>
     <w:numStyleLink w:val="Style1"/>
   </w:abstractNum>
-  <w:abstractNum w:abstractNumId="13" w15:restartNumberingAfterBreak="0">
+  <w:abstractNum w:abstractNumId="21" w15:restartNumberingAfterBreak="0">
+    <w:nsid w:val="6BA035D8"/>
+    <w:multiLevelType w:val="multilevel"/>
+    <w:tmpl w:val="2D380A7C"/>
+    <w:lvl w:ilvl="0">
+      <w:start w:val="1"/>
+      <w:numFmt w:val="decimal"/>
+      <w:lvlText w:val="%1."/>
+      <w:lvlJc w:val="left"/>
+      <w:pPr>
+        <w:ind w:left="720" w:hanging="360"/>
+      </w:pPr>
+      <w:rPr>
+        <w:color w:val="4472C4" w:themeColor="accent1"/>
+      </w:rPr>
+    </w:lvl>
+    <w:lvl w:ilvl="1">
+      <w:start w:val="1"/>
+      <w:numFmt w:val="decimal"/>
+      <w:lvlText w:val="%2."/>
+      <w:lvlJc w:val="left"/>
+      <w:pPr>
+        <w:ind w:left="1080" w:hanging="360"/>
+      </w:pPr>
+    </w:lvl>
+    <w:lvl w:ilvl="2">
+      <w:start w:val="1"/>
+      <w:numFmt w:val="lowerRoman"/>
+      <w:lvlText w:val="%3)"/>
+      <w:lvlJc w:val="left"/>
+      <w:pPr>
+        <w:ind w:left="1440" w:hanging="360"/>
+      </w:pPr>
+    </w:lvl>
+    <w:lvl w:ilvl="3">
+      <w:start w:val="1"/>
+      <w:numFmt w:val="decimal"/>
+      <w:lvlText w:val="(%4)"/>
+      <w:lvlJc w:val="left"/>
+      <w:pPr>
+        <w:ind w:left="1800" w:hanging="360"/>
+      </w:pPr>
+    </w:lvl>
+    <w:lvl w:ilvl="4">
+      <w:start w:val="1"/>
+      <w:numFmt w:val="lowerLetter"/>
+      <w:lvlText w:val="(%5)"/>
+      <w:lvlJc w:val="left"/>
+      <w:pPr>
+        <w:ind w:left="2160" w:hanging="360"/>
+      </w:pPr>
+    </w:lvl>
+    <w:lvl w:ilvl="5">
+      <w:start w:val="1"/>
+      <w:numFmt w:val="lowerRoman"/>
+      <w:lvlText w:val="(%6)"/>
+      <w:lvlJc w:val="left"/>
+      <w:pPr>
+        <w:ind w:left="2520" w:hanging="360"/>
+      </w:pPr>
+    </w:lvl>
+    <w:lvl w:ilvl="6">
+      <w:start w:val="1"/>
+      <w:numFmt w:val="decimal"/>
+      <w:lvlText w:val="%7."/>
+      <w:lvlJc w:val="left"/>
+      <w:pPr>
+        <w:ind w:left="2880" w:hanging="360"/>
+      </w:pPr>
+    </w:lvl>
+    <w:lvl w:ilvl="7">
+      <w:start w:val="1"/>
+      <w:numFmt w:val="lowerLetter"/>
+      <w:lvlText w:val="%8."/>
+      <w:lvlJc w:val="left"/>
+      <w:pPr>
+        <w:ind w:left="3240" w:hanging="360"/>
+      </w:pPr>
+    </w:lvl>
+    <w:lvl w:ilvl="8">
+      <w:start w:val="1"/>
+      <w:numFmt w:val="lowerRoman"/>
+      <w:lvlText w:val="%9."/>
+      <w:lvlJc w:val="left"/>
+      <w:pPr>
+        <w:ind w:left="3600" w:hanging="360"/>
+      </w:pPr>
+    </w:lvl>
+  </w:abstractNum>
+  <w:abstractNum w:abstractNumId="22" w15:restartNumberingAfterBreak="0">
     <w:nsid w:val="700E23E9"/>
     <w:multiLevelType w:val="multilevel"/>
     <w:tmpl w:val="040C001D"/>
@@ -9985,11 +11088,100 @@
       </w:pPr>
     </w:lvl>
   </w:abstractNum>
-  <w:abstractNum w:abstractNumId="14" w15:restartNumberingAfterBreak="0">
+  <w:abstractNum w:abstractNumId="23" w15:restartNumberingAfterBreak="0">
     <w:nsid w:val="70C62872"/>
     <w:multiLevelType w:val="multilevel"/>
     <w:tmpl w:val="040C001D"/>
     <w:numStyleLink w:val="Style1"/>
+  </w:abstractNum>
+  <w:abstractNum w:abstractNumId="24" w15:restartNumberingAfterBreak="0">
+    <w:nsid w:val="72822A59"/>
+    <w:multiLevelType w:val="multilevel"/>
+    <w:tmpl w:val="98F8FF54"/>
+    <w:lvl w:ilvl="0">
+      <w:start w:val="1"/>
+      <w:numFmt w:val="upperLetter"/>
+      <w:lvlText w:val="%1."/>
+      <w:lvlJc w:val="left"/>
+      <w:pPr>
+        <w:ind w:left="360" w:hanging="360"/>
+      </w:pPr>
+      <w:rPr>
+        <w:color w:val="4472C4" w:themeColor="accent1"/>
+      </w:rPr>
+    </w:lvl>
+    <w:lvl w:ilvl="1">
+      <w:start w:val="1"/>
+      <w:numFmt w:val="decimal"/>
+      <w:lvlText w:val="%2."/>
+      <w:lvlJc w:val="left"/>
+      <w:pPr>
+        <w:ind w:left="720" w:hanging="360"/>
+      </w:pPr>
+    </w:lvl>
+    <w:lvl w:ilvl="2">
+      <w:start w:val="1"/>
+      <w:numFmt w:val="lowerRoman"/>
+      <w:lvlText w:val="%3)"/>
+      <w:lvlJc w:val="left"/>
+      <w:pPr>
+        <w:ind w:left="1080" w:hanging="360"/>
+      </w:pPr>
+    </w:lvl>
+    <w:lvl w:ilvl="3">
+      <w:start w:val="1"/>
+      <w:numFmt w:val="decimal"/>
+      <w:lvlText w:val="(%4)"/>
+      <w:lvlJc w:val="left"/>
+      <w:pPr>
+        <w:ind w:left="1440" w:hanging="360"/>
+      </w:pPr>
+    </w:lvl>
+    <w:lvl w:ilvl="4">
+      <w:start w:val="1"/>
+      <w:numFmt w:val="lowerLetter"/>
+      <w:lvlText w:val="(%5)"/>
+      <w:lvlJc w:val="left"/>
+      <w:pPr>
+        <w:ind w:left="1800" w:hanging="360"/>
+      </w:pPr>
+    </w:lvl>
+    <w:lvl w:ilvl="5">
+      <w:start w:val="1"/>
+      <w:numFmt w:val="lowerRoman"/>
+      <w:lvlText w:val="(%6)"/>
+      <w:lvlJc w:val="left"/>
+      <w:pPr>
+        <w:ind w:left="2160" w:hanging="360"/>
+      </w:pPr>
+    </w:lvl>
+    <w:lvl w:ilvl="6">
+      <w:start w:val="1"/>
+      <w:numFmt w:val="decimal"/>
+      <w:lvlText w:val="%7."/>
+      <w:lvlJc w:val="left"/>
+      <w:pPr>
+        <w:ind w:left="2520" w:hanging="360"/>
+      </w:pPr>
+    </w:lvl>
+    <w:lvl w:ilvl="7">
+      <w:start w:val="1"/>
+      <w:numFmt w:val="lowerLetter"/>
+      <w:lvlText w:val="%8."/>
+      <w:lvlJc w:val="left"/>
+      <w:pPr>
+        <w:ind w:left="2880" w:hanging="360"/>
+      </w:pPr>
+    </w:lvl>
+    <w:lvl w:ilvl="8">
+      <w:start w:val="1"/>
+      <w:numFmt w:val="lowerRoman"/>
+      <w:lvlText w:val="%9."/>
+      <w:lvlJc w:val="left"/>
+      <w:pPr>
+        <w:ind w:left="3240" w:hanging="360"/>
+      </w:pPr>
+    </w:lvl>
   </w:abstractNum>
   <w:num w:numId="1" w16cid:durableId="745104419">
     <w:abstractNumId w:val="1"/>
@@ -10004,28 +11196,28 @@
     <w:abstractNumId w:val="0"/>
   </w:num>
   <w:num w:numId="5" w16cid:durableId="2054307484">
+    <w:abstractNumId w:val="10"/>
+  </w:num>
+  <w:num w:numId="6" w16cid:durableId="1199662730">
+    <w:abstractNumId w:val="6"/>
+  </w:num>
+  <w:num w:numId="7" w16cid:durableId="970356054">
     <w:abstractNumId w:val="8"/>
   </w:num>
-  <w:num w:numId="6" w16cid:durableId="1199662730">
-    <w:abstractNumId w:val="5"/>
-  </w:num>
-  <w:num w:numId="7" w16cid:durableId="970356054">
-    <w:abstractNumId w:val="6"/>
-  </w:num>
   <w:num w:numId="8" w16cid:durableId="406460649">
-    <w:abstractNumId w:val="9"/>
+    <w:abstractNumId w:val="14"/>
   </w:num>
   <w:num w:numId="9" w16cid:durableId="149714944">
-    <w:abstractNumId w:val="11"/>
+    <w:abstractNumId w:val="18"/>
   </w:num>
   <w:num w:numId="10" w16cid:durableId="860581861">
-    <w:abstractNumId w:val="13"/>
+    <w:abstractNumId w:val="22"/>
   </w:num>
   <w:num w:numId="11" w16cid:durableId="1964456032">
-    <w:abstractNumId w:val="12"/>
+    <w:abstractNumId w:val="20"/>
   </w:num>
   <w:num w:numId="12" w16cid:durableId="2028287238">
-    <w:abstractNumId w:val="14"/>
+    <w:abstractNumId w:val="23"/>
     <w:lvlOverride w:ilvl="0">
       <w:lvl w:ilvl="0">
         <w:start w:val="1"/>
@@ -10130,10 +11322,40 @@
     <w:abstractNumId w:val="3"/>
   </w:num>
   <w:num w:numId="14" w16cid:durableId="598560309">
-    <w:abstractNumId w:val="10"/>
+    <w:abstractNumId w:val="17"/>
   </w:num>
   <w:num w:numId="15" w16cid:durableId="777142213">
+    <w:abstractNumId w:val="9"/>
+  </w:num>
+  <w:num w:numId="16" w16cid:durableId="544609448">
+    <w:abstractNumId w:val="11"/>
+  </w:num>
+  <w:num w:numId="17" w16cid:durableId="615990701">
+    <w:abstractNumId w:val="13"/>
+  </w:num>
+  <w:num w:numId="18" w16cid:durableId="421219812">
+    <w:abstractNumId w:val="19"/>
+  </w:num>
+  <w:num w:numId="19" w16cid:durableId="1572541207">
+    <w:abstractNumId w:val="21"/>
+  </w:num>
+  <w:num w:numId="20" w16cid:durableId="190386588">
+    <w:abstractNumId w:val="5"/>
+  </w:num>
+  <w:num w:numId="21" w16cid:durableId="180977140">
+    <w:abstractNumId w:val="16"/>
+  </w:num>
+  <w:num w:numId="22" w16cid:durableId="419377937">
+    <w:abstractNumId w:val="15"/>
+  </w:num>
+  <w:num w:numId="23" w16cid:durableId="1415476075">
     <w:abstractNumId w:val="7"/>
+  </w:num>
+  <w:num w:numId="24" w16cid:durableId="326981351">
+    <w:abstractNumId w:val="12"/>
+  </w:num>
+  <w:num w:numId="25" w16cid:durableId="1478231069">
+    <w:abstractNumId w:val="24"/>
   </w:num>
 </w:numbering>
 </file>
@@ -11138,7 +12360,6 @@
     <w:sig w:usb0="00000000" w:usb1="10000000" w:usb2="00000000" w:usb3="00000000" w:csb0="80000000" w:csb1="00000000"/>
   </w:font>
   <w:font w:name="Calibri">
-    <w:altName w:val="Calibri"/>
     <w:panose1 w:val="020F0502020204030204"/>
     <w:charset w:val="00"/>
     <w:family w:val="swiss"/>
@@ -11205,15 +12426,20 @@
     <w:rsid w:val="00216F51"/>
     <w:rsid w:val="00256759"/>
     <w:rsid w:val="0029627B"/>
+    <w:rsid w:val="002E3A6E"/>
     <w:rsid w:val="002E71DE"/>
     <w:rsid w:val="0036004B"/>
     <w:rsid w:val="00756802"/>
+    <w:rsid w:val="00825AED"/>
+    <w:rsid w:val="008F1334"/>
     <w:rsid w:val="00953CF0"/>
     <w:rsid w:val="009B026E"/>
     <w:rsid w:val="009E7E05"/>
     <w:rsid w:val="009F0BB8"/>
+    <w:rsid w:val="00AE5AD4"/>
     <w:rsid w:val="00BC1F9D"/>
     <w:rsid w:val="00F415F7"/>
+    <w:rsid w:val="00F94BCF"/>
   </w:rsids>
   <m:mathPr>
     <m:mathFont m:val="Cambria Math"/>

</xml_diff>